<commit_message>
very drafty draft before first feedback Viktoria
</commit_message>
<xml_diff>
--- a/manuscript.docx
+++ b/manuscript.docx
@@ -23,7 +23,7 @@
         <w:pStyle w:val="Abstract"/>
       </w:pPr>
       <w:r>
-        <w:t xml:space="preserve">Research on public perceptions of science has long focused on Europe and the USA. This research has traditionally attested to the public a lack of trust in science, and, for explaining this lack, pointed to factors such as political ideology, religion or (low) education. A recent global study surveying over 71,000 people across 68 countries challenges established findings. The results suggest that, on average, people have moderate to high levels of trust in scientists across all countries. Previously deemed important demographic factors were only weakly associated with people’s trust in science. The study reveals new challenges for science in order to corroborate people’s trust. Here, we lay out these challenges.</w:t>
+        <w:t xml:space="preserve">A recent global study has challenged several widely accepted findings in the literature on trust in science. We take this as an opportunity to highlight key theoretical, methodological, and normative issues that may contribute to inconsistent results in the field. To overcome these issues and advance research on trust in science, we suggest that scholars should: (i) sharpen theoretical precision by clearly specifying what aspect of trust they aim to explain; (ii) strengthen methodological rigor by drawing on more diverse samples and employing validated measurement scales; and (iii) broaden normative perspectives by moving beyond viewing the public as deficient and scientists as neutral actors.</w:t>
       </w:r>
     </w:p>
     <w:p>
@@ -31,7 +31,33 @@
         <w:pStyle w:val="FirstParagraph"/>
       </w:pPr>
       <w:r>
-        <w:t xml:space="preserve">Research on public attitudes towards science dates back until at least XX. But a recent global study with over 71,000 people from 68 countries has now challenged some of the most established findings on trust in science</w:t>
+        <w:t xml:space="preserve">[change title to:</w:t>
+      </w:r>
+      <w:r>
+        <w:t xml:space="preserve"> </w:t>
+      </w:r>
+      <w:r>
+        <w:t xml:space="preserve">“Global evidence suggests new directions for studying trust in SCIENCE”</w:t>
+      </w:r>
+      <w:r>
+        <w:t xml:space="preserve">?]</w:t>
+      </w:r>
+    </w:p>
+    <w:p>
+      <w:pPr>
+        <w:pStyle w:val="BodyText"/>
+      </w:pPr>
+      <w:r>
+        <w:t xml:space="preserve">Survey research on public attitudes towards science dates back at least until the 1980</w:t>
+      </w:r>
+      <w:r>
+        <w:t xml:space="preserve"> </w:t>
+      </w:r>
+      <w:r>
+        <w:t xml:space="preserve">(Bauer, Allum, and Miller 2007)</w:t>
+      </w:r>
+      <w:r>
+        <w:t xml:space="preserve">. But some widely established findings regarding public trust in science have recently been challenged by a global study with over 71,000 participants from 68 countries</w:t>
       </w:r>
       <w:r>
         <w:t xml:space="preserve"> </w:t>
@@ -48,7 +74,13 @@
         <w:pStyle w:val="BodyText"/>
       </w:pPr>
       <w:r>
-        <w:t xml:space="preserve">Science knowledge, has long been argued to be the most important determinant of trust in science (ref)</w:t>
+        <w:t xml:space="preserve">For example, the idea that science knowledge is the most important determinant of trust in science has long dominated the field</w:t>
+      </w:r>
+      <w:r>
+        <w:t xml:space="preserve"> </w:t>
+      </w:r>
+      <w:r>
+        <w:t xml:space="preserve">(Allum et al. 2008)</w:t>
       </w:r>
       <w:r>
         <w:rPr>
@@ -77,7 +109,36 @@
         <w:pStyle w:val="BodyText"/>
       </w:pPr>
       <w:r>
-        <w:t xml:space="preserve">In the global north (–&gt; check the study samples and be more specific here), studies have found religiosity to be associated with lower trust in scientists</w:t>
+        <w:t xml:space="preserve">Similarly, education, and in particular science education, has been identified as one of the strongest correlates of trust in science in global samples</w:t>
+      </w:r>
+      <w:r>
+        <w:t xml:space="preserve"> </w:t>
+      </w:r>
+      <w:r>
+        <w:t xml:space="preserve">(Wellcome Global Monitor 2018; Noy and O’Brien 2019)</w:t>
+      </w:r>
+      <w:r>
+        <w:t xml:space="preserve">. Yet,</w:t>
+      </w:r>
+      <w:r>
+        <w:t xml:space="preserve"> </w:t>
+      </w:r>
+      <w:r>
+        <w:t xml:space="preserve">Cologna et al. (2025)</w:t>
+      </w:r>
+      <w:r>
+        <w:t xml:space="preserve"> </w:t>
+      </w:r>
+      <w:r>
+        <w:t xml:space="preserve">only find a weak positive relationship between tertiary education and trust in science.</w:t>
+      </w:r>
+    </w:p>
+    <w:p>
+      <w:pPr>
+        <w:pStyle w:val="BodyText"/>
+      </w:pPr>
+      <w:r>
+        <w:t xml:space="preserve">Past studies which have focused on the Global North have found religiosity to be associated with lower trust in scientists</w:t>
       </w:r>
       <w:r>
         <w:t xml:space="preserve"> </w:t>
@@ -106,7 +167,16 @@
         <w:pStyle w:val="BodyText"/>
       </w:pPr>
       <w:r>
-        <w:t xml:space="preserve">Research from the United States has found that conservatives tend to distrust scientists and oppose their role in policymaking. This has shaped a broader narrative of partisan divides in science trust. However,</w:t>
+        <w:t xml:space="preserve">Greater income inequality has been shown to be negatively associated with trust in science</w:t>
+      </w:r>
+      <w:r>
+        <w:t xml:space="preserve"> </w:t>
+      </w:r>
+      <w:r>
+        <w:t xml:space="preserve">(Wellcome Global Monitor 2018)</w:t>
+      </w:r>
+      <w:r>
+        <w:t xml:space="preserve">. By contrast,</w:t>
       </w:r>
       <w:r>
         <w:t xml:space="preserve"> </w:t>
@@ -118,7 +188,7 @@
         <w:t xml:space="preserve"> </w:t>
       </w:r>
       <w:r>
-        <w:t xml:space="preserve">show that this pattern is not universal. Across 68 countries, they find no consistent link between political orientation and trust in scientists—whether measured on a left–right or liberal–conservative scale. In fact, in some countries, right-leaning individuals show</w:t>
+        <w:t xml:space="preserve">found that trust in scientists is actually</w:t>
       </w:r>
       <w:r>
         <w:t xml:space="preserve"> </w:t>
@@ -134,7 +204,7 @@
         <w:t xml:space="preserve"> </w:t>
       </w:r>
       <w:r>
-        <w:t xml:space="preserve">trust. These results suggest that political polarization in science trust is likely driven more by local (at the national level) cultural contexts more than by ideology itself.</w:t>
+        <w:t xml:space="preserve">in countries with greater income inequality.</w:t>
       </w:r>
     </w:p>
     <w:p>
@@ -142,90 +212,33 @@
         <w:pStyle w:val="BodyText"/>
       </w:pPr>
       <w:r>
-        <w:t xml:space="preserve">Education, and in particular science education, has been identified as one of the strongest correlates of trust in science in global samples</w:t>
-      </w:r>
-      <w:r>
-        <w:t xml:space="preserve"> </w:t>
-      </w:r>
-      <w:r>
-        <w:t xml:space="preserve">(Wellcome Global Monitor 2018; Noy and O’Brien 2019)</w:t>
-      </w:r>
-      <w:r>
-        <w:t xml:space="preserve">. Yet,</w:t>
-      </w:r>
-      <w:r>
-        <w:t xml:space="preserve"> </w:t>
-      </w:r>
-      <w:r>
-        <w:t xml:space="preserve">Cologna et al. (2025)</w:t>
-      </w:r>
-      <w:r>
-        <w:t xml:space="preserve"> </w:t>
-      </w:r>
-      <w:r>
-        <w:t xml:space="preserve">only find a weak positive relationship between tertiary education and trust in science.</w:t>
-      </w:r>
-    </w:p>
-    <w:p>
-      <w:pPr>
-        <w:pStyle w:val="BodyText"/>
-      </w:pPr>
-      <w:r>
-        <w:t xml:space="preserve">Also at a global scale, greater income inequality has been shown to be negatively associated with trust in science</w:t>
-      </w:r>
-      <w:r>
-        <w:t xml:space="preserve"> </w:t>
-      </w:r>
-      <w:r>
-        <w:t xml:space="preserve">(Wellcome Global Monitor 2018)</w:t>
-      </w:r>
-      <w:r>
-        <w:t xml:space="preserve">. By contrast,</w:t>
-      </w:r>
-      <w:r>
-        <w:t xml:space="preserve"> </w:t>
-      </w:r>
-      <w:r>
-        <w:t xml:space="preserve">Cologna et al. (2025)</w:t>
-      </w:r>
-      <w:r>
-        <w:t xml:space="preserve"> </w:t>
-      </w:r>
-      <w:r>
-        <w:t xml:space="preserve">found that trust in scientists is actually</w:t>
-      </w:r>
-      <w:r>
-        <w:t xml:space="preserve"> </w:t>
-      </w:r>
-      <w:r>
-        <w:rPr>
-          <w:i/>
-          <w:iCs/>
-        </w:rPr>
-        <w:t xml:space="preserve">higher</w:t>
-      </w:r>
-      <w:r>
-        <w:t xml:space="preserve"> </w:t>
-      </w:r>
-      <w:r>
-        <w:t xml:space="preserve">in countries with greater income inequality.</w:t>
-      </w:r>
-    </w:p>
-    <w:p>
-      <w:pPr>
-        <w:pStyle w:val="BodyText"/>
-      </w:pPr>
-      <w:r>
-        <w:t xml:space="preserve">How can we make sense of these inconsistencies? One possibility is that the relationships between trust in science and other variables are highly volatile. More likely, however, is that the the inconsistent findings reflect inconsistencies in research design. The aim of this article is to identify some of these inconsistencies, current highlight shortcomings, and propose new research avenues on three levels: a theoretical, a methodological and a normative level.</w:t>
-      </w:r>
-    </w:p>
-    <w:bookmarkStart w:id="21" w:name="theoretical-level"/>
+        <w:t xml:space="preserve">What to make of these inconsistent findings in the literature? One possibility is that trust in science–and its relationships with other variables–is highly volatile. More likely, however, is that the inconsistent findings reflect inconsistencies in research design. The aim of this article is to identify potential sources of these inconsistencies, highlight current shortcomings, and propose new research avenues on three levels: a theoretical, a methodological and a normative level.</w:t>
+      </w:r>
+    </w:p>
+    <w:bookmarkStart w:id="26" w:name="theoretical-level"/>
+    <w:p>
+      <w:pPr>
+        <w:pStyle w:val="Heading1"/>
+      </w:pPr>
+      <w:r>
+        <w:t xml:space="preserve">Theoretical level</w:t>
+      </w:r>
+    </w:p>
+    <w:p>
+      <w:pPr>
+        <w:pStyle w:val="FirstParagraph"/>
+      </w:pPr>
+      <w:r>
+        <w:t xml:space="preserve">When investigating public trust in science, researchers first need to ask the question: what exactly do we want to explain? Being as precise as possible about this question will improve comparability and likely generate more robust results.</w:t>
+      </w:r>
+    </w:p>
+    <w:bookmarkStart w:id="22" w:name="trust-in-what"/>
     <w:p>
       <w:pPr>
         <w:pStyle w:val="Heading2"/>
       </w:pPr>
       <w:r>
-        <w:t xml:space="preserve">Theoretical level</w:t>
+        <w:t xml:space="preserve">Trust in what?</w:t>
       </w:r>
     </w:p>
     <w:p>
@@ -233,15 +246,7 @@
         <w:pStyle w:val="FirstParagraph"/>
       </w:pPr>
       <w:r>
-        <w:t xml:space="preserve">When investigating public trust in science, researchers first need to ask the question: what exactly do we want to explain?</w:t>
-      </w:r>
-    </w:p>
-    <w:p>
-      <w:pPr>
-        <w:pStyle w:val="BodyText"/>
-      </w:pPr>
-      <w:r>
-        <w:t xml:space="preserve">The term science can mean different things to different individuals or groups</w:t>
+        <w:t xml:space="preserve">The term science can evoke different representations among different individuals or groups</w:t>
       </w:r>
       <w:r>
         <w:t xml:space="preserve"> </w:t>
@@ -260,38 +265,33 @@
         <w:t xml:space="preserve">)</w:t>
       </w:r>
       <w:r>
-        <w:t xml:space="preserve">. It can be seen, for example, as a body of literature, an institution, a method, certain individual scientists, disciplines or specific pieces of knowledge. Asking very general questions–such as</w:t>
-      </w:r>
-      <w:r>
-        <w:t xml:space="preserve"> </w:t>
-      </w:r>
-      <w:r>
-        <w:t xml:space="preserve">“how much do you trust science”</w:t>
-      </w:r>
-      <w:r>
-        <w:t xml:space="preserve"> </w:t>
-      </w:r>
-      <w:r>
-        <w:t xml:space="preserve">(e.g. wgm) (note that the WGM also asked a bunch of other questions) risks confusing different representations among different people, which can affect their reported trust. For instance, it has been shown that people tend to trust scientific methods more than scientific institutions—particularly among less-educated segments of the population</w:t>
-      </w:r>
-      <w:r>
-        <w:t xml:space="preserve"> </w:t>
-      </w:r>
-      <w:r>
-        <w:t xml:space="preserve">(</w:t>
-      </w:r>
-      <w:r>
-        <w:rPr>
-          <w:b/>
-          <w:bCs/>
-        </w:rPr>
-        <w:t xml:space="preserve">achterbergScienceConfidenceGap2017?</w:t>
-      </w:r>
-      <w:r>
-        <w:t xml:space="preserve">)</w:t>
-      </w:r>
-      <w:r>
-        <w:t xml:space="preserve">. In the US, people trust some disciplines, such as biology or physics, considerably more than others, such as economics or sociology</w:t>
+        <w:t xml:space="preserve">. Science can be seen, for example, as a body of literature, an institution, a method, certain individual scientists, disciplines or specific pieces of knowledge. These representations of science matter for people’s trust: For instance, it has been shown that people in the US tend to trust scientific methods more than scientific institutions—particularly among less-educated segments of the population</w:t>
+      </w:r>
+      <w:r>
+        <w:t xml:space="preserve"> </w:t>
+      </w:r>
+      <w:r>
+        <w:t xml:space="preserve">(Achterberg, De Koster, and Van Der Waal 2017)</w:t>
+      </w:r>
+      <w:r>
+        <w:t xml:space="preserve">.</w:t>
+      </w:r>
+    </w:p>
+    <w:p>
+      <w:pPr>
+        <w:pStyle w:val="BodyText"/>
+      </w:pPr>
+      <w:r>
+        <w:t xml:space="preserve">In general, trust in science is not domain-general (people don’t trust all of science equally), but domain specific. Domains can be for example different groups of scientists: people tend to trust some smore than others: Around the world, people perceive climate scientists as less trustworthy than scientists in general</w:t>
+      </w:r>
+      <w:r>
+        <w:t xml:space="preserve"> </w:t>
+      </w:r>
+      <w:r>
+        <w:t xml:space="preserve">(Ghasemi et al. 2025)</w:t>
+      </w:r>
+      <w:r>
+        <w:t xml:space="preserve">. Domains can also be different scientific disciplines: in the US, people trust some disciplines, such as biology or physics, considerably more than others, such as economics or sociology</w:t>
       </w:r>
       <w:r>
         <w:t xml:space="preserve"> </w:t>
@@ -336,13 +336,22 @@
         <w:t xml:space="preserve">)</w:t>
       </w:r>
       <w:r>
-        <w:t xml:space="preserve">. General trust in science can also be a poor indicator of acceptance of specific scientific knowledge: For instance, in the US, even people who say they do not trust science at all tend to trust most of basic scientific knowledge</w:t>
-      </w:r>
-      <w:r>
-        <w:t xml:space="preserve"> </w:t>
-      </w:r>
-      <w:r>
-        <w:t xml:space="preserve">(Pfänder, Kerzreho, and Mercier 2025)</w:t>
+        <w:t xml:space="preserve">. Another example of domain-specific trust is scientific knowledge: people in the US–even those who say they do not trust science in general–tend to overwhelmingly trust basic scientific knowledge</w:t>
+      </w:r>
+      <w:r>
+        <w:t xml:space="preserve"> </w:t>
+      </w:r>
+      <w:r>
+        <w:t xml:space="preserve">(e.g. electrons are smaller than atoms, Pfänder, Kerzreho, and Mercier 2025)</w:t>
+      </w:r>
+      <w:r>
+        <w:t xml:space="preserve">, while on certain contentious topics, substantial minorities of the population reject the scientific consensus</w:t>
+      </w:r>
+      <w:r>
+        <w:t xml:space="preserve"> </w:t>
+      </w:r>
+      <w:r>
+        <w:t xml:space="preserve">(Pew Research Center 2015; on climate change, see, e.g., Stockemer and Bordeleau 2024; on GMOs, see, e.g., Uscinski et al. 2022)</w:t>
       </w:r>
       <w:r>
         <w:t xml:space="preserve">.</w:t>
@@ -353,7 +362,64 @@
         <w:pStyle w:val="BodyText"/>
       </w:pPr>
       <w:r>
-        <w:t xml:space="preserve">Being more precise about what we want to explain will not only increase comparability between studies – it is also likely to generate better insights into how to increase trust in science. cologna trustworwthiness of scientists. This shows that people already trust in scientists competence, but less in other dimensions.</w:t>
+        <w:t xml:space="preserve">To assess trust in science, many large scale survey ask general questions, such as</w:t>
+      </w:r>
+      <w:r>
+        <w:t xml:space="preserve"> </w:t>
+      </w:r>
+      <w:r>
+        <w:t xml:space="preserve">“In general, would you say that you trust science a lot, some, not much, or not at all? [1 = Not at all, 2 = Not much, 3 = Some, 4 =A lot]”</w:t>
+      </w:r>
+      <w:r>
+        <w:t xml:space="preserve"> </w:t>
+      </w:r>
+      <w:r>
+        <w:t xml:space="preserve">(Wellcome Global Monitor 2018)</w:t>
+      </w:r>
+      <w:r>
+        <w:rPr>
+          <w:rStyle w:val="FootnoteReference"/>
+        </w:rPr>
+        <w:footnoteReference w:id="21"/>
+      </w:r>
+      <w:r>
+        <w:t xml:space="preserve">. Because people can have different representations of science, and because trust in science is domain-specific, questions about science in general are prone to yield inconsistent findings–it is unclear, what exactly they measure</w:t>
+      </w:r>
+      <w:r>
+        <w:t xml:space="preserve"> </w:t>
+      </w:r>
+      <w:r>
+        <w:t xml:space="preserve">(Besley, Lee, and Pressgrove 2021; Besley and Tiffany 2023)</w:t>
+      </w:r>
+      <w:r>
+        <w:t xml:space="preserve">.</w:t>
+      </w:r>
+    </w:p>
+    <w:bookmarkEnd w:id="22"/>
+    <w:bookmarkStart w:id="23" w:name="X9a8462d118a280fec09adc1a5df3bf89e7c7936"/>
+    <w:p>
+      <w:pPr>
+        <w:pStyle w:val="Heading2"/>
+      </w:pPr>
+      <w:r>
+        <w:t xml:space="preserve">Trustees vs. trustors [I don’t know where this section is supposed to go, probably remove it]</w:t>
+      </w:r>
+    </w:p>
+    <w:p>
+      <w:pPr>
+        <w:pStyle w:val="FirstParagraph"/>
+      </w:pPr>
+      <w:r>
+        <w:t xml:space="preserve">Trust relationships consist of two sides: trustors, those who place trust, and trustees, those who receive trust</w:t>
+      </w:r>
+      <w:r>
+        <w:t xml:space="preserve"> </w:t>
+      </w:r>
+      <w:r>
+        <w:t xml:space="preserve">(Mayer, Davis, and Schoorman 1995)</w:t>
+      </w:r>
+      <w:r>
+        <w:t xml:space="preserve">. Which of the two sides researchers focus on, result in different perspectives on the roots of (dis)trust in science, and what to do about it.</w:t>
       </w:r>
     </w:p>
     <w:p>
@@ -361,7 +427,57 @@
         <w:pStyle w:val="BodyText"/>
       </w:pPr>
       <w:r>
-        <w:t xml:space="preserve">Domains can also be character traits of scientists. In social psychology, a popular model suggests that people evaluate others along two fundamental dimensions: competence and warmth</w:t>
+        <w:t xml:space="preserve">Work in science communication has focused on the trustees–the scientists. Researchers have proposed different dimensions of scientists’ trustworthiness, the exact number of which can vary, but which typically cover an epistemological and an ethical dimension</w:t>
+      </w:r>
+      <w:r>
+        <w:t xml:space="preserve"> </w:t>
+      </w:r>
+      <w:r>
+        <w:t xml:space="preserve">(Intemann 2023)</w:t>
+      </w:r>
+      <w:r>
+        <w:t xml:space="preserve">. For example,</w:t>
+      </w:r>
+      <w:r>
+        <w:t xml:space="preserve"> </w:t>
+      </w:r>
+      <w:r>
+        <w:t xml:space="preserve">Hendriks, Kienhues, and Bromme (2015)</w:t>
+      </w:r>
+      <w:r>
+        <w:t xml:space="preserve"> </w:t>
+      </w:r>
+      <w:r>
+        <w:t xml:space="preserve">have argued for three dimensions–expertise, integrity, and benevolence–while</w:t>
+      </w:r>
+      <w:r>
+        <w:t xml:space="preserve"> </w:t>
+      </w:r>
+      <w:r>
+        <w:t xml:space="preserve">Besley, Lee, and Pressgrove (2021)</w:t>
+      </w:r>
+      <w:r>
+        <w:t xml:space="preserve"> </w:t>
+      </w:r>
+      <w:r>
+        <w:t xml:space="preserve">has suggested openness as a fourth dimension. Across these dimensions, competence is typically the one on which scientists score highest in the perception of the public</w:t>
+      </w:r>
+      <w:r>
+        <w:t xml:space="preserve"> </w:t>
+      </w:r>
+      <w:r>
+        <w:t xml:space="preserve">(in the US, see Kennedy and Brian 2024; for global evidence, see Cologna et al. 2025)</w:t>
+      </w:r>
+      <w:r>
+        <w:t xml:space="preserve">.</w:t>
+      </w:r>
+    </w:p>
+    <w:p>
+      <w:pPr>
+        <w:pStyle w:val="BodyText"/>
+      </w:pPr>
+      <w:r>
+        <w:t xml:space="preserve">Focusing on the trustors, the public, work in psychology has shown that people’s values, world views, and identities correlate with their attitudes towards science</w:t>
       </w:r>
       <w:r>
         <w:t xml:space="preserve"> </w:t>
@@ -374,13 +490,13 @@
           <w:b/>
           <w:bCs/>
         </w:rPr>
-        <w:t xml:space="preserve">cuddyWarmthCompetenceUniversal2008?</w:t>
+        <w:t xml:space="preserve">hornseyAttitudeRootsJiu2017?</w:t>
       </w:r>
       <w:r>
         <w:t xml:space="preserve">)</w:t>
       </w:r>
       <w:r>
-        <w:t xml:space="preserve">. Similarly, for trust in scientists, researchers have distinguished between an epistemological and an ethical dimension</w:t>
+        <w:t xml:space="preserve">. Some research suggests that certain psychological traits, such as a social dominance orientation</w:t>
       </w:r>
       <w:r>
         <w:t xml:space="preserve"> </w:t>
@@ -393,26 +509,491 @@
           <w:b/>
           <w:bCs/>
         </w:rPr>
-        <w:t xml:space="preserve">wilholtEpistemicTrustScience2013?</w:t>
-      </w:r>
-      <w:r>
-        <w:t xml:space="preserve">;</w:t>
-      </w:r>
-      <w:r>
-        <w:t xml:space="preserve"> </w:t>
+        <w:t xml:space="preserve">hornseyWhyFactsAre2020?</w:t>
+      </w:r>
+      <w:r>
+        <w:t xml:space="preserve">)</w:t>
+      </w:r>
+      <w:r>
+        <w:t xml:space="preserve">, or a tendency of engaging in conspiracy thinking</w:t>
+      </w:r>
+      <w:r>
+        <w:t xml:space="preserve"> </w:t>
+      </w:r>
+      <w:r>
+        <w:t xml:space="preserve">(Rutjens and Većkalov 2022)</w:t>
+      </w:r>
+      <w:r>
+        <w:t xml:space="preserve">, leads people to reject science. Other research suggests that motivated reasoning–selecting and interpreting information to match one’s existing beliefs or behaviors–causes science rejection</w:t>
+      </w:r>
+      <w:r>
+        <w:t xml:space="preserve"> </w:t>
+      </w:r>
+      <w:r>
+        <w:t xml:space="preserve">(</w:t>
       </w:r>
       <w:r>
         <w:rPr>
           <w:b/>
           <w:bCs/>
         </w:rPr>
-        <w:t xml:space="preserve">intemannScienceCommunicationPublic2023?</w:t>
+        <w:t xml:space="preserve">lewandowskyWorldviewmotivatedRejectionScience2021?</w:t>
       </w:r>
       <w:r>
         <w:t xml:space="preserve">)</w:t>
       </w:r>
       <w:r>
-        <w:t xml:space="preserve">. Sometimes, researchers make more fine-grained distinctions: For example,</w:t>
+        <w:t xml:space="preserve">.</w:t>
+      </w:r>
+    </w:p>
+    <w:p>
+      <w:pPr>
+        <w:pStyle w:val="BodyText"/>
+      </w:pPr>
+      <w:r>
+        <w:t xml:space="preserve">A focus on the trustees suggest that these roots are endogenous to science–how scientists act or present themselves influences public trust. Accordingly, research has proposed communication strategies for scientists to foster trust in science</w:t>
+      </w:r>
+      <w:r>
+        <w:t xml:space="preserve"> </w:t>
+      </w:r>
+      <w:r>
+        <w:t xml:space="preserve">(e.g., Besley, O’Hara, and Dudo 2019)</w:t>
+      </w:r>
+      <w:r>
+        <w:t xml:space="preserve">. A focus on the trustors suggests that the roots are exogenous to science–they lie within people’s psychology. From this perspectives, communication based interventions are less promising.</w:t>
+      </w:r>
+    </w:p>
+    <w:bookmarkEnd w:id="23"/>
+    <w:bookmarkStart w:id="24" w:name="trustworthiness-vs.-trusting"/>
+    <w:p>
+      <w:pPr>
+        <w:pStyle w:val="Heading2"/>
+      </w:pPr>
+      <w:r>
+        <w:t xml:space="preserve">Trustworthiness vs. trusting</w:t>
+      </w:r>
+    </w:p>
+    <w:p>
+      <w:pPr>
+        <w:pStyle w:val="FirstParagraph"/>
+      </w:pPr>
+      <w:r>
+        <w:t xml:space="preserve">Asking people general questions about their trust in science does not only mingle different representations of science; it also confuses perceptions of trustworthiness with acts of trusting. Research in public trust in science mostly investigates the former, perceptions of trustworthiness, but less the latter, behavioral trust</w:t>
+      </w:r>
+      <w:r>
+        <w:t xml:space="preserve"> </w:t>
+      </w:r>
+      <w:r>
+        <w:t xml:space="preserve">(Besley and Tiffany 2023)</w:t>
+      </w:r>
+      <w:r>
+        <w:t xml:space="preserve">. Perceptions of trustworthiness can be measured, for example, by asking people to judge scientists’ charter—e.g., their competence, integrity, or benevolence</w:t>
+      </w:r>
+      <w:r>
+        <w:t xml:space="preserve"> </w:t>
+      </w:r>
+      <w:r>
+        <w:t xml:space="preserve">(Hendriks, Kienhues, and Bromme 2015)</w:t>
+      </w:r>
+      <w:r>
+        <w:t xml:space="preserve">. To measure behavioral trust,</w:t>
+      </w:r>
+      <w:r>
+        <w:t xml:space="preserve"> </w:t>
+      </w:r>
+      <w:r>
+        <w:t xml:space="preserve">Besley, Lee, and Pressgrove (2021)</w:t>
+      </w:r>
+      <w:r>
+        <w:t xml:space="preserve"> </w:t>
+      </w:r>
+      <w:r>
+        <w:t xml:space="preserve">developed a scale intended to capture people’s</w:t>
+      </w:r>
+      <w:r>
+        <w:t xml:space="preserve"> </w:t>
+      </w:r>
+      <w:r>
+        <w:t xml:space="preserve">“willingness to be vulnerable”</w:t>
+      </w:r>
+      <w:r>
+        <w:t xml:space="preserve"> </w:t>
+      </w:r>
+      <w:r>
+        <w:t xml:space="preserve">to scientists, asking for example how much influence people believe scientists should have over public policy. This willingness to be vulnerable has been shown to correlate with trust in scientists</w:t>
+      </w:r>
+      <w:r>
+        <w:t xml:space="preserve"> </w:t>
+      </w:r>
+      <w:r>
+        <w:t xml:space="preserve">(Cologna et al. 2025)</w:t>
+      </w:r>
+      <w:r>
+        <w:t xml:space="preserve">. However, in our view, there is still a lot of conceptual work to be done regarding what exactly constitutes an act of trust in science: following</w:t>
+      </w:r>
+      <w:r>
+        <w:t xml:space="preserve"> </w:t>
+      </w:r>
+      <w:r>
+        <w:t xml:space="preserve">Besley and Tiffany (2023)</w:t>
+      </w:r>
+      <w:r>
+        <w:t xml:space="preserve">, wanting more political power for climate scientists is such an act. But is simply believing in human-made climate change already an act of trusting? And if yes, how do we differentiate between these forms of trusting? Answering this questions is necessary to understand better how and under which circumstances perceptions of trustworthiness translate into specific acts of trusting.</w:t>
+      </w:r>
+    </w:p>
+    <w:bookmarkEnd w:id="24"/>
+    <w:bookmarkStart w:id="25" w:name="trust-vs.-distrust"/>
+    <w:p>
+      <w:pPr>
+        <w:pStyle w:val="Heading2"/>
+      </w:pPr>
+      <w:r>
+        <w:t xml:space="preserve">Trust vs. distrust</w:t>
+      </w:r>
+    </w:p>
+    <w:p>
+      <w:pPr>
+        <w:pStyle w:val="FirstParagraph"/>
+      </w:pPr>
+      <w:r>
+        <w:t xml:space="preserve">Work on public trust in science typically seeks to explain why people do not trust science (enough). In the context of trust in political institutions, research has shown that trust and distrust are not necessarily symmetrical, and require different measurement approaches</w:t>
+      </w:r>
+      <w:r>
+        <w:t xml:space="preserve"> </w:t>
+      </w:r>
+      <w:r>
+        <w:t xml:space="preserve">(Bertsou 2019)</w:t>
+      </w:r>
+      <w:r>
+        <w:t xml:space="preserve">. However, trust in science mostly relies on scales intended to capture trust. These scales make it hard to distinguish between a (passive) lack of trust and (active) distrust.</w:t>
+      </w:r>
+    </w:p>
+    <w:bookmarkEnd w:id="25"/>
+    <w:bookmarkEnd w:id="26"/>
+    <w:bookmarkStart w:id="31" w:name="methodological-level"/>
+    <w:p>
+      <w:pPr>
+        <w:pStyle w:val="Heading1"/>
+      </w:pPr>
+      <w:r>
+        <w:t xml:space="preserve">Methodological level</w:t>
+      </w:r>
+    </w:p>
+    <w:p>
+      <w:pPr>
+        <w:pStyle w:val="FirstParagraph"/>
+      </w:pPr>
+      <w:r>
+        <w:t xml:space="preserve">Methodologically, biases in sample selection and inconsistencies in measurement are two key factors limiting the comparability of studies on trust in science.</w:t>
+      </w:r>
+    </w:p>
+    <w:bookmarkStart w:id="27" w:name="sample-selection"/>
+    <w:p>
+      <w:pPr>
+        <w:pStyle w:val="Heading2"/>
+      </w:pPr>
+      <w:r>
+        <w:t xml:space="preserve">Sample selection</w:t>
+      </w:r>
+    </w:p>
+    <w:p>
+      <w:pPr>
+        <w:pStyle w:val="FirstParagraph"/>
+      </w:pPr>
+      <w:r>
+        <w:t xml:space="preserve">Much of the research on trust in science has focused on the United States (US) and Europe. In both regions, research on public perceptions of science is institutionally anchored in public surveys, such as the National Science Foundation’s (NSF)</w:t>
+      </w:r>
+      <w:r>
+        <w:t xml:space="preserve"> </w:t>
+      </w:r>
+      <w:r>
+        <w:t xml:space="preserve">“Science and Engineering Indicators”</w:t>
+      </w:r>
+      <w:r>
+        <w:t xml:space="preserve"> </w:t>
+      </w:r>
+      <w:r>
+        <w:t xml:space="preserve">in the US, or the</w:t>
+      </w:r>
+      <w:r>
+        <w:t xml:space="preserve"> </w:t>
+      </w:r>
+      <w:r>
+        <w:t xml:space="preserve">“Eurobarometer”</w:t>
+      </w:r>
+      <w:r>
+        <w:t xml:space="preserve"> </w:t>
+      </w:r>
+      <w:r>
+        <w:t xml:space="preserve">in the EU. Despite some large-scale global surveys</w:t>
+      </w:r>
+      <w:r>
+        <w:t xml:space="preserve"> </w:t>
+      </w:r>
+      <w:r>
+        <w:t xml:space="preserve">(e.g., Wellcome Global Monitor 2018, 2020)</w:t>
+      </w:r>
+      <w:r>
+        <w:t xml:space="preserve">, other regions of the world remain much less systematically studied.</w:t>
+      </w:r>
+    </w:p>
+    <w:p>
+      <w:pPr>
+        <w:pStyle w:val="BodyText"/>
+      </w:pPr>
+      <w:r>
+        <w:t xml:space="preserve">Which regions researchers choose to study trust in science is likely to impact their findings: For example, in the US, there is a significant partisan gap in trust in science: democrats tend to trust science more, and republicans tending to trust less</w:t>
+      </w:r>
+      <w:r>
+        <w:t xml:space="preserve"> </w:t>
+      </w:r>
+      <w:r>
+        <w:t xml:space="preserve">(Krause et al. 2019; Druckman et al. 2024)</w:t>
+      </w:r>
+      <w:r>
+        <w:t xml:space="preserve">. This observation, in isolation, might suggests that broader political orientations are important determinant of trust. At a global scale, however, the picture is more nuanced: While in Europe and in the US more right (vs. left) leaning and more conservative (vs. liberal) individuals tend to trust scientists less, the opposite is true in several countries in Africa and Southeast Asia</w:t>
+      </w:r>
+      <w:r>
+        <w:t xml:space="preserve"> </w:t>
+      </w:r>
+      <w:r>
+        <w:t xml:space="preserve">(Cologna et al. 2025)</w:t>
+      </w:r>
+      <w:r>
+        <w:t xml:space="preserve">. The relationship between political orientation and trust in science becomes even more nuanced when looking at specific areas of science: For instance, political conservatism is associated with greater climate change skepticism in North America and Europe, but not in other countries</w:t>
+      </w:r>
+      <w:r>
+        <w:t xml:space="preserve"> </w:t>
+      </w:r>
+      <w:r>
+        <w:t xml:space="preserve">(Rutjens et al. 2022)</w:t>
+      </w:r>
+      <w:r>
+        <w:t xml:space="preserve">.</w:t>
+      </w:r>
+    </w:p>
+    <w:p>
+      <w:pPr>
+        <w:pStyle w:val="BodyText"/>
+      </w:pPr>
+      <w:r>
+        <w:t xml:space="preserve">The example of political orientation illustrates how factors associated wit trust in science can be highly context-dependent. Relying on more diverse samples prevents from jumping to overgeneralizations and will ultimately lead to more refined explanations of (dis)trust in science.</w:t>
+      </w:r>
+    </w:p>
+    <w:bookmarkEnd w:id="27"/>
+    <w:bookmarkStart w:id="30" w:name="measurement"/>
+    <w:p>
+      <w:pPr>
+        <w:pStyle w:val="Heading2"/>
+      </w:pPr>
+      <w:r>
+        <w:t xml:space="preserve">Measurement</w:t>
+      </w:r>
+    </w:p>
+    <w:p>
+      <w:pPr>
+        <w:pStyle w:val="FirstParagraph"/>
+      </w:pPr>
+      <w:r>
+        <w:t xml:space="preserve">Survey projects on public perceptions of science rely on very different measures of trust. For example, the US General Social Survey has measured trust in science for 50 years, but has used only one single item [</w:t>
+      </w:r>
+      <w:r>
+        <w:t xml:space="preserve">“Would you say you have a great deal of confidence, only some confidence, or hardly any confidence at all in the scientific community?”</w:t>
+      </w:r>
+      <w:r>
+        <w:t xml:space="preserve">]</w:t>
+      </w:r>
+      <w:r>
+        <w:rPr>
+          <w:rStyle w:val="FootnoteReference"/>
+        </w:rPr>
+        <w:footnoteReference w:id="28"/>
+      </w:r>
+      <w:r>
+        <w:t xml:space="preserve">. As discussed before on the theoretical level, single-item, general measures of trust in science risk tapping into different representations of science among different people. This makes findings harder to compare. Other large-scale survey projects have addressed this issue by building index measures of trust: two Wellcome Global Monitors, for example, rely on an index measure of trust in scientists comprised of several items</w:t>
+      </w:r>
+      <w:r>
+        <w:t xml:space="preserve"> </w:t>
+      </w:r>
+      <w:r>
+        <w:t xml:space="preserve">(Wellcome Global Monitor 2018, 2020)</w:t>
+      </w:r>
+      <w:r>
+        <w:rPr>
+          <w:rStyle w:val="FootnoteReference"/>
+        </w:rPr>
+        <w:footnoteReference w:id="29"/>
+      </w:r>
+      <w:r>
+        <w:t xml:space="preserve">. These index measures, while accounting for different representations of science, differ between different survey projects, thus making it hard to compare the results. Researchers can overcome this by picking a specific theoretical construct they seek to measure, and agreeing on common, validated scales. For example,</w:t>
+      </w:r>
+      <w:r>
+        <w:t xml:space="preserve"> </w:t>
+      </w:r>
+      <w:r>
+        <w:t xml:space="preserve">Cologna et al. (2025)</w:t>
+      </w:r>
+      <w:r>
+        <w:t xml:space="preserve"> </w:t>
+      </w:r>
+      <w:r>
+        <w:t xml:space="preserve">measured trustworthiness of scientists with index of XX questions, covering dimensions of competence, benevolence, integrity, openness. Using this detailed scale allowed for fine-grained results. For example, while the public strongly believes in scientists’ competence, perceptions of integrity and openness are notably weaker. This highlights a key challenge for science communication—not just proving expertise, but also building moral credibility and relatability.</w:t>
+      </w:r>
+    </w:p>
+    <w:bookmarkEnd w:id="30"/>
+    <w:bookmarkEnd w:id="31"/>
+    <w:bookmarkStart w:id="35" w:name="normative-level"/>
+    <w:p>
+      <w:pPr>
+        <w:pStyle w:val="Heading1"/>
+      </w:pPr>
+      <w:r>
+        <w:t xml:space="preserve">Normative level</w:t>
+      </w:r>
+    </w:p>
+    <w:bookmarkStart w:id="32" w:name="how-much-trust-in-science-is-good"/>
+    <w:p>
+      <w:pPr>
+        <w:pStyle w:val="Heading2"/>
+      </w:pPr>
+      <w:r>
+        <w:t xml:space="preserve">How much trust in science is good?</w:t>
+      </w:r>
+    </w:p>
+    <w:p>
+      <w:pPr>
+        <w:pStyle w:val="FirstParagraph"/>
+      </w:pPr>
+      <w:r>
+        <w:t xml:space="preserve">Research on public perceptions of science has long operated in deficit paradigms, attesting the public various kinds of deficits–from a lack of scientific knowledge to a lack of trust in science</w:t>
+      </w:r>
+      <w:r>
+        <w:t xml:space="preserve"> </w:t>
+      </w:r>
+      <w:r>
+        <w:t xml:space="preserve">(Scheufele 2022)</w:t>
+      </w:r>
+      <w:r>
+        <w:t xml:space="preserve">. Despite a recurrent rethoric of declining trust in science, cologna found that trust in science across the world, if not at ceiling, is moderately high. But how much trust in science is good?</w:t>
+      </w:r>
+    </w:p>
+    <w:p>
+      <w:pPr>
+        <w:pStyle w:val="BodyText"/>
+      </w:pPr>
+      <w:r>
+        <w:t xml:space="preserve">For many established topics of scientific consensus–e.g., the existence of human made climate change, or the safety of vaccines and GMOs–more trust in science should result in better societal outcomes. But for disruptive knowledge and emerging technologies to be in the best public interest, the public also needs to critically evaluated them, rather than blindly trust the science</w:t>
+      </w:r>
+      <w:r>
+        <w:t xml:space="preserve"> </w:t>
+      </w:r>
+      <w:r>
+        <w:t xml:space="preserve">(see e.g., Scheufele et al. 2021)</w:t>
+      </w:r>
+      <w:r>
+        <w:t xml:space="preserve">.</w:t>
+      </w:r>
+    </w:p>
+    <w:p>
+      <w:pPr>
+        <w:pStyle w:val="BodyText"/>
+      </w:pPr>
+      <w:r>
+        <w:t xml:space="preserve">Should people trust science blindly? That is unrealistic, because it depicts science as a univocal entity. That’s the case for some things, and science is arguably very good at producing consensus. However, this has it’s natural limits. Cutting edge science is controversial, with teams working against each other. Science could not replace democratic processes.</w:t>
+      </w:r>
+    </w:p>
+    <w:bookmarkEnd w:id="32"/>
+    <w:bookmarkStart w:id="33" w:name="Xc0016fdf3adea2d3a0d458a3ac75ad2258b29b3"/>
+    <w:p>
+      <w:pPr>
+        <w:pStyle w:val="Heading2"/>
+      </w:pPr>
+      <w:r>
+        <w:t xml:space="preserve">Avoiding an over-focus (hyper-focus?) on trust</w:t>
+      </w:r>
+    </w:p>
+    <w:p>
+      <w:pPr>
+        <w:pStyle w:val="FirstParagraph"/>
+      </w:pPr>
+      <w:r>
+        <w:t xml:space="preserve">Trust in science helps in soliving societal issues from XX to XX. But trust is not always the main issue, and should not serve as a general diagnostic for all science related public issues. For example, communities of color in the United States and Covid-19 Vaccination – there are important historic issues that foster distrust. But maybe fixing structural issues (access to medication, poverty etc.) is in fact more important than thinking about communicative strategies of fixing trust.</w:t>
+      </w:r>
+    </w:p>
+    <w:bookmarkEnd w:id="33"/>
+    <w:bookmarkStart w:id="34" w:name="beyond-neutrality-of-scientists"/>
+    <w:p>
+      <w:pPr>
+        <w:pStyle w:val="Heading2"/>
+      </w:pPr>
+      <w:r>
+        <w:t xml:space="preserve">Beyond neutrality of scientists</w:t>
+      </w:r>
+    </w:p>
+    <w:p>
+      <w:pPr>
+        <w:pStyle w:val="FirstParagraph"/>
+      </w:pPr>
+      <w:r>
+        <w:t xml:space="preserve">Classic normative accounts of what makes science trustworthy have depicted the ideal scientists as neutral: an actor only committed to knowledge, impersonal (Merton), and making no value judgments (Weber). These ideals are often far from reality</w:t>
+      </w:r>
+      <w:r>
+        <w:t xml:space="preserve"> </w:t>
+      </w:r>
+      <w:r>
+        <w:t xml:space="preserve">(see e.g., Cologna et al. 2022)</w:t>
+      </w:r>
+      <w:r>
+        <w:t xml:space="preserve">, but they also do not necessarily correspond to what makes scientists trustworthy, in the eye of the public: Prior research shows that trust increases when people see scientists as sharing their values or social identity</w:t>
+      </w:r>
+      <w:r>
+        <w:t xml:space="preserve"> </w:t>
+      </w:r>
+      <w:r>
+        <w:t xml:space="preserve">(Druckman 2025)</w:t>
+      </w:r>
+      <w:r>
+        <w:t xml:space="preserve">. The ideal of value-free scientists also suggests that scientists might risk their trustworthiness when publicly engaging in politics or advocacy. Contrasting this view,</w:t>
+      </w:r>
+      <w:r>
+        <w:t xml:space="preserve"> </w:t>
+      </w:r>
+      <w:r>
+        <w:t xml:space="preserve">Cologna et al. (2025)</w:t>
+      </w:r>
+      <w:r>
+        <w:t xml:space="preserve"> </w:t>
+      </w:r>
+      <w:r>
+        <w:t xml:space="preserve">find that most people do in fact want scientists to actively advocate for specific policies and be more involved in policymaking processes. Support is especially strong among younger, urban, and more educated respondents, though conservatives tend to be less favorable. Even if political engagement is not always viewed positively, it is important for guaranteeing transparency, as personal values bias researchers’ policy recommendations</w:t>
+      </w:r>
+      <w:r>
+        <w:t xml:space="preserve"> </w:t>
+      </w:r>
+      <w:r>
+        <w:t xml:space="preserve">(Pielke Jr 2007)</w:t>
+      </w:r>
+      <w:r>
+        <w:t xml:space="preserve">.</w:t>
+      </w:r>
+    </w:p>
+    <w:bookmarkEnd w:id="34"/>
+    <w:bookmarkEnd w:id="35"/>
+    <w:bookmarkStart w:id="101" w:name="conclusion"/>
+    <w:p>
+      <w:pPr>
+        <w:pStyle w:val="Heading1"/>
+      </w:pPr>
+      <w:r>
+        <w:t xml:space="preserve">Conclusion</w:t>
+      </w:r>
+    </w:p>
+    <w:p>
+      <w:pPr>
+        <w:pStyle w:val="FirstParagraph"/>
+      </w:pPr>
+      <w:r>
+        <w:t xml:space="preserve">In a recent meta-analysis,</w:t>
       </w:r>
       <w:r>
         <w:t xml:space="preserve"> </w:t>
@@ -425,7 +1006,7 @@
           <w:b/>
           <w:bCs/>
         </w:rPr>
-        <w:t xml:space="preserve">hendriksMeasuringLaypeoplesTrust2015?</w:t>
+        <w:t xml:space="preserve">cologna?</w:t>
       </w:r>
       <w:r>
         <w:t xml:space="preserve">)</w:t>
@@ -434,458 +1015,152 @@
         <w:t xml:space="preserve"> </w:t>
       </w:r>
       <w:r>
-        <w:t xml:space="preserve">have argued for three dimensions: expertise/competence, integrity, and benevolence.</w:t>
-      </w:r>
-      <w:r>
-        <w:t xml:space="preserve"> </w:t>
-      </w:r>
-      <w:r>
-        <w:t xml:space="preserve">(</w:t>
-      </w:r>
-      <w:r>
-        <w:rPr>
-          <w:b/>
-          <w:bCs/>
-        </w:rPr>
-        <w:t xml:space="preserve">besleyReassessingVariablesUsed2021?</w:t>
+        <w:t xml:space="preserve">find that trust in science is moderatly high. However, that trust should not be taken for granted. Even distrusting of minorities, especially when in positions of power, can have devastating consequences for the relationship between science and society. In the US, too, most people trust science, at least to some extent. Yet, the incumbent government has this year denounced plans to tackle climate change, cancel vaccination programs, and introduce massive budget cuts for science.</w:t>
+      </w:r>
+    </w:p>
+    <w:p>
+      <w:pPr>
+        <w:pStyle w:val="BodyText"/>
+      </w:pPr>
+      <w:r>
+        <w:t xml:space="preserve">Trust in science matters, but research comes to inconsistent results. We have argued that these inconsistencies are likely to be rooted in choices of research design on different levels (theoretical, methodological, normative). By showcasing some issues and shortcomings, we deem important, we hope to raise awareness among the research community for these inconsistencies. Hopefully, we could also lay out some paths to move forward.</w:t>
+      </w:r>
+    </w:p>
+    <w:bookmarkStart w:id="100" w:name="some-notes"/>
+    <w:p>
+      <w:pPr>
+        <w:pStyle w:val="Heading2"/>
+      </w:pPr>
+      <w:r>
+        <w:t xml:space="preserve">Some notes</w:t>
+      </w:r>
+    </w:p>
+    <w:p>
+      <w:pPr>
+        <w:numPr>
+          <w:ilvl w:val="0"/>
+          <w:numId w:val="1001"/>
+        </w:numPr>
+      </w:pPr>
+      <w:r>
+        <w:t xml:space="preserve">Achterberg, De Koster, and Van Der Waal (2017)</w:t>
+      </w:r>
+      <w:r>
+        <w:t xml:space="preserve">: They measured trust in scientific institutions as an index of reported (i) confidence in science, (ii) confidence in scientists, (iii) (dis)agreemtn with the statement that</w:t>
+      </w:r>
+      <w:r>
+        <w:t xml:space="preserve"> </w:t>
+      </w:r>
+      <w:r>
+        <w:t xml:space="preserve">“scientific knowledge is nothing but an opinion”</w:t>
+      </w:r>
+      <w:r>
+        <w:t xml:space="preserve">. They measured trust in sicentific method with (dis)agreement to the questions (</w:t>
+      </w:r>
+      <w:r>
+        <w:t xml:space="preserve">“Knowledge can only be obtained through unbiased systematic research”</w:t>
       </w:r>
       <w:r>
         <w:t xml:space="preserve">)</w:t>
       </w:r>
-      <w:r>
-        <w:t xml:space="preserve"> </w:t>
-      </w:r>
-      <w:r>
-        <w:t xml:space="preserve">has suggested openness as an additional fourth dimension. Across these dimensions, competence is typically the one on which scientists score highest in the perception of the public. A recent Pew survey found that 89% of Americans viewed research scientists as intelligent, but only 65% viewed them as honest, and only 45% described research scientists as good communicators</w:t>
-      </w:r>
-      <w:r>
-        <w:t xml:space="preserve"> </w:t>
-      </w:r>
-      <w:r>
-        <w:t xml:space="preserve">(</w:t>
-      </w:r>
-      <w:r>
-        <w:rPr>
-          <w:b/>
-          <w:bCs/>
-        </w:rPr>
-        <w:t xml:space="preserve">kennedyPublicTrustScientists2024?</w:t>
-      </w:r>
-      <w:r>
-        <w:t xml:space="preserve">; see also</w:t>
-      </w:r>
-      <w:r>
-        <w:t xml:space="preserve"> </w:t>
-      </w:r>
-      <w:r>
-        <w:rPr>
-          <w:b/>
-          <w:bCs/>
-        </w:rPr>
-        <w:t xml:space="preserve">fiskeGainingTrustWell2014?</w:t>
-      </w:r>
-      <w:r>
-        <w:t xml:space="preserve">)</w:t>
-      </w:r>
-      <w:r>
-        <w:t xml:space="preserve">. Beyond the US, a recent study confirmed this tendency on a global scale</w:t>
-      </w:r>
-      <w:r>
-        <w:t xml:space="preserve"> </w:t>
-      </w:r>
-      <w:r>
-        <w:t xml:space="preserve">(Cologna et al. 2025)</w:t>
-      </w:r>
-      <w:r>
-        <w:t xml:space="preserve">: People perceived scientists as highly competent, with 78% tending to believe that scientists are qualified to conduct high-impact research. By contrast, people held scientists in lower esteem with regards to their integrity and benevolence: Only 57% of people tended to believe that most scientists are honest, and only 56% tended to believe that most scientists are concerned about people’s well-being.</w:t>
-      </w:r>
-    </w:p>
-    <w:p>
-      <w:pPr>
-        <w:pStyle w:val="BodyText"/>
-      </w:pPr>
-      <w:r>
-        <w:t xml:space="preserve">Finally, domains can be areas of legitimacy. The fact that people tend to evaluate scientists in particular as competent already suggests that they see scientists as legitimate in their role of knowledge producers. However, this legitimacy does not necessarily extent to other roles, in particular as policy advocates: According to the just before mentioned Pew survey, only 43% of Americans think scientists are usually better than other people at making good policy decisions on scientific issues</w:t>
-      </w:r>
-      <w:r>
-        <w:t xml:space="preserve"> </w:t>
-      </w:r>
-      <w:r>
-        <w:t xml:space="preserve">(</w:t>
-      </w:r>
-      <w:r>
-        <w:rPr>
-          <w:b/>
-          <w:bCs/>
-        </w:rPr>
-        <w:t xml:space="preserve">kennedyPublicTrustScientists2024?</w:t>
-      </w:r>
-      <w:r>
-        <w:t xml:space="preserve">)</w:t>
-      </w:r>
-      <w:r>
-        <w:t xml:space="preserve">. However, the evidence on the public opinion about scientists in the role of policy advocates is not conclusive: A recent global study found that people tend to agree that scientists should engage with society and be involved in policymaking</w:t>
-      </w:r>
-      <w:r>
-        <w:t xml:space="preserve"> </w:t>
-      </w:r>
-      <w:r>
-        <w:t xml:space="preserve">(Cologna et al. 2025)</w:t>
-      </w:r>
-      <w:r>
-        <w:t xml:space="preserve">. In the context of climate science,</w:t>
-      </w:r>
-      <w:r>
-        <w:t xml:space="preserve"> </w:t>
-      </w:r>
-      <w:r>
-        <w:t xml:space="preserve">(</w:t>
-      </w:r>
-      <w:r>
-        <w:rPr>
-          <w:b/>
-          <w:bCs/>
-        </w:rPr>
-        <w:t xml:space="preserve">colognaMajorityGermanCitizens2021?</w:t>
-      </w:r>
-      <w:r>
-        <w:t xml:space="preserve">)</w:t>
-      </w:r>
-      <w:r>
-        <w:t xml:space="preserve"> </w:t>
-      </w:r>
-      <w:r>
-        <w:t xml:space="preserve">found that in the US, and Germany, people support policy advocacy by climate researchers and expect greater political engagement of the scientists.</w:t>
-      </w:r>
-    </w:p>
-    <w:p>
-      <w:pPr>
-        <w:pStyle w:val="BodyText"/>
-      </w:pPr>
-      <w:r>
-        <w:t xml:space="preserve">there are existing scales (mede for science populism, tisp scale from beasly)</w:t>
-      </w:r>
-    </w:p>
-    <w:p>
-      <w:pPr>
-        <w:pStyle w:val="BodyText"/>
-      </w:pPr>
-      <w:r>
-        <w:t xml:space="preserve">trust as a behavior is not trustworthiness.</w:t>
-      </w:r>
-    </w:p>
-    <w:p>
-      <w:pPr>
-        <w:pStyle w:val="BodyText"/>
-      </w:pPr>
-      <w:r>
-        <w:t xml:space="preserve">Being more precise about what we want to measure can generate insights targeted interventions to improve public trust in science. generate more practicable insights. For example, competence as low margin dimension</w:t>
-      </w:r>
-    </w:p>
-    <w:bookmarkEnd w:id="21"/>
-    <w:bookmarkStart w:id="22" w:name="methodological-level"/>
-    <w:p>
-      <w:pPr>
-        <w:pStyle w:val="Heading2"/>
-      </w:pPr>
-      <w:r>
-        <w:t xml:space="preserve">Methodological level</w:t>
-      </w:r>
-    </w:p>
-    <w:p>
-      <w:pPr>
-        <w:pStyle w:val="FirstParagraph"/>
-      </w:pPr>
-      <w:r>
-        <w:t xml:space="preserve">Shortcomings: sample selection and measurement. Even if we have specified a theoretical construct to measure (e.g. trustworthiness of scientists), we</w:t>
-      </w:r>
-    </w:p>
-    <w:p>
-      <w:pPr>
-        <w:pStyle w:val="BodyText"/>
-      </w:pPr>
-      <w:r>
-        <w:t xml:space="preserve">Much of this research has focused on the United States and Europe. More diverse samples –&gt; context dependency</w:t>
-      </w:r>
-    </w:p>
-    <w:p>
-      <w:pPr>
-        <w:pStyle w:val="BodyText"/>
-      </w:pPr>
-      <w:r>
-        <w:t xml:space="preserve">Some efforts have been made to expand the study of trust in science beyond the global north, in particular two large-scale surveys by the Wellcome foundation</w:t>
-      </w:r>
-      <w:r>
-        <w:t xml:space="preserve"> </w:t>
-      </w:r>
-      <w:r>
-        <w:t xml:space="preserve">(Wellcome Global Monitor 2018, 2020)</w:t>
-      </w:r>
-      <w:r>
-        <w:t xml:space="preserve">. However, these surveys have used limited measures of trust in science, an index of 5 questions about scientists, science and XX. Measuring perceived trustworthiness of scientists with index of XX questions, covering dimensions of trustworthiness–competence, benevolence, integrity, openness–</w:t>
-      </w:r>
-      <w:r>
-        <w:t xml:space="preserve"> </w:t>
-      </w:r>
-      <w:r>
-        <w:t xml:space="preserve">Cologna et al. (2025)</w:t>
-      </w:r>
-      <w:r>
-        <w:t xml:space="preserve"> </w:t>
-      </w:r>
-      <w:r>
-        <w:t xml:space="preserve">come to different conclusions on some key questions.</w:t>
-      </w:r>
-    </w:p>
-    <w:p>
-      <w:pPr>
-        <w:pStyle w:val="BodyText"/>
-      </w:pPr>
-      <w:r>
-        <w:t xml:space="preserve">Although trust in science can be domain-specific and depends on one’s subjective representation of science, empirically, general trust in science appears to be a meaningful concept. First, while index measures of trustworthiness with different dimensions (e.g., competence, benevolence etc.), are preferable to direct, single-item measures of general trust</w:t>
-      </w:r>
-      <w:r>
-        <w:t xml:space="preserve"> </w:t>
-      </w:r>
-      <w:r>
-        <w:t xml:space="preserve">(</w:t>
-      </w:r>
-      <w:r>
-        <w:rPr>
-          <w:b/>
-          <w:bCs/>
-        </w:rPr>
-        <w:t xml:space="preserve">besleyWhatAreYou2023?</w:t>
-      </w:r>
-      <w:r>
-        <w:t xml:space="preserve">)</w:t>
-      </w:r>
-      <w:r>
-        <w:t xml:space="preserve">, such as the Pew research centers’ question</w:t>
-      </w:r>
-      <w:r>
-        <w:t xml:space="preserve"> </w:t>
-      </w:r>
-      <w:r>
-        <w:t xml:space="preserve">“how much confidence, if any, do you have in scientists to act in the best interests of the public?”</w:t>
-      </w:r>
-      <w:r>
-        <w:t xml:space="preserve">, in their recent global study on trust in science,</w:t>
-      </w:r>
-      <w:r>
-        <w:t xml:space="preserve"> </w:t>
-      </w:r>
-      <w:r>
-        <w:t xml:space="preserve">Cologna et al. (2025)</w:t>
-      </w:r>
-      <w:r>
-        <w:t xml:space="preserve"> </w:t>
-      </w:r>
-      <w:r>
-        <w:t xml:space="preserve">report that the Pew’s single item question was highly correlated with an index measure based on several trustworthiness dimensions. Second, as reviewed earlier, general trust in science, whether based on a single-item or an index measure, appears to be a relevant predictor of other more tangible outcomes, from vaccine intentions to beliefs about climate change.</w:t>
-      </w:r>
-    </w:p>
-    <w:bookmarkEnd w:id="22"/>
-    <w:bookmarkStart w:id="23" w:name="normative-level"/>
-    <w:p>
-      <w:pPr>
-        <w:pStyle w:val="Heading2"/>
-      </w:pPr>
-      <w:r>
-        <w:t xml:space="preserve">Normative level</w:t>
-      </w:r>
-    </w:p>
-    <w:p>
-      <w:pPr>
-        <w:pStyle w:val="FirstParagraph"/>
-      </w:pPr>
-      <w:r>
-        <w:t xml:space="preserve">Science is the rational thing to do – implicit in all accounts of trust in science.</w:t>
-      </w:r>
-    </w:p>
-    <w:p>
-      <w:pPr>
-        <w:pStyle w:val="BodyText"/>
-      </w:pPr>
-      <w:r>
-        <w:t xml:space="preserve">We have focused on distrust, but do not know how to explain trust. Both are not necessarily symmetrical.</w:t>
-      </w:r>
-    </w:p>
-    <w:p>
-      <w:pPr>
-        <w:pStyle w:val="BodyText"/>
-      </w:pPr>
-      <w:r>
-        <w:t xml:space="preserve">How much trust in science is good? Clearly, science can’t solve all our societal problems.</w:t>
-      </w:r>
-    </w:p>
-    <w:p>
-      <w:pPr>
-        <w:pStyle w:val="BodyText"/>
-      </w:pPr>
-      <w:r>
-        <w:t xml:space="preserve">Science needs to be impersonal. Prior research shows that trust increases when people see scientists as sharing their values or social identity</w:t>
-      </w:r>
-      <w:r>
-        <w:t xml:space="preserve"> </w:t>
-      </w:r>
-      <w:r>
-        <w:t xml:space="preserve">(Druckman 2025)</w:t>
-      </w:r>
-      <w:r>
-        <w:t xml:space="preserve">. [Add work on value alignment and intellectual humility]</w:t>
-      </w:r>
-    </w:p>
-    <w:p>
-      <w:pPr>
-        <w:pStyle w:val="BodyText"/>
-      </w:pPr>
-      <w:r>
-        <w:t xml:space="preserve">A focus on distrust, driven by the normative assumption that science is great. We should perhaps not take trust in science for granted.</w:t>
-      </w:r>
-    </w:p>
-    <w:p>
-      <w:pPr>
-        <w:pStyle w:val="BodyText"/>
-      </w:pPr>
-      <w:r>
-        <w:t xml:space="preserve">At the theoretical level, escape deficit thinking. famously, knowledge deficit.</w:t>
-      </w:r>
-    </w:p>
-    <w:p>
-      <w:pPr>
-        <w:pStyle w:val="BodyText"/>
-      </w:pPr>
-      <w:r>
-        <w:t xml:space="preserve">content-based trust. Science knowledge as conten</w:t>
-      </w:r>
-    </w:p>
-    <w:p>
-      <w:pPr>
-        <w:pStyle w:val="BodyText"/>
-      </w:pPr>
-      <w:r>
-        <w:t xml:space="preserve">From content-based to source-based evaluation of trust.</w:t>
-      </w:r>
-    </w:p>
-    <w:p>
-      <w:pPr>
-        <w:pStyle w:val="BodyText"/>
-      </w:pPr>
-      <w:r>
-        <w:t xml:space="preserve">From the trustees (recipients of trust) to trustors. Psychological factors.</w:t>
-      </w:r>
-    </w:p>
-    <w:p>
-      <w:pPr>
-        <w:pStyle w:val="BodyText"/>
-      </w:pPr>
-      <w:r>
-        <w:t xml:space="preserve">However, we’re still operating in deficit paradigms! We’re trying to explain distrust.</w:t>
-      </w:r>
-    </w:p>
-    <w:p>
-      <w:pPr>
-        <w:pStyle w:val="BodyText"/>
-      </w:pPr>
-      <w:r>
-        <w:t xml:space="preserve">Result: much research focuses on distrust, since the failure of the deficit model, we cannot really explain why people do trust science in the first place.</w:t>
-      </w:r>
-    </w:p>
-    <w:p>
-      <w:pPr>
-        <w:pStyle w:val="BodyText"/>
-      </w:pPr>
-      <w:r>
-        <w:t xml:space="preserve">Science as a unique</w:t>
-      </w:r>
-    </w:p>
-    <w:p>
-      <w:pPr>
-        <w:pStyle w:val="BodyText"/>
-      </w:pPr>
-      <w:r>
-        <w:t xml:space="preserve">Should people trust science blindly? That is irrealistic, because it depicts science as a univocal entity. That’s the case for some things, and science is arguably very good at producing consensus. However, this has it’s natural limits. Cutting edge science is controversial, with teams working against each other. Science could not replace democratic processes.</w:t>
-      </w:r>
-    </w:p>
-    <w:p>
-      <w:pPr>
-        <w:pStyle w:val="BodyText"/>
-      </w:pPr>
-      <w:r>
-        <w:t xml:space="preserve">Here, we aim to lay out these inconsistencies, and what a research agenda to overcome past shortcomings could look like: on three levels. We begin on</w:t>
-      </w:r>
-    </w:p>
-    <w:p>
-      <w:pPr>
-        <w:pStyle w:val="BodyText"/>
-      </w:pPr>
-      <w:r>
-        <w:t xml:space="preserve">Here, we aim to lay out challenges for a new research agenda on trust in science to to overcome this. In the first section, we argue for more precise</w:t>
-      </w:r>
-    </w:p>
-    <w:p>
-      <w:pPr>
-        <w:pStyle w:val="BodyText"/>
-      </w:pPr>
-      <w:r>
-        <w:t xml:space="preserve">In chapter one, we describe theoretical challenges, and the main question is: What do we want to explain? (There are many things to measure, different types of trust etc. )</w:t>
-      </w:r>
-    </w:p>
-    <w:p>
-      <w:pPr>
-        <w:pStyle w:val="BodyText"/>
-      </w:pPr>
-      <w:r>
-        <w:t xml:space="preserve">rom sample selection to measurement. In the first section of this review, we lay out what we see as key methodological challenges that research on trust in science needs to address. We do, however, believe that the challenges for the field go beyond methods. In the second section, we</w:t>
-      </w:r>
-    </w:p>
-    <w:p>
-      <w:pPr>
-        <w:pStyle w:val="BodyText"/>
-      </w:pPr>
-      <w:r>
-        <w:t xml:space="preserve">However, we do believe that recent results also invite to reconsider theoretical questions. ö ask us to reconsider the theoretical questions and normative claims underlying the theory. We will discuss these points in section two and three.</w:t>
-      </w:r>
-    </w:p>
-    <w:p>
-      <w:pPr>
-        <w:pStyle w:val="BodyText"/>
-      </w:pPr>
-      <w:r>
-        <w:t xml:space="preserve">As we have already suggested in this introduction, they are clearly related to methodological shortcomings.</w:t>
-      </w:r>
-    </w:p>
-    <w:p>
-      <w:pPr>
-        <w:pStyle w:val="BodyText"/>
-      </w:pPr>
-      <w:r>
-        <w:t xml:space="preserve">this research has suffered from two major methodological shortcomings: a narrow focus on samples from United States and Europe; incoherent and unprecise measures of trust in science.</w:t>
-      </w:r>
-    </w:p>
-    <w:p>
-      <w:pPr>
-        <w:pStyle w:val="BodyText"/>
-      </w:pPr>
-      <w:r>
-        <w:t xml:space="preserve">By now, research on public attitudes towards science has a long tradition.</w:t>
-      </w:r>
-    </w:p>
-    <w:p>
-      <w:pPr>
-        <w:pStyle w:val="BodyText"/>
-      </w:pPr>
-      <w:r>
-        <w:t xml:space="preserve">Traditionally a deficit view of public trust in science. Trust in science is eroding.</w:t>
-      </w:r>
-    </w:p>
-    <w:p>
-      <w:pPr>
-        <w:pStyle w:val="BodyText"/>
-      </w:pPr>
-      <w:r>
-        <w:t xml:space="preserve">Despite these critiques, many studies continue to focus not on understanding</w:t>
+    </w:p>
+    <w:p>
+      <w:pPr>
+        <w:numPr>
+          <w:ilvl w:val="0"/>
+          <w:numId w:val="1001"/>
+        </w:numPr>
+      </w:pPr>
+      <w:r>
+        <w:t xml:space="preserve">In 2023, a survey in eight different countries found that up to 24% of respondents agreed that</w:t>
+      </w:r>
+      <w:r>
+        <w:t xml:space="preserve"> </w:t>
+      </w:r>
+      <w:r>
+        <w:t xml:space="preserve">“climate change is a hoax and scientists touting its existence are lying”</w:t>
+      </w:r>
+      <w:r>
+        <w:t xml:space="preserve"> </w:t>
+      </w:r>
+      <w:r>
+        <w:t xml:space="preserve">(Stockemer and Bordeleau 2024)</w:t>
+      </w:r>
+    </w:p>
+    <w:p>
+      <w:pPr>
+        <w:numPr>
+          <w:ilvl w:val="0"/>
+          <w:numId w:val="1001"/>
+        </w:numPr>
+      </w:pPr>
+      <w:r>
+        <w:t xml:space="preserve">In 2021, 40% of Americans believed that</w:t>
+      </w:r>
+      <w:r>
+        <w:t xml:space="preserve"> </w:t>
+      </w:r>
+      <w:r>
+        <w:t xml:space="preserve">“the dangers of genetically-modified foods are being hidden from the public”</w:t>
+      </w:r>
+      <w:r>
+        <w:t xml:space="preserve"> </w:t>
+      </w:r>
+      <w:r>
+        <w:t xml:space="preserve">(down from 45% in 2020, Uscinski et al. 2022)</w:t>
+      </w:r>
+    </w:p>
+    <w:p>
+      <w:pPr>
+        <w:numPr>
+          <w:ilvl w:val="0"/>
+          <w:numId w:val="1001"/>
+        </w:numPr>
+      </w:pPr>
+      <w:r>
+        <w:t xml:space="preserve">A recent Pew survey found that 89% of Americans viewed research scientists as intelligent, but only 65% viewed them as honest</w:t>
+      </w:r>
+      <w:r>
+        <w:t xml:space="preserve"> </w:t>
+      </w:r>
+      <w:r>
+        <w:t xml:space="preserve">(Kennedy and Brian 2024)</w:t>
+      </w:r>
+      <w:r>
+        <w:t xml:space="preserve">.</w:t>
+      </w:r>
+    </w:p>
+    <w:p>
+      <w:pPr>
+        <w:numPr>
+          <w:ilvl w:val="0"/>
+          <w:numId w:val="1001"/>
+        </w:numPr>
+      </w:pPr>
+      <w:r>
+        <w:t xml:space="preserve">Scheufele:</w:t>
+      </w:r>
+      <w:r>
+        <w:t xml:space="preserve"> </w:t>
+      </w:r>
+      <w:r>
+        <w:t xml:space="preserve">“Following this trust deficit argument, many in the scientific community have blamed COVID19 vaccine hesitancy and other disconnects between science and communities of color in the United States on low levels of trust, driven by historical atrocities, including not treating sick patients during the Tuskegee Syphilis Study or profiting, without consent, from cell lines obtained from African American patients. And while there is some truth in this diagnosis, we also know that expectant African American mothers in the United States today have a three times higher chance of dying during childbirth than White women (Krause et al., 2021), with similar discrepancies in health outcomes for women of color also emerging in countries like the United Kingdom (Knight et al., 2021). Addressing this discrepancy is not primarily a challenge of dealing with symptoms, that is, of rebuilding trust in the medical community. It is a challenge of eliminating the underlying cause, that is, addressing persistent health disparities based on class, race, and socioeconomic status.”</w:t>
+      </w:r>
+    </w:p>
+    <w:bookmarkStart w:id="99" w:name="refs"/>
+    <w:bookmarkStart w:id="37" w:name="ref-achterbergScienceConfidenceGap2017"/>
+    <w:p>
+      <w:pPr>
+        <w:pStyle w:val="Bibliography"/>
+      </w:pPr>
+      <w:r>
+        <w:t xml:space="preserve">Achterberg, Peter, Willem De Koster, and Jeroen Van Der Waal. 2017.</w:t>
+      </w:r>
+      <w:r>
+        <w:t xml:space="preserve"> </w:t>
+      </w:r>
+      <w:r>
+        <w:t xml:space="preserve">“A Science Confidence Gap: Education, Trust in Scientific Methods, and Trust in Scientific Institutions in the United States, 2014.”</w:t>
       </w:r>
       <w:r>
         <w:t xml:space="preserve"> </w:t>
@@ -895,13 +1170,43 @@
           <w:i/>
           <w:iCs/>
         </w:rPr>
-        <w:t xml:space="preserve">trust</w:t>
-      </w:r>
-      <w:r>
-        <w:t xml:space="preserve"> </w:t>
-      </w:r>
-      <w:r>
-        <w:t xml:space="preserve">in science, but rather on explaining its absence—framing public concerns as forms of</w:t>
+        <w:t xml:space="preserve">Public Understanding of Science</w:t>
+      </w:r>
+      <w:r>
+        <w:t xml:space="preserve"> </w:t>
+      </w:r>
+      <w:r>
+        <w:t xml:space="preserve">26 (6): 704–20.</w:t>
+      </w:r>
+      <w:r>
+        <w:t xml:space="preserve"> </w:t>
+      </w:r>
+      <w:hyperlink r:id="rId36">
+        <w:r>
+          <w:rPr>
+            <w:rStyle w:val="Hyperlink"/>
+          </w:rPr>
+          <w:t xml:space="preserve">https://doi.org/10.1177/0963662515617367</w:t>
+        </w:r>
+      </w:hyperlink>
+      <w:r>
+        <w:t xml:space="preserve">.</w:t>
+      </w:r>
+    </w:p>
+    <w:bookmarkEnd w:id="37"/>
+    <w:bookmarkStart w:id="39" w:name="ref-allumScienceKnowledgeAttitudes2008"/>
+    <w:p>
+      <w:pPr>
+        <w:pStyle w:val="Bibliography"/>
+      </w:pPr>
+      <w:r>
+        <w:t xml:space="preserve">Allum, Nick, Patrick Sturgis, Dimitra Tabourazi, and Ian Brunton-Smith. 2008.</w:t>
+      </w:r>
+      <w:r>
+        <w:t xml:space="preserve"> </w:t>
+      </w:r>
+      <w:r>
+        <w:t xml:space="preserve">“Science Knowledge and Attitudes Across Cultures: A Meta-Analysis.”</w:t>
       </w:r>
       <w:r>
         <w:t xml:space="preserve"> </w:t>
@@ -911,325 +1216,31 @@
           <w:i/>
           <w:iCs/>
         </w:rPr>
-        <w:t xml:space="preserve">distrust</w:t>
-      </w:r>
-      <w:r>
-        <w:t xml:space="preserve">,</w:t>
-      </w:r>
-      <w:r>
-        <w:t xml:space="preserve"> </w:t>
-      </w:r>
-      <w:r>
-        <w:rPr>
-          <w:i/>
-          <w:iCs/>
-        </w:rPr>
-        <w:t xml:space="preserve">deficit</w:t>
-      </w:r>
-      <w:r>
-        <w:t xml:space="preserve">, or</w:t>
-      </w:r>
-      <w:r>
-        <w:t xml:space="preserve"> </w:t>
-      </w:r>
-      <w:r>
-        <w:rPr>
-          <w:i/>
-          <w:iCs/>
-        </w:rPr>
-        <w:t xml:space="preserve">deviation</w:t>
-      </w:r>
-      <w:r>
-        <w:t xml:space="preserve"> </w:t>
-      </w:r>
-      <w:r>
-        <w:t xml:space="preserve">from an assumed norm of trust. This focus reinforces the idea that trust in science is the default or desirable state, while skepticism is treated as something to be corrected through education or communication. Such approaches often overlook the possibility that people may have</w:t>
-      </w:r>
-      <w:r>
-        <w:t xml:space="preserve"> </w:t>
-      </w:r>
-      <w:r>
-        <w:rPr>
-          <w:i/>
-          <w:iCs/>
-        </w:rPr>
-        <w:t xml:space="preserve">good reasons</w:t>
-      </w:r>
-      <w:r>
-        <w:t xml:space="preserve"> </w:t>
-      </w:r>
-      <w:r>
-        <w:t xml:space="preserve">for their reservations, grounded in personal experience, structural inequalities, or broader sociopolitical dynamics [@wynneMisunderstoodMisunderstandingSocial1992; @auerScientificExpertsTrust2021]. By pathologizing distrust, rather than examining the diverse contexts in which trust is negotiated, these studies risk reproducing a narrow and normative view of public-science relations.</w:t>
-      </w:r>
-    </w:p>
-    <w:p>
-      <w:pPr>
-        <w:pStyle w:val="BodyText"/>
-      </w:pPr>
-      <w:r>
-        <w:t xml:space="preserve">Recently, by some indicators, public trust in science has been eroding. In particular in the US, trust in science is increasingly polarized, and recent poll data suggests a decline. This has fueled the narrative of a crisis of public trust in science.</w:t>
-      </w:r>
-      <w:r>
-        <w:t xml:space="preserve"> </w:t>
-      </w:r>
-      <w:r>
-        <w:t xml:space="preserve">Cologna et al. (2025)</w:t>
-      </w:r>
-      <w:r>
-        <w:t xml:space="preserve"> </w:t>
-      </w:r>
-      <w:r>
-        <w:t xml:space="preserve">find no empirical support for this narrative. Their 68-country study shows that, around the globe, most people tend to trust scientists. However, trust in science is not at ceiling, and even science skeptic minorities can do harm. The challenge is therefore to better understand what might drive variation in people’s trust in science. Recent global evidence challenges the importance of many of previously identified factors.</w:t>
-      </w:r>
-    </w:p>
-    <w:bookmarkEnd w:id="23"/>
-    <w:bookmarkStart w:id="24" w:name="established-findings-revisited"/>
-    <w:p>
-      <w:pPr>
-        <w:pStyle w:val="Heading1"/>
-      </w:pPr>
-      <w:r>
-        <w:t xml:space="preserve">Established findings revisited</w:t>
-      </w:r>
-    </w:p>
-    <w:p>
-      <w:pPr>
-        <w:pStyle w:val="FirstParagraph"/>
-      </w:pPr>
-      <w:r>
-        <w:t xml:space="preserve">Methods</w:t>
-      </w:r>
-    </w:p>
-    <w:p>
-      <w:pPr>
-        <w:pStyle w:val="BodyText"/>
-      </w:pPr>
-      <w:r>
-        <w:t xml:space="preserve">One explanation is that in highly unequal societies, scientists may be perceived as more trustworthy than political or economic elites.</w:t>
-      </w:r>
-    </w:p>
-    <w:bookmarkEnd w:id="24"/>
-    <w:bookmarkStart w:id="29" w:name="new-directions"/>
-    <w:p>
-      <w:pPr>
-        <w:pStyle w:val="Heading1"/>
-      </w:pPr>
-      <w:r>
-        <w:t xml:space="preserve">New directions</w:t>
-      </w:r>
-    </w:p>
-    <w:bookmarkStart w:id="25" w:name="different-dimensions-of-trustworthiness"/>
-    <w:p>
-      <w:pPr>
-        <w:pStyle w:val="Heading2"/>
-      </w:pPr>
-      <w:r>
-        <w:t xml:space="preserve">Different dimensions of trustworthiness</w:t>
-      </w:r>
-    </w:p>
-    <w:p>
-      <w:pPr>
-        <w:pStyle w:val="FirstParagraph"/>
-      </w:pPr>
-      <w:r>
-        <w:t xml:space="preserve">What do people mean when they say they trust scientists? General, single-item meausures of trust have been critizised recently. Cologna et al. (2025) adress this by focusing on perceived trustworthiness of scientists, and measuring distinct dimensions of trustworthiness: competence, integrity, benevolence, and openness. While the public strongly believes in scientists’ competence, perceptions of integrity and openness are notably weaker. This highlights a key challenge for science communication—not just proving expertise, but also building moral credibility and relatability. Prior research shows that trust increases when people see scientists as sharing their values or social identity</w:t>
-      </w:r>
-      <w:r>
-        <w:t xml:space="preserve"> </w:t>
-      </w:r>
-      <w:r>
-        <w:t xml:space="preserve">(Druckman 2025)</w:t>
-      </w:r>
-      <w:r>
-        <w:t xml:space="preserve">. Increasing diversity in science and making values explicit may therefore be essential for strengthening public trust.</w:t>
-      </w:r>
-    </w:p>
-    <w:bookmarkEnd w:id="25"/>
-    <w:bookmarkStart w:id="26" w:name="normative-perceptions-of-scientists"/>
-    <w:p>
-      <w:pPr>
-        <w:pStyle w:val="Heading2"/>
-      </w:pPr>
-      <w:r>
-        <w:t xml:space="preserve">Normative perceptions of scientists</w:t>
-      </w:r>
-    </w:p>
-    <w:p>
-      <w:pPr>
-        <w:pStyle w:val="FirstParagraph"/>
-      </w:pPr>
-      <w:r>
-        <w:t xml:space="preserve">It is often assumed that scientists risk their trustworthiness by engaging in politics or advocacy. Yet</w:t>
-      </w:r>
-      <w:r>
-        <w:t xml:space="preserve"> </w:t>
-      </w:r>
-      <w:r>
-        <w:t xml:space="preserve">Cologna et al. (2025)</w:t>
-      </w:r>
-      <w:r>
-        <w:t xml:space="preserve"> </w:t>
-      </w:r>
-      <w:r>
-        <w:t xml:space="preserve">find that most people</w:t>
-      </w:r>
-      <w:r>
-        <w:t xml:space="preserve"> </w:t>
-      </w:r>
-      <w:r>
-        <w:rPr>
-          <w:i/>
-          <w:iCs/>
-        </w:rPr>
-        <w:t xml:space="preserve">want</w:t>
-      </w:r>
-      <w:r>
-        <w:t xml:space="preserve"> </w:t>
-      </w:r>
-      <w:r>
-        <w:t xml:space="preserve">scientists to play a role in society and policymaking. Support is especially strong among younger, urban, and more educated respondents, though conservatives tend to be less favorable. At the same time, there’s a clear mismatch between public expectations and perceived scientific priorities: people want scientists to focus more on public health, energy, and poverty—but believe too much emphasis is placed on military research. Aligning research agendas with public concerns may be key to sustaining trust.</w:t>
-      </w:r>
-    </w:p>
-    <w:bookmarkEnd w:id="26"/>
-    <w:bookmarkStart w:id="27" w:name="science-related-populism"/>
-    <w:p>
-      <w:pPr>
-        <w:pStyle w:val="Heading2"/>
-      </w:pPr>
-      <w:r>
-        <w:t xml:space="preserve">Science-related populism</w:t>
-      </w:r>
-    </w:p>
-    <w:p>
-      <w:pPr>
-        <w:pStyle w:val="FirstParagraph"/>
-      </w:pPr>
-      <w:r>
-        <w:t xml:space="preserve">Science-related populism, in particular in the US, has been associated with political conservatism and right-wing ideology. The fact that, globally,</w:t>
-      </w:r>
-      <w:r>
-        <w:t xml:space="preserve"> </w:t>
-      </w:r>
-      <w:r>
-        <w:t xml:space="preserve">Cologna et al. (2025)</w:t>
-      </w:r>
-      <w:r>
-        <w:t xml:space="preserve"> </w:t>
-      </w:r>
-      <w:r>
-        <w:t xml:space="preserve">do not find evidence of a relationship between political orientation and trust in scientists, suggests that deeper psychological factors may play a more important role for science rejection than any political ideology. Specifically, science-related populist attitudes—which pit</w:t>
-      </w:r>
-      <w:r>
-        <w:t xml:space="preserve"> </w:t>
-      </w:r>
-      <w:r>
-        <w:t xml:space="preserve">“ordinary people”</w:t>
-      </w:r>
-      <w:r>
-        <w:t xml:space="preserve"> </w:t>
-      </w:r>
-      <w:r>
-        <w:t xml:space="preserve">and common sense against scientific elites—strongly predict lower trust in scientists. Similarly, individuals high in</w:t>
-      </w:r>
-      <w:r>
-        <w:t xml:space="preserve"> </w:t>
-      </w:r>
-      <w:r>
-        <w:rPr>
-          <w:b/>
-          <w:bCs/>
-        </w:rPr>
-        <w:t xml:space="preserve">social dominance orientation</w:t>
-      </w:r>
-      <w:r>
-        <w:t xml:space="preserve"> </w:t>
-      </w:r>
-      <w:r>
-        <w:t xml:space="preserve">(SDO), who support group-based hierarchies, are less likely to trust scientists, perhaps because they view universities as hierarchy-weakening institutions.</w:t>
-      </w:r>
-    </w:p>
-    <w:p>
-      <w:pPr>
-        <w:pStyle w:val="BodyText"/>
-      </w:pPr>
-      <w:r>
-        <w:t xml:space="preserve">More generally, research should more carefully distinguish between lack of trust and active distrust.People who score in the middle of trust scales may be uncertain rather than opposed, and treating this ambivalence as hostility could undermine effective communication.</w:t>
-      </w:r>
-    </w:p>
-    <w:bookmarkEnd w:id="27"/>
-    <w:bookmarkStart w:id="28" w:name="the-role-of-misinformation"/>
-    <w:p>
-      <w:pPr>
-        <w:pStyle w:val="Heading2"/>
-      </w:pPr>
-      <w:r>
-        <w:t xml:space="preserve">The role of misinformation</w:t>
-      </w:r>
-    </w:p>
-    <w:p>
-      <w:pPr>
-        <w:pStyle w:val="FirstParagraph"/>
-      </w:pPr>
-      <w:r>
-        <w:t xml:space="preserve">Since the Covid-19 pandemic, the role of misinformation in fostering distrust in science has been increasingly studied</w:t>
-      </w:r>
-      <w:r>
-        <w:t xml:space="preserve"> </w:t>
-      </w:r>
-      <w:r>
-        <w:t xml:space="preserve">(National Academies of Sciences 2024; Scheufele and Krause 2019; Druckman 2022)</w:t>
-      </w:r>
-      <w:r>
-        <w:t xml:space="preserve">. Many anti science conspiracy theories. Yet, it still needs to be much understood how this actually affects beliefs about and attitudes towards science</w:t>
-      </w:r>
-      <w:r>
-        <w:t xml:space="preserve"> </w:t>
-      </w:r>
-      <w:r>
-        <w:t xml:space="preserve">(National Academies of Sciences 2024)</w:t>
-      </w:r>
-      <w:r>
-        <w:t xml:space="preserve">.</w:t>
-      </w:r>
-    </w:p>
-    <w:bookmarkEnd w:id="28"/>
-    <w:bookmarkEnd w:id="29"/>
-    <w:bookmarkStart w:id="56" w:name="conclusion"/>
-    <w:p>
-      <w:pPr>
-        <w:pStyle w:val="Heading1"/>
-      </w:pPr>
-      <w:r>
-        <w:t xml:space="preserve">Conclusion</w:t>
-      </w:r>
-    </w:p>
-    <w:p>
-      <w:pPr>
-        <w:pStyle w:val="FirstParagraph"/>
-      </w:pPr>
-      <w:r>
-        <w:t xml:space="preserve">Cologna et al.’s (2025) global study underscores that trust in scientists is generally high—but also highly variable across national contexts. While individual-level factors like education, religiosity and political orientation do seem to play a role, their association with people’s perceived trustworthiness of scientists is highly context dependent. This reinforces the need for more international research—especially in underrepresented regions—to avoid overgeneralizing from data from the Global North.</w:t>
-      </w:r>
-    </w:p>
-    <w:p>
-      <w:pPr>
-        <w:pStyle w:val="BodyText"/>
-      </w:pPr>
-      <w:r>
-        <w:t xml:space="preserve">High average trust should not breed complacency. Small but vocal distrusting minorities can influence public discourse and policymaking, especially when amplified by media or embedded in elite rhetoric. Yet, stressing that trust in science tends to be elevated, across partisan divides, might in itself help alleviate partisan animosity. In the US, Democrats vastly underestimate Republicans’ trust in scientists</w:t>
-      </w:r>
-      <w:r>
-        <w:t xml:space="preserve"> </w:t>
-      </w:r>
-      <w:r>
-        <w:t xml:space="preserve">(Druckman et al. 2024)</w:t>
-      </w:r>
-      <w:r>
-        <w:t xml:space="preserve">.</w:t>
-      </w:r>
-    </w:p>
-    <w:bookmarkStart w:id="55" w:name="refs"/>
-    <w:bookmarkStart w:id="31" w:name="X7d0ca73ddb289ec7febc0c339285bae9bc55471"/>
+        <w:t xml:space="preserve">Public Understanding of Science</w:t>
+      </w:r>
+      <w:r>
+        <w:t xml:space="preserve"> </w:t>
+      </w:r>
+      <w:r>
+        <w:t xml:space="preserve">17 (1): 35–54.</w:t>
+      </w:r>
+      <w:r>
+        <w:t xml:space="preserve"> </w:t>
+      </w:r>
+      <w:hyperlink r:id="rId38">
+        <w:r>
+          <w:rPr>
+            <w:rStyle w:val="Hyperlink"/>
+          </w:rPr>
+          <w:t xml:space="preserve">https://doi.org/10.1177/0963662506070159</w:t>
+        </w:r>
+      </w:hyperlink>
+      <w:r>
+        <w:t xml:space="preserve">.</w:t>
+      </w:r>
+    </w:p>
+    <w:bookmarkEnd w:id="39"/>
+    <w:bookmarkStart w:id="41" w:name="X7d0ca73ddb289ec7febc0c339285bae9bc55471"/>
     <w:p>
       <w:pPr>
         <w:pStyle w:val="Bibliography"/>
@@ -1262,7 +1273,7 @@
       <w:r>
         <w:t xml:space="preserve"> </w:t>
       </w:r>
-      <w:hyperlink r:id="rId30">
+      <w:hyperlink r:id="rId40">
         <w:r>
           <w:rPr>
             <w:rStyle w:val="Hyperlink"/>
@@ -1274,8 +1285,320 @@
         <w:t xml:space="preserve">.</w:t>
       </w:r>
     </w:p>
-    <w:bookmarkEnd w:id="31"/>
-    <w:bookmarkStart w:id="33" w:name="ref-colognaTrustScientistsTheir2025"/>
+    <w:bookmarkEnd w:id="41"/>
+    <w:bookmarkStart w:id="43" w:name="ref-bauerWhatCanWe2007"/>
+    <w:p>
+      <w:pPr>
+        <w:pStyle w:val="Bibliography"/>
+      </w:pPr>
+      <w:r>
+        <w:t xml:space="preserve">Bauer, Martin W., Nick Allum, and Steve Miller. 2007.</w:t>
+      </w:r>
+      <w:r>
+        <w:t xml:space="preserve"> </w:t>
+      </w:r>
+      <w:r>
+        <w:t xml:space="preserve">“What Can We Learn from 25 Years of PUS Survey Research? Liberating and Expanding the Agenda.”</w:t>
+      </w:r>
+      <w:r>
+        <w:t xml:space="preserve"> </w:t>
+      </w:r>
+      <w:r>
+        <w:rPr>
+          <w:i/>
+          <w:iCs/>
+        </w:rPr>
+        <w:t xml:space="preserve">Public Understanding of Science</w:t>
+      </w:r>
+      <w:r>
+        <w:t xml:space="preserve"> </w:t>
+      </w:r>
+      <w:r>
+        <w:t xml:space="preserve">16 (1): 79–95.</w:t>
+      </w:r>
+      <w:r>
+        <w:t xml:space="preserve"> </w:t>
+      </w:r>
+      <w:hyperlink r:id="rId42">
+        <w:r>
+          <w:rPr>
+            <w:rStyle w:val="Hyperlink"/>
+          </w:rPr>
+          <w:t xml:space="preserve">https://doi.org/10.1177/0963662506071287</w:t>
+        </w:r>
+      </w:hyperlink>
+      <w:r>
+        <w:t xml:space="preserve">.</w:t>
+      </w:r>
+    </w:p>
+    <w:bookmarkEnd w:id="43"/>
+    <w:bookmarkStart w:id="45" w:name="X49e63c10219a17dbe4e11e193fe126a35d78953"/>
+    <w:p>
+      <w:pPr>
+        <w:pStyle w:val="Bibliography"/>
+      </w:pPr>
+      <w:r>
+        <w:t xml:space="preserve">Bertsou, Eri. 2019.</w:t>
+      </w:r>
+      <w:r>
+        <w:t xml:space="preserve"> </w:t>
+      </w:r>
+      <w:r>
+        <w:t xml:space="preserve">“Rethinking Political Distrust.”</w:t>
+      </w:r>
+      <w:r>
+        <w:t xml:space="preserve"> </w:t>
+      </w:r>
+      <w:r>
+        <w:rPr>
+          <w:i/>
+          <w:iCs/>
+        </w:rPr>
+        <w:t xml:space="preserve">European Political Science Review</w:t>
+      </w:r>
+      <w:r>
+        <w:t xml:space="preserve"> </w:t>
+      </w:r>
+      <w:r>
+        <w:t xml:space="preserve">11 (2): 213–30.</w:t>
+      </w:r>
+      <w:r>
+        <w:t xml:space="preserve"> </w:t>
+      </w:r>
+      <w:hyperlink r:id="rId44">
+        <w:r>
+          <w:rPr>
+            <w:rStyle w:val="Hyperlink"/>
+          </w:rPr>
+          <w:t xml:space="preserve">https://doi.org/10.1017/S1755773919000080</w:t>
+        </w:r>
+      </w:hyperlink>
+      <w:r>
+        <w:t xml:space="preserve">.</w:t>
+      </w:r>
+    </w:p>
+    <w:bookmarkEnd w:id="45"/>
+    <w:bookmarkStart w:id="47" w:name="ref-besleyReassessingVariablesUsed2021a"/>
+    <w:p>
+      <w:pPr>
+        <w:pStyle w:val="Bibliography"/>
+      </w:pPr>
+      <w:r>
+        <w:t xml:space="preserve">Besley, John C., Nicole M. Lee, and Geah Pressgrove. 2021.</w:t>
+      </w:r>
+      <w:r>
+        <w:t xml:space="preserve"> </w:t>
+      </w:r>
+      <w:r>
+        <w:t xml:space="preserve">“Reassessing the Variables Used to Measure Public Perceptions of Scientists.”</w:t>
+      </w:r>
+      <w:r>
+        <w:t xml:space="preserve"> </w:t>
+      </w:r>
+      <w:r>
+        <w:rPr>
+          <w:i/>
+          <w:iCs/>
+        </w:rPr>
+        <w:t xml:space="preserve">Science Communication</w:t>
+      </w:r>
+      <w:r>
+        <w:t xml:space="preserve"> </w:t>
+      </w:r>
+      <w:r>
+        <w:t xml:space="preserve">43 (1): 3–32.</w:t>
+      </w:r>
+      <w:r>
+        <w:t xml:space="preserve"> </w:t>
+      </w:r>
+      <w:hyperlink r:id="rId46">
+        <w:r>
+          <w:rPr>
+            <w:rStyle w:val="Hyperlink"/>
+          </w:rPr>
+          <w:t xml:space="preserve">https://doi.org/10.1177/1075547020949547</w:t>
+        </w:r>
+      </w:hyperlink>
+      <w:r>
+        <w:t xml:space="preserve">.</w:t>
+      </w:r>
+    </w:p>
+    <w:bookmarkEnd w:id="47"/>
+    <w:bookmarkStart w:id="49" w:name="Xbd347fe77537e601457a43834f82a71bc76ee89"/>
+    <w:p>
+      <w:pPr>
+        <w:pStyle w:val="Bibliography"/>
+      </w:pPr>
+      <w:r>
+        <w:t xml:space="preserve">Besley, John C., Kathryn O’Hara, and Anthony Dudo. 2019.</w:t>
+      </w:r>
+      <w:r>
+        <w:t xml:space="preserve"> </w:t>
+      </w:r>
+      <w:r>
+        <w:t xml:space="preserve">“Strategic Science Communication as Planned Behavior: Understanding Scientists</w:t>
+      </w:r>
+      <w:r>
+        <w:t xml:space="preserve">’</w:t>
+      </w:r>
+      <w:r>
+        <w:t xml:space="preserve"> </w:t>
+      </w:r>
+      <w:r>
+        <w:t xml:space="preserve">Willingness to Choose Specific Tactics.”</w:t>
+      </w:r>
+      <w:r>
+        <w:t xml:space="preserve"> </w:t>
+      </w:r>
+      <w:r>
+        <w:rPr>
+          <w:i/>
+          <w:iCs/>
+        </w:rPr>
+        <w:t xml:space="preserve">PLOS ONE</w:t>
+      </w:r>
+      <w:r>
+        <w:t xml:space="preserve"> </w:t>
+      </w:r>
+      <w:r>
+        <w:t xml:space="preserve">14 (10): e0224039.</w:t>
+      </w:r>
+      <w:r>
+        <w:t xml:space="preserve"> </w:t>
+      </w:r>
+      <w:hyperlink r:id="rId48">
+        <w:r>
+          <w:rPr>
+            <w:rStyle w:val="Hyperlink"/>
+          </w:rPr>
+          <w:t xml:space="preserve">https://doi.org/10.1371/journal.pone.0224039</w:t>
+        </w:r>
+      </w:hyperlink>
+      <w:r>
+        <w:t xml:space="preserve">.</w:t>
+      </w:r>
+    </w:p>
+    <w:bookmarkEnd w:id="49"/>
+    <w:bookmarkStart w:id="51" w:name="ref-besleyWhatAreYou2023"/>
+    <w:p>
+      <w:pPr>
+        <w:pStyle w:val="Bibliography"/>
+      </w:pPr>
+      <w:r>
+        <w:t xml:space="preserve">Besley, John C., and Leigh Anne Tiffany. 2023.</w:t>
+      </w:r>
+      <w:r>
+        <w:t xml:space="preserve"> </w:t>
+      </w:r>
+      <w:r>
+        <w:t xml:space="preserve">“What Are You Assessing When You Measure</w:t>
+      </w:r>
+      <w:r>
+        <w:t xml:space="preserve"> </w:t>
+      </w:r>
+      <w:r>
+        <w:t xml:space="preserve">“</w:t>
+      </w:r>
+      <w:r>
+        <w:t xml:space="preserve">Trust</w:t>
+      </w:r>
+      <w:r>
+        <w:t xml:space="preserve">”</w:t>
+      </w:r>
+      <w:r>
+        <w:t xml:space="preserve"> </w:t>
+      </w:r>
+      <w:r>
+        <w:t xml:space="preserve">in Scientists with a Direct Measure?”</w:t>
+      </w:r>
+      <w:r>
+        <w:t xml:space="preserve"> </w:t>
+      </w:r>
+      <w:r>
+        <w:rPr>
+          <w:i/>
+          <w:iCs/>
+        </w:rPr>
+        <w:t xml:space="preserve">Public Understanding of Science</w:t>
+      </w:r>
+      <w:r>
+        <w:t xml:space="preserve"> </w:t>
+      </w:r>
+      <w:r>
+        <w:t xml:space="preserve">32 (6): 709–26.</w:t>
+      </w:r>
+      <w:r>
+        <w:t xml:space="preserve"> </w:t>
+      </w:r>
+      <w:hyperlink r:id="rId50">
+        <w:r>
+          <w:rPr>
+            <w:rStyle w:val="Hyperlink"/>
+          </w:rPr>
+          <w:t xml:space="preserve">https://doi.org/10.1177/09636625231161302</w:t>
+        </w:r>
+      </w:hyperlink>
+      <w:r>
+        <w:t xml:space="preserve">.</w:t>
+      </w:r>
+    </w:p>
+    <w:bookmarkEnd w:id="51"/>
+    <w:bookmarkStart w:id="53" w:name="Xfad01c0eae794d175c3045f987bd7fa46876047"/>
+    <w:p>
+      <w:pPr>
+        <w:pStyle w:val="Bibliography"/>
+      </w:pPr>
+      <w:r>
+        <w:t xml:space="preserve">Cologna, Viktoria, Baumberger ,Christoph, Knutti ,Reto, Oreskes ,Naomi, and Anne and Berthold. 2022.</w:t>
+      </w:r>
+      <w:r>
+        <w:t xml:space="preserve"> </w:t>
+      </w:r>
+      <w:r>
+        <w:t xml:space="preserve">“The Communication of Value Judgements and Its Effects on Climate Scientists</w:t>
+      </w:r>
+      <w:r>
+        <w:t xml:space="preserve">’</w:t>
+      </w:r>
+      <w:r>
+        <w:t xml:space="preserve"> </w:t>
+      </w:r>
+      <w:r>
+        <w:t xml:space="preserve">Perceived Trustworthiness.”</w:t>
+      </w:r>
+      <w:r>
+        <w:t xml:space="preserve"> </w:t>
+      </w:r>
+      <w:r>
+        <w:rPr>
+          <w:i/>
+          <w:iCs/>
+        </w:rPr>
+        <w:t xml:space="preserve">Environmental Communication</w:t>
+      </w:r>
+      <w:r>
+        <w:t xml:space="preserve"> </w:t>
+      </w:r>
+      <w:r>
+        <w:t xml:space="preserve">16 (8): 1094–1107.</w:t>
+      </w:r>
+      <w:r>
+        <w:t xml:space="preserve"> </w:t>
+      </w:r>
+      <w:hyperlink r:id="rId52">
+        <w:r>
+          <w:rPr>
+            <w:rStyle w:val="Hyperlink"/>
+          </w:rPr>
+          <w:t xml:space="preserve">https://doi.org/10.1080/17524032.2022.2153896</w:t>
+        </w:r>
+      </w:hyperlink>
+      <w:r>
+        <w:t xml:space="preserve">.</w:t>
+      </w:r>
+    </w:p>
+    <w:bookmarkEnd w:id="53"/>
+    <w:bookmarkStart w:id="55" w:name="ref-colognaTrustScientistsTheir2025"/>
     <w:p>
       <w:pPr>
         <w:pStyle w:val="Bibliography"/>
@@ -1305,7 +1628,7 @@
       <w:r>
         <w:t xml:space="preserve"> </w:t>
       </w:r>
-      <w:hyperlink r:id="rId32">
+      <w:hyperlink r:id="rId54">
         <w:r>
           <w:rPr>
             <w:rStyle w:val="Hyperlink"/>
@@ -1317,60 +1640,14 @@
         <w:t xml:space="preserve">.</w:t>
       </w:r>
     </w:p>
-    <w:bookmarkEnd w:id="33"/>
-    <w:bookmarkStart w:id="35" w:name="Xc900ab6802c75bf5233fe72972aab9d24342892"/>
+    <w:bookmarkEnd w:id="55"/>
+    <w:bookmarkStart w:id="57" w:name="Xabd9e56f8d30b2f089127c36de54defc9650b56"/>
     <w:p>
       <w:pPr>
         <w:pStyle w:val="Bibliography"/>
       </w:pPr>
       <w:r>
-        <w:t xml:space="preserve">Druckman, James N. 2022.</w:t>
-      </w:r>
-      <w:r>
-        <w:t xml:space="preserve"> </w:t>
-      </w:r>
-      <w:r>
-        <w:t xml:space="preserve">“Threats to Science: Politicization, Misinformation, and Inequalities.”</w:t>
-      </w:r>
-      <w:r>
-        <w:t xml:space="preserve"> </w:t>
-      </w:r>
-      <w:r>
-        <w:rPr>
-          <w:i/>
-          <w:iCs/>
-        </w:rPr>
-        <w:t xml:space="preserve">The ANNALS of the American Academy of Political and Social Science</w:t>
-      </w:r>
-      <w:r>
-        <w:t xml:space="preserve"> </w:t>
-      </w:r>
-      <w:r>
-        <w:t xml:space="preserve">700 (1): 8–24.</w:t>
-      </w:r>
-      <w:r>
-        <w:t xml:space="preserve"> </w:t>
-      </w:r>
-      <w:hyperlink r:id="rId34">
-        <w:r>
-          <w:rPr>
-            <w:rStyle w:val="Hyperlink"/>
-          </w:rPr>
-          <w:t xml:space="preserve">https://doi.org/10.1177/00027162221095431</w:t>
-        </w:r>
-      </w:hyperlink>
-      <w:r>
-        <w:t xml:space="preserve">.</w:t>
-      </w:r>
-    </w:p>
-    <w:bookmarkEnd w:id="35"/>
-    <w:bookmarkStart w:id="37" w:name="Xabd9e56f8d30b2f089127c36de54defc9650b56"/>
-    <w:p>
-      <w:pPr>
-        <w:pStyle w:val="Bibliography"/>
-      </w:pPr>
-      <w:r>
-        <w:t xml:space="preserve">———. 2025.</w:t>
+        <w:t xml:space="preserve">Druckman, James N. 2025.</w:t>
       </w:r>
       <w:r>
         <w:t xml:space="preserve"> </w:t>
@@ -1387,7 +1664,7 @@
       <w:r>
         <w:t xml:space="preserve"> </w:t>
       </w:r>
-      <w:hyperlink r:id="rId36">
+      <w:hyperlink r:id="rId56">
         <w:r>
           <w:rPr>
             <w:rStyle w:val="Hyperlink"/>
@@ -1399,8 +1676,8 @@
         <w:t xml:space="preserve">.</w:t>
       </w:r>
     </w:p>
-    <w:bookmarkEnd w:id="37"/>
-    <w:bookmarkStart w:id="39" w:name="ref-druckmanContinuityChangeTrust2024"/>
+    <w:bookmarkEnd w:id="57"/>
+    <w:bookmarkStart w:id="59" w:name="ref-druckmanContinuityChangeTrust2024"/>
     <w:p>
       <w:pPr>
         <w:pStyle w:val="Bibliography"/>
@@ -1423,7 +1700,7 @@
       <w:r>
         <w:t xml:space="preserve"> </w:t>
       </w:r>
-      <w:hyperlink r:id="rId38">
+      <w:hyperlink r:id="rId58">
         <w:r>
           <w:rPr>
             <w:rStyle w:val="Hyperlink"/>
@@ -1435,8 +1712,292 @@
         <w:t xml:space="preserve">.</w:t>
       </w:r>
     </w:p>
-    <w:bookmarkEnd w:id="39"/>
-    <w:bookmarkStart w:id="41" w:name="ref-mcphetresReligiousAmericansHave2021"/>
+    <w:bookmarkEnd w:id="59"/>
+    <w:bookmarkStart w:id="61" w:name="ref-ghasemiGapsPublicTrust2025"/>
+    <w:p>
+      <w:pPr>
+        <w:pStyle w:val="Bibliography"/>
+      </w:pPr>
+      <w:r>
+        <w:t xml:space="preserve">Ghasemi, Omid, Viktoria Cologna, Niels G Mede, Samantha K Stanley, Noel Strahm, Robert Ross, Mark Alfano, et al. 2025.</w:t>
+      </w:r>
+      <w:r>
+        <w:t xml:space="preserve"> </w:t>
+      </w:r>
+      <w:r>
+        <w:t xml:space="preserve">“Gaps in Public Trust Between Scientists and Climate Scientists: A 68 Country Study.”</w:t>
+      </w:r>
+      <w:r>
+        <w:t xml:space="preserve"> </w:t>
+      </w:r>
+      <w:r>
+        <w:rPr>
+          <w:i/>
+          <w:iCs/>
+        </w:rPr>
+        <w:t xml:space="preserve">Environmental Research Letters</w:t>
+      </w:r>
+      <w:r>
+        <w:t xml:space="preserve"> </w:t>
+      </w:r>
+      <w:r>
+        <w:t xml:space="preserve">20 (6): 061002.</w:t>
+      </w:r>
+      <w:r>
+        <w:t xml:space="preserve"> </w:t>
+      </w:r>
+      <w:hyperlink r:id="rId60">
+        <w:r>
+          <w:rPr>
+            <w:rStyle w:val="Hyperlink"/>
+          </w:rPr>
+          <w:t xml:space="preserve">https://doi.org/10.1088/1748-9326/add1f9</w:t>
+        </w:r>
+      </w:hyperlink>
+      <w:r>
+        <w:t xml:space="preserve">.</w:t>
+      </w:r>
+    </w:p>
+    <w:bookmarkEnd w:id="61"/>
+    <w:bookmarkStart w:id="63" w:name="ref-hendriksMeasuringLaypeoplesTrust2015"/>
+    <w:p>
+      <w:pPr>
+        <w:pStyle w:val="Bibliography"/>
+      </w:pPr>
+      <w:r>
+        <w:t xml:space="preserve">Hendriks, Friederike, Dorothe Kienhues, and Rainer Bromme. 2015.</w:t>
+      </w:r>
+      <w:r>
+        <w:t xml:space="preserve"> </w:t>
+      </w:r>
+      <w:r>
+        <w:t xml:space="preserve">“Measuring Laypeople</w:t>
+      </w:r>
+      <w:r>
+        <w:t xml:space="preserve">’</w:t>
+      </w:r>
+      <w:r>
+        <w:t xml:space="preserve">s Trust in Experts in a Digital Age: The Muenster Epistemic Trustworthiness Inventory (METI).”</w:t>
+      </w:r>
+      <w:r>
+        <w:t xml:space="preserve"> </w:t>
+      </w:r>
+      <w:r>
+        <w:t xml:space="preserve">Edited by Jelte M. Wicherts.</w:t>
+      </w:r>
+      <w:r>
+        <w:t xml:space="preserve"> </w:t>
+      </w:r>
+      <w:r>
+        <w:rPr>
+          <w:i/>
+          <w:iCs/>
+        </w:rPr>
+        <w:t xml:space="preserve">PLOS ONE</w:t>
+      </w:r>
+      <w:r>
+        <w:t xml:space="preserve"> </w:t>
+      </w:r>
+      <w:r>
+        <w:t xml:space="preserve">10 (10): e0139309.</w:t>
+      </w:r>
+      <w:r>
+        <w:t xml:space="preserve"> </w:t>
+      </w:r>
+      <w:hyperlink r:id="rId62">
+        <w:r>
+          <w:rPr>
+            <w:rStyle w:val="Hyperlink"/>
+          </w:rPr>
+          <w:t xml:space="preserve">https://doi.org/10.1371/journal.pone.0139309</w:t>
+        </w:r>
+      </w:hyperlink>
+      <w:r>
+        <w:t xml:space="preserve">.</w:t>
+      </w:r>
+    </w:p>
+    <w:bookmarkEnd w:id="63"/>
+    <w:bookmarkStart w:id="65" w:name="Xa84c5cd4017c126ccfc0f070bb3b60eaf6def12"/>
+    <w:p>
+      <w:pPr>
+        <w:pStyle w:val="Bibliography"/>
+      </w:pPr>
+      <w:r>
+        <w:t xml:space="preserve">Intemann, Kristen. 2023.</w:t>
+      </w:r>
+      <w:r>
+        <w:t xml:space="preserve"> </w:t>
+      </w:r>
+      <w:r>
+        <w:t xml:space="preserve">“Science Communication and Public Trust in Science.”</w:t>
+      </w:r>
+      <w:r>
+        <w:t xml:space="preserve"> </w:t>
+      </w:r>
+      <w:r>
+        <w:rPr>
+          <w:i/>
+          <w:iCs/>
+        </w:rPr>
+        <w:t xml:space="preserve">Interdisciplinary Science Reviews</w:t>
+      </w:r>
+      <w:r>
+        <w:t xml:space="preserve"> </w:t>
+      </w:r>
+      <w:r>
+        <w:t xml:space="preserve">48 (2): 350–65.</w:t>
+      </w:r>
+      <w:r>
+        <w:t xml:space="preserve"> </w:t>
+      </w:r>
+      <w:hyperlink r:id="rId64">
+        <w:r>
+          <w:rPr>
+            <w:rStyle w:val="Hyperlink"/>
+          </w:rPr>
+          <w:t xml:space="preserve">https://doi.org/10.1080/03080188.2022.2152244</w:t>
+        </w:r>
+      </w:hyperlink>
+      <w:r>
+        <w:t xml:space="preserve">.</w:t>
+      </w:r>
+    </w:p>
+    <w:bookmarkEnd w:id="65"/>
+    <w:bookmarkStart w:id="67" w:name="ref-kennedyPublicTrustScientists2024"/>
+    <w:p>
+      <w:pPr>
+        <w:pStyle w:val="Bibliography"/>
+      </w:pPr>
+      <w:r>
+        <w:t xml:space="preserve">Kennedy, Alec Tyson, and Brian. 2024.</w:t>
+      </w:r>
+      <w:r>
+        <w:t xml:space="preserve"> </w:t>
+      </w:r>
+      <w:r>
+        <w:t xml:space="preserve">“Public Trust in Scientists and Views on Their Role in Policymaking.”</w:t>
+      </w:r>
+      <w:r>
+        <w:t xml:space="preserve"> </w:t>
+      </w:r>
+      <w:hyperlink r:id="rId66">
+        <w:r>
+          <w:rPr>
+            <w:rStyle w:val="Hyperlink"/>
+          </w:rPr>
+          <w:t xml:space="preserve">https://www.pewresearch.org/science/2024/11/14/public-trust-in-scientists-and-views-on-their-role-in-policymaking/</w:t>
+        </w:r>
+      </w:hyperlink>
+      <w:r>
+        <w:t xml:space="preserve">.</w:t>
+      </w:r>
+    </w:p>
+    <w:bookmarkEnd w:id="67"/>
+    <w:bookmarkStart w:id="69" w:name="ref-krauseTrendsAmericansTrust2019a"/>
+    <w:p>
+      <w:pPr>
+        <w:pStyle w:val="Bibliography"/>
+      </w:pPr>
+      <w:r>
+        <w:t xml:space="preserve">Krause, Nicole M, Dominique Brossard, Dietram A Scheufele, Michael A Xenos, and Keith Franke. 2019.</w:t>
+      </w:r>
+      <w:r>
+        <w:t xml:space="preserve"> </w:t>
+      </w:r>
+      <w:r>
+        <w:t xml:space="preserve">“Trends</w:t>
+      </w:r>
+      <w:r>
+        <w:t xml:space="preserve">americans</w:t>
+      </w:r>
+      <w:r>
+        <w:t xml:space="preserve">’</w:t>
+      </w:r>
+      <w:r>
+        <w:t xml:space="preserve"> </w:t>
+      </w:r>
+      <w:r>
+        <w:t xml:space="preserve">Trust in Science and Scientists.”</w:t>
+      </w:r>
+      <w:r>
+        <w:t xml:space="preserve"> </w:t>
+      </w:r>
+      <w:r>
+        <w:rPr>
+          <w:i/>
+          <w:iCs/>
+        </w:rPr>
+        <w:t xml:space="preserve">Public Opinion Quarterly</w:t>
+      </w:r>
+      <w:r>
+        <w:t xml:space="preserve"> </w:t>
+      </w:r>
+      <w:r>
+        <w:t xml:space="preserve">83 (4): 817–36.</w:t>
+      </w:r>
+      <w:r>
+        <w:t xml:space="preserve"> </w:t>
+      </w:r>
+      <w:hyperlink r:id="rId68">
+        <w:r>
+          <w:rPr>
+            <w:rStyle w:val="Hyperlink"/>
+          </w:rPr>
+          <w:t xml:space="preserve">https://doi.org/10.1093/poq/nfz041</w:t>
+        </w:r>
+      </w:hyperlink>
+      <w:r>
+        <w:t xml:space="preserve">.</w:t>
+      </w:r>
+    </w:p>
+    <w:bookmarkEnd w:id="69"/>
+    <w:bookmarkStart w:id="71" w:name="Xf60adf044fc07610415de85807200773c160844"/>
+    <w:p>
+      <w:pPr>
+        <w:pStyle w:val="Bibliography"/>
+      </w:pPr>
+      <w:r>
+        <w:t xml:space="preserve">Mayer, Roger C., James H. Davis, and F. David Schoorman. 1995.</w:t>
+      </w:r>
+      <w:r>
+        <w:t xml:space="preserve"> </w:t>
+      </w:r>
+      <w:r>
+        <w:t xml:space="preserve">“An Integrative Model of Organizational Trust.”</w:t>
+      </w:r>
+      <w:r>
+        <w:t xml:space="preserve"> </w:t>
+      </w:r>
+      <w:r>
+        <w:rPr>
+          <w:i/>
+          <w:iCs/>
+        </w:rPr>
+        <w:t xml:space="preserve">The Academy of Management Review</w:t>
+      </w:r>
+      <w:r>
+        <w:t xml:space="preserve"> </w:t>
+      </w:r>
+      <w:r>
+        <w:t xml:space="preserve">20 (3): 709.</w:t>
+      </w:r>
+      <w:r>
+        <w:t xml:space="preserve"> </w:t>
+      </w:r>
+      <w:hyperlink r:id="rId70">
+        <w:r>
+          <w:rPr>
+            <w:rStyle w:val="Hyperlink"/>
+          </w:rPr>
+          <w:t xml:space="preserve">https://doi.org/10.2307/258792</w:t>
+        </w:r>
+      </w:hyperlink>
+      <w:r>
+        <w:t xml:space="preserve">.</w:t>
+      </w:r>
+    </w:p>
+    <w:bookmarkEnd w:id="71"/>
+    <w:bookmarkStart w:id="73" w:name="ref-mcphetresReligiousAmericansHave2021"/>
     <w:p>
       <w:pPr>
         <w:pStyle w:val="Bibliography"/>
@@ -1469,7 +2030,7 @@
       <w:r>
         <w:t xml:space="preserve"> </w:t>
       </w:r>
-      <w:hyperlink r:id="rId40">
+      <w:hyperlink r:id="rId72">
         <w:r>
           <w:rPr>
             <w:rStyle w:val="Hyperlink"/>
@@ -1481,31 +2042,8 @@
         <w:t xml:space="preserve">.</w:t>
       </w:r>
     </w:p>
-    <w:bookmarkEnd w:id="41"/>
-    <w:bookmarkStart w:id="42" w:name="X0333fa0217f4e6b211b693cae3be5570d8405be"/>
-    <w:p>
-      <w:pPr>
-        <w:pStyle w:val="Bibliography"/>
-      </w:pPr>
-      <w:r>
-        <w:t xml:space="preserve">National Academies of Sciences, Engineering. 2024.</w:t>
-      </w:r>
-      <w:r>
-        <w:t xml:space="preserve"> </w:t>
-      </w:r>
-      <w:r>
-        <w:rPr>
-          <w:i/>
-          <w:iCs/>
-        </w:rPr>
-        <w:t xml:space="preserve">Understanding and Addressing Misinformation about Science</w:t>
-      </w:r>
-      <w:r>
-        <w:t xml:space="preserve">.</w:t>
-      </w:r>
-    </w:p>
-    <w:bookmarkEnd w:id="42"/>
-    <w:bookmarkStart w:id="44" w:name="ref-noyScienceGoodEffects2019"/>
+    <w:bookmarkEnd w:id="73"/>
+    <w:bookmarkStart w:id="75" w:name="ref-noyScienceGoodEffects2019"/>
     <w:p>
       <w:pPr>
         <w:pStyle w:val="Bibliography"/>
@@ -1538,7 +2076,7 @@
       <w:r>
         <w:t xml:space="preserve"> </w:t>
       </w:r>
-      <w:hyperlink r:id="rId43">
+      <w:hyperlink r:id="rId74">
         <w:r>
           <w:rPr>
             <w:rStyle w:val="Hyperlink"/>
@@ -1550,13 +2088,43 @@
         <w:t xml:space="preserve">.</w:t>
       </w:r>
     </w:p>
-    <w:bookmarkEnd w:id="44"/>
-    <w:bookmarkStart w:id="46" w:name="X3aa345bc55a1b443f83628a0a523e7a5d8269dd"/>
+    <w:bookmarkEnd w:id="75"/>
+    <w:bookmarkStart w:id="77" w:name="ref-pewresearchcenterMajorGapsPublic2015"/>
     <w:p>
       <w:pPr>
         <w:pStyle w:val="Bibliography"/>
       </w:pPr>
       <w:r>
+        <w:t xml:space="preserve">Pew Research Center. 2015.</w:t>
+      </w:r>
+      <w:r>
+        <w:t xml:space="preserve"> </w:t>
+      </w:r>
+      <w:r>
+        <w:t xml:space="preserve">“Major Gaps Between the Public, Scientists on Key Issues.”</w:t>
+      </w:r>
+      <w:r>
+        <w:t xml:space="preserve"> </w:t>
+      </w:r>
+      <w:hyperlink r:id="rId76">
+        <w:r>
+          <w:rPr>
+            <w:rStyle w:val="Hyperlink"/>
+          </w:rPr>
+          <w:t xml:space="preserve">https://www.pewresearch.org/science/feature/public-scientists-opinion-gap/</w:t>
+        </w:r>
+      </w:hyperlink>
+      <w:r>
+        <w:t xml:space="preserve">.</w:t>
+      </w:r>
+    </w:p>
+    <w:bookmarkEnd w:id="77"/>
+    <w:bookmarkStart w:id="79" w:name="X3aa345bc55a1b443f83628a0a523e7a5d8269dd"/>
+    <w:p>
+      <w:pPr>
+        <w:pStyle w:val="Bibliography"/>
+      </w:pPr>
+      <w:r>
         <w:t xml:space="preserve">Pfänder, Jan, Lou Kerzreho, and Hugo Mercier. 2025.</w:t>
       </w:r>
       <w:r>
@@ -1574,7 +2142,7 @@
       <w:r>
         <w:t xml:space="preserve"> </w:t>
       </w:r>
-      <w:hyperlink r:id="rId45">
+      <w:hyperlink r:id="rId78">
         <w:r>
           <w:rPr>
             <w:rStyle w:val="Hyperlink"/>
@@ -1586,8 +2154,77 @@
         <w:t xml:space="preserve">.</w:t>
       </w:r>
     </w:p>
-    <w:bookmarkEnd w:id="46"/>
-    <w:bookmarkStart w:id="48" w:name="X967e9c5307350e1a5d350ed364c0669bd816aee"/>
+    <w:bookmarkEnd w:id="79"/>
+    <w:bookmarkStart w:id="80" w:name="ref-pielkejrHonestBrokerMaking2007"/>
+    <w:p>
+      <w:pPr>
+        <w:pStyle w:val="Bibliography"/>
+      </w:pPr>
+      <w:r>
+        <w:t xml:space="preserve">Pielke Jr, Roger A. 2007.</w:t>
+      </w:r>
+      <w:r>
+        <w:t xml:space="preserve"> </w:t>
+      </w:r>
+      <w:r>
+        <w:rPr>
+          <w:i/>
+          <w:iCs/>
+        </w:rPr>
+        <w:t xml:space="preserve">The Honest Broker: Making Sense of Science in Policy and Politics</w:t>
+      </w:r>
+      <w:r>
+        <w:t xml:space="preserve">. Cambridge University Press.</w:t>
+      </w:r>
+    </w:p>
+    <w:bookmarkEnd w:id="80"/>
+    <w:bookmarkStart w:id="82" w:name="ref-rutjensScienceSkepticism242022"/>
+    <w:p>
+      <w:pPr>
+        <w:pStyle w:val="Bibliography"/>
+      </w:pPr>
+      <w:r>
+        <w:t xml:space="preserve">Rutjens, Bastiaan T., Nikhil Sengupta, Romy Van Der Lee, Guido M. Van Koningsbruggen, Jason P. Martens, André Rabelo, and Robbie M. Sutton. 2022.</w:t>
+      </w:r>
+      <w:r>
+        <w:t xml:space="preserve"> </w:t>
+      </w:r>
+      <w:r>
+        <w:t xml:space="preserve">“Science Skepticism Across 24 Countries.”</w:t>
+      </w:r>
+      <w:r>
+        <w:t xml:space="preserve"> </w:t>
+      </w:r>
+      <w:r>
+        <w:rPr>
+          <w:i/>
+          <w:iCs/>
+        </w:rPr>
+        <w:t xml:space="preserve">Social Psychological and Personality Science</w:t>
+      </w:r>
+      <w:r>
+        <w:t xml:space="preserve"> </w:t>
+      </w:r>
+      <w:r>
+        <w:t xml:space="preserve">13 (1): 102–17.</w:t>
+      </w:r>
+      <w:r>
+        <w:t xml:space="preserve"> </w:t>
+      </w:r>
+      <w:hyperlink r:id="rId81">
+        <w:r>
+          <w:rPr>
+            <w:rStyle w:val="Hyperlink"/>
+          </w:rPr>
+          <w:t xml:space="preserve">https://doi.org/10.1177/19485506211001329</w:t>
+        </w:r>
+      </w:hyperlink>
+      <w:r>
+        <w:t xml:space="preserve">.</w:t>
+      </w:r>
+    </w:p>
+    <w:bookmarkEnd w:id="82"/>
+    <w:bookmarkStart w:id="84" w:name="X967e9c5307350e1a5d350ed364c0669bd816aee"/>
     <w:p>
       <w:pPr>
         <w:pStyle w:val="Bibliography"/>
@@ -1620,7 +2257,7 @@
       <w:r>
         <w:t xml:space="preserve"> </w:t>
       </w:r>
-      <w:hyperlink r:id="rId47">
+      <w:hyperlink r:id="rId83">
         <w:r>
           <w:rPr>
             <w:rStyle w:val="Hyperlink"/>
@@ -1632,20 +2269,121 @@
         <w:t xml:space="preserve">.</w:t>
       </w:r>
     </w:p>
-    <w:bookmarkEnd w:id="48"/>
-    <w:bookmarkStart w:id="50" w:name="Xce4e5bd21842652d9d0efddb020e78438aef38c"/>
+    <w:bookmarkEnd w:id="84"/>
+    <w:bookmarkStart w:id="86" w:name="ref-rutjensConspiracyBeliefsScience2022"/>
     <w:p>
       <w:pPr>
         <w:pStyle w:val="Bibliography"/>
       </w:pPr>
       <w:r>
-        <w:t xml:space="preserve">Scheufele, Dietram A., and Nicole M. Krause. 2019.</w:t>
-      </w:r>
-      <w:r>
-        <w:t xml:space="preserve"> </w:t>
-      </w:r>
-      <w:r>
-        <w:t xml:space="preserve">“Science Audiences, Misinformation, and Fake News.”</w:t>
+        <w:t xml:space="preserve">Rutjens, Bastiaan T., and Bojana Većkalov. 2022.</w:t>
+      </w:r>
+      <w:r>
+        <w:t xml:space="preserve"> </w:t>
+      </w:r>
+      <w:r>
+        <w:t xml:space="preserve">“Conspiracy Beliefs and Science Rejection.”</w:t>
+      </w:r>
+      <w:r>
+        <w:t xml:space="preserve"> </w:t>
+      </w:r>
+      <w:r>
+        <w:rPr>
+          <w:i/>
+          <w:iCs/>
+        </w:rPr>
+        <w:t xml:space="preserve">Current Opinion in Psychology</w:t>
+      </w:r>
+      <w:r>
+        <w:t xml:space="preserve"> </w:t>
+      </w:r>
+      <w:r>
+        <w:t xml:space="preserve">46 (August): 101392.</w:t>
+      </w:r>
+      <w:r>
+        <w:t xml:space="preserve"> </w:t>
+      </w:r>
+      <w:hyperlink r:id="rId85">
+        <w:r>
+          <w:rPr>
+            <w:rStyle w:val="Hyperlink"/>
+          </w:rPr>
+          <w:t xml:space="preserve">https://doi.org/10.1016/j.copsyc.2022.101392</w:t>
+        </w:r>
+      </w:hyperlink>
+      <w:r>
+        <w:t xml:space="preserve">.</w:t>
+      </w:r>
+    </w:p>
+    <w:bookmarkEnd w:id="86"/>
+    <w:bookmarkStart w:id="88" w:name="ref-scheufeleThirtyYearsScience2022"/>
+    <w:p>
+      <w:pPr>
+        <w:pStyle w:val="Bibliography"/>
+      </w:pPr>
+      <w:r>
+        <w:t xml:space="preserve">Scheufele, Dietram A. 2022.</w:t>
+      </w:r>
+      <w:r>
+        <w:t xml:space="preserve"> </w:t>
+      </w:r>
+      <w:r>
+        <w:t xml:space="preserve">“Thirty Years of Science</w:t>
+      </w:r>
+      <w:r>
+        <w:t xml:space="preserve">society Interfaces: What</w:t>
+      </w:r>
+      <w:r>
+        <w:t xml:space="preserve">’</w:t>
+      </w:r>
+      <w:r>
+        <w:t xml:space="preserve">s Next?”</w:t>
+      </w:r>
+      <w:r>
+        <w:t xml:space="preserve"> </w:t>
+      </w:r>
+      <w:r>
+        <w:rPr>
+          <w:i/>
+          <w:iCs/>
+        </w:rPr>
+        <w:t xml:space="preserve">Public Understanding of Science</w:t>
+      </w:r>
+      <w:r>
+        <w:t xml:space="preserve"> </w:t>
+      </w:r>
+      <w:r>
+        <w:t xml:space="preserve">31 (3): 297–304.</w:t>
+      </w:r>
+      <w:r>
+        <w:t xml:space="preserve"> </w:t>
+      </w:r>
+      <w:hyperlink r:id="rId87">
+        <w:r>
+          <w:rPr>
+            <w:rStyle w:val="Hyperlink"/>
+          </w:rPr>
+          <w:t xml:space="preserve">https://doi.org/10.1177/09636625221075947</w:t>
+        </w:r>
+      </w:hyperlink>
+      <w:r>
+        <w:t xml:space="preserve">.</w:t>
+      </w:r>
+    </w:p>
+    <w:bookmarkEnd w:id="88"/>
+    <w:bookmarkStart w:id="90" w:name="ref-scheufeleWhatWeKnow2021"/>
+    <w:p>
+      <w:pPr>
+        <w:pStyle w:val="Bibliography"/>
+      </w:pPr>
+      <w:r>
+        <w:t xml:space="preserve">Scheufele, Dietram A., Nicole M. Krause, Isabelle Freiling, and Dominique Brossard. 2021.</w:t>
+      </w:r>
+      <w:r>
+        <w:t xml:space="preserve"> </w:t>
+      </w:r>
+      <w:r>
+        <w:t xml:space="preserve">“What We Know about Effective Public Engagement on CRISPR and Beyond.”</w:t>
       </w:r>
       <w:r>
         <w:t xml:space="preserve"> </w:t>
@@ -1661,30 +2399,122 @@
         <w:t xml:space="preserve"> </w:t>
       </w:r>
       <w:r>
-        <w:t xml:space="preserve">116 (16): 7662–69.</w:t>
-      </w:r>
-      <w:r>
-        <w:t xml:space="preserve"> </w:t>
-      </w:r>
-      <w:hyperlink r:id="rId49">
+        <w:t xml:space="preserve">118 (22): e2004835117.</w:t>
+      </w:r>
+      <w:r>
+        <w:t xml:space="preserve"> </w:t>
+      </w:r>
+      <w:hyperlink r:id="rId89">
         <w:r>
           <w:rPr>
             <w:rStyle w:val="Hyperlink"/>
           </w:rPr>
-          <w:t xml:space="preserve">https://doi.org/10.1073/pnas.1805871115</w:t>
+          <w:t xml:space="preserve">https://doi.org/10.1073/pnas.2004835117</w:t>
         </w:r>
       </w:hyperlink>
       <w:r>
         <w:t xml:space="preserve">.</w:t>
       </w:r>
     </w:p>
-    <w:bookmarkEnd w:id="50"/>
-    <w:bookmarkStart w:id="52" w:name="X02cb954775672ff7129fb691e9fce8f78cf2ad5"/>
+    <w:bookmarkEnd w:id="90"/>
+    <w:bookmarkStart w:id="92" w:name="Xb1d606bed75b3d69801c077284bce341894de14"/>
     <w:p>
       <w:pPr>
         <w:pStyle w:val="Bibliography"/>
       </w:pPr>
       <w:r>
+        <w:t xml:space="preserve">Stockemer, Daniel, and Jean-Nicolas Bordeleau. 2024.</w:t>
+      </w:r>
+      <w:r>
+        <w:t xml:space="preserve"> </w:t>
+      </w:r>
+      <w:r>
+        <w:t xml:space="preserve">“Understanding Climate Change Conspiracy Beliefs: A Comparative Outlook.”</w:t>
+      </w:r>
+      <w:r>
+        <w:t xml:space="preserve"> </w:t>
+      </w:r>
+      <w:r>
+        <w:rPr>
+          <w:i/>
+          <w:iCs/>
+        </w:rPr>
+        <w:t xml:space="preserve">Harvard Kennedy School Misinformation Review</w:t>
+      </w:r>
+      <w:r>
+        <w:t xml:space="preserve"> </w:t>
+      </w:r>
+      <w:r>
+        <w:t xml:space="preserve">5 (6).</w:t>
+      </w:r>
+      <w:r>
+        <w:t xml:space="preserve"> </w:t>
+      </w:r>
+      <w:hyperlink r:id="rId91">
+        <w:r>
+          <w:rPr>
+            <w:rStyle w:val="Hyperlink"/>
+          </w:rPr>
+          <w:t xml:space="preserve">https://doi.org/10.37016/mr-2020-162</w:t>
+        </w:r>
+      </w:hyperlink>
+      <w:r>
+        <w:t xml:space="preserve">.</w:t>
+      </w:r>
+    </w:p>
+    <w:bookmarkEnd w:id="92"/>
+    <w:bookmarkStart w:id="94" w:name="ref-uscinskiHaveBeliefsConspiracy2022"/>
+    <w:p>
+      <w:pPr>
+        <w:pStyle w:val="Bibliography"/>
+      </w:pPr>
+      <w:r>
+        <w:t xml:space="preserve">Uscinski, Joseph, Adam Enders, Casey Klofstad, Michelle Seelig, Hugo Drochon, Kamal Premaratne, and Manohar Murthi. 2022.</w:t>
+      </w:r>
+      <w:r>
+        <w:t xml:space="preserve"> </w:t>
+      </w:r>
+      <w:r>
+        <w:t xml:space="preserve">“Have Beliefs in Conspiracy Theories Increased over Time?”</w:t>
+      </w:r>
+      <w:r>
+        <w:t xml:space="preserve"> </w:t>
+      </w:r>
+      <w:r>
+        <w:rPr>
+          <w:i/>
+          <w:iCs/>
+        </w:rPr>
+        <w:t xml:space="preserve">PLoS ONE</w:t>
+      </w:r>
+      <w:r>
+        <w:t xml:space="preserve"> </w:t>
+      </w:r>
+      <w:r>
+        <w:t xml:space="preserve">17 (7): e0270429.</w:t>
+      </w:r>
+      <w:r>
+        <w:t xml:space="preserve"> </w:t>
+      </w:r>
+      <w:hyperlink r:id="rId93">
+        <w:r>
+          <w:rPr>
+            <w:rStyle w:val="Hyperlink"/>
+          </w:rPr>
+          <w:t xml:space="preserve">https://doi.org/10.1371/journal.pone.0270429</w:t>
+        </w:r>
+      </w:hyperlink>
+      <w:r>
+        <w:t xml:space="preserve">.</w:t>
+      </w:r>
+    </w:p>
+    <w:bookmarkEnd w:id="94"/>
+    <w:bookmarkStart w:id="96" w:name="X02cb954775672ff7129fb691e9fce8f78cf2ad5"/>
+    <w:p>
+      <w:pPr>
+        <w:pStyle w:val="Bibliography"/>
+      </w:pPr>
+      <w:r>
         <w:t xml:space="preserve">Wellcome Global Monitor. 2018.</w:t>
       </w:r>
       <w:r>
@@ -1696,7 +2526,7 @@
       <w:r>
         <w:t xml:space="preserve"> </w:t>
       </w:r>
-      <w:hyperlink r:id="rId51">
+      <w:hyperlink r:id="rId95">
         <w:r>
           <w:rPr>
             <w:rStyle w:val="Hyperlink"/>
@@ -1708,8 +2538,8 @@
         <w:t xml:space="preserve">.</w:t>
       </w:r>
     </w:p>
-    <w:bookmarkEnd w:id="52"/>
-    <w:bookmarkStart w:id="54" w:name="X1228c58a1af7bd8622fc2077f37041e3a35d250"/>
+    <w:bookmarkEnd w:id="96"/>
+    <w:bookmarkStart w:id="98" w:name="X1228c58a1af7bd8622fc2077f37041e3a35d250"/>
     <w:p>
       <w:pPr>
         <w:pStyle w:val="Bibliography"/>
@@ -1726,7 +2556,7 @@
       <w:r>
         <w:t xml:space="preserve"> </w:t>
       </w:r>
-      <w:hyperlink r:id="rId53">
+      <w:hyperlink r:id="rId97">
         <w:r>
           <w:rPr>
             <w:rStyle w:val="Hyperlink"/>
@@ -1738,9 +2568,10 @@
         <w:t xml:space="preserve">.</w:t>
       </w:r>
     </w:p>
-    <w:bookmarkEnd w:id="54"/>
-    <w:bookmarkEnd w:id="55"/>
-    <w:bookmarkEnd w:id="56"/>
+    <w:bookmarkEnd w:id="98"/>
+    <w:bookmarkEnd w:id="99"/>
+    <w:bookmarkEnd w:id="100"/>
+    <w:bookmarkEnd w:id="101"/>
     <w:sectPr/>
   </w:body>
 </w:document>
@@ -1794,6 +2625,120 @@
       </w:r>
       <w:r>
         <w:t xml:space="preserve">address these issues.</w:t>
+      </w:r>
+    </w:p>
+  </w:footnote>
+  <w:footnote w:id="21">
+    <w:p>
+      <w:pPr>
+        <w:pStyle w:val="FootnoteText"/>
+      </w:pPr>
+      <w:r>
+        <w:rPr>
+          <w:rStyle w:val="FootnoteReference"/>
+        </w:rPr>
+        <w:footnoteRef/>
+      </w:r>
+      <w:r>
+        <w:t xml:space="preserve"> </w:t>
+      </w:r>
+      <w:r>
+        <w:t xml:space="preserve">Note that while the Wellcome Global Monitor includes this measure, its report focuses on an index measure that comprises several questions perceptions of scientists</w:t>
+      </w:r>
+    </w:p>
+  </w:footnote>
+  <w:footnote w:id="28">
+    <w:p>
+      <w:pPr>
+        <w:pStyle w:val="FootnoteText"/>
+      </w:pPr>
+      <w:r>
+        <w:rPr>
+          <w:rStyle w:val="FootnoteReference"/>
+        </w:rPr>
+        <w:footnoteRef/>
+      </w:r>
+      <w:r>
+        <w:t xml:space="preserve"> </w:t>
+      </w:r>
+      <w:r>
+        <w:t xml:space="preserve">Similarly, the PEW research center relies on a single-item question, asking people about how much confidence they have that</w:t>
+      </w:r>
+      <w:r>
+        <w:t xml:space="preserve"> </w:t>
+      </w:r>
+      <w:r>
+        <w:t xml:space="preserve">“scientists act in the best interests of the public”</w:t>
+      </w:r>
+      <w:r>
+        <w:t xml:space="preserve"> </w:t>
+      </w:r>
+      <w:r>
+        <w:t xml:space="preserve">(Kennedy and Brian 2024)</w:t>
+      </w:r>
+      <w:r>
+        <w:t xml:space="preserve">.</w:t>
+      </w:r>
+    </w:p>
+  </w:footnote>
+  <w:footnote w:id="29">
+    <w:p>
+      <w:pPr>
+        <w:pStyle w:val="FootnoteText"/>
+      </w:pPr>
+      <w:r>
+        <w:rPr>
+          <w:rStyle w:val="FootnoteReference"/>
+        </w:rPr>
+        <w:footnoteRef/>
+      </w:r>
+      <w:r>
+        <w:t xml:space="preserve"> </w:t>
+      </w:r>
+      <w:r>
+        <w:t xml:space="preserve">These items are:</w:t>
+      </w:r>
+      <w:r>
+        <w:t xml:space="preserve"> </w:t>
+      </w:r>
+      <w:r>
+        <w:t xml:space="preserve">“How much do you trust scientists in this country? A lot, some, not much or none at all?”</w:t>
+      </w:r>
+      <w:r>
+        <w:t xml:space="preserve">;</w:t>
+      </w:r>
+      <w:r>
+        <w:t xml:space="preserve"> </w:t>
+      </w:r>
+      <w:r>
+        <w:t xml:space="preserve">“In general, how much do you trust scientists to find out accurate information about the world? A lot, some, not much or none at all?”</w:t>
+      </w:r>
+      <w:r>
+        <w:t xml:space="preserve">;</w:t>
+      </w:r>
+      <w:r>
+        <w:t xml:space="preserve"> </w:t>
+      </w:r>
+      <w:r>
+        <w:t xml:space="preserve">“How much do you trust scientists working in colleges/universities in this country to do their work with the intention of benefiting the public? A lot, some, not much or none at all?”</w:t>
+      </w:r>
+      <w:r>
+        <w:t xml:space="preserve">;</w:t>
+      </w:r>
+      <w:r>
+        <w:t xml:space="preserve"> </w:t>
+      </w:r>
+      <w:r>
+        <w:t xml:space="preserve">“How much do you trust scientists working in colleges/universities in this country to be open and honest about who is paying for their work? A lot, some, not much or none at all?”</w:t>
+      </w:r>
+      <w:r>
+        <w:t xml:space="preserve">;</w:t>
+      </w:r>
+      <w:r>
+        <w:t xml:space="preserve"> </w:t>
+      </w:r>
+      <w:r>
+        <w:t xml:space="preserve">“How much do you trust scientists working for companies in this country to do their work with the intention of benefiting the public? A lot, some, not much or none at all?”</w:t>
       </w:r>
     </w:p>
   </w:footnote>
@@ -1878,8 +2823,114 @@
       </w:pPr>
     </w:lvl>
   </w:abstractNum>
+  <w:abstractNum w:abstractNumId="991">
+    <w:nsid w:val="0000A991"/>
+    <w:multiLevelType w:val="multilevel"/>
+    <w:lvl w:ilvl="0">
+      <w:numFmt w:val="bullet"/>
+      <w:lvlText w:val=""/>
+      <w:lvlJc w:val="left"/>
+      <w:pPr>
+        <w:ind w:left="720" w:hanging="360"/>
+      </w:pPr>
+      <w:rPr>
+        <w:rFonts w:ascii="Symbol" w:hAnsi="Symbol" w:cs="Symbol" w:hint="default"/>
+      </w:rPr>
+    </w:lvl>
+    <w:lvl w:ilvl="1">
+      <w:numFmt w:val="bullet"/>
+      <w:lvlText w:val="o"/>
+      <w:lvlJc w:val="left"/>
+      <w:pPr>
+        <w:ind w:left="1440" w:hanging="360"/>
+      </w:pPr>
+      <w:rPr>
+        <w:rFonts w:ascii="Courier New" w:hAnsi="Courier New" w:cs="Courier New" w:hint="default"/>
+      </w:rPr>
+    </w:lvl>
+    <w:lvl w:ilvl="2">
+      <w:numFmt w:val="bullet"/>
+      <w:lvlText w:val=""/>
+      <w:lvlJc w:val="left"/>
+      <w:pPr>
+        <w:ind w:left="2160" w:hanging="360"/>
+      </w:pPr>
+      <w:rPr>
+        <w:rFonts w:ascii="Wingdings" w:hAnsi="Wingdings" w:cs="Wingdings" w:hint="default"/>
+      </w:rPr>
+    </w:lvl>
+    <w:lvl w:ilvl="3">
+      <w:numFmt w:val="bullet"/>
+      <w:lvlText w:val=""/>
+      <w:lvlJc w:val="left"/>
+      <w:pPr>
+        <w:ind w:left="2880" w:hanging="360"/>
+      </w:pPr>
+      <w:rPr>
+        <w:rFonts w:ascii="Symbol" w:hAnsi="Symbol" w:cs="Symbol" w:hint="default"/>
+      </w:rPr>
+    </w:lvl>
+    <w:lvl w:ilvl="4">
+      <w:numFmt w:val="bullet"/>
+      <w:lvlText w:val="o"/>
+      <w:lvlJc w:val="left"/>
+      <w:pPr>
+        <w:ind w:left="3600" w:hanging="360"/>
+      </w:pPr>
+      <w:rPr>
+        <w:rFonts w:ascii="Courier New" w:hAnsi="Courier New" w:cs="Courier New" w:hint="default"/>
+      </w:rPr>
+    </w:lvl>
+    <w:lvl w:ilvl="5">
+      <w:numFmt w:val="bullet"/>
+      <w:lvlText w:val=""/>
+      <w:lvlJc w:val="left"/>
+      <w:pPr>
+        <w:ind w:left="4320" w:hanging="360"/>
+      </w:pPr>
+      <w:rPr>
+        <w:rFonts w:ascii="Wingdings" w:hAnsi="Wingdings" w:cs="Wingdings" w:hint="default"/>
+      </w:rPr>
+    </w:lvl>
+    <w:lvl w:ilvl="6">
+      <w:numFmt w:val="bullet"/>
+      <w:lvlText w:val=""/>
+      <w:lvlJc w:val="left"/>
+      <w:pPr>
+        <w:ind w:left="5040" w:hanging="360"/>
+      </w:pPr>
+      <w:rPr>
+        <w:rFonts w:ascii="Symbol" w:hAnsi="Symbol" w:cs="Symbol" w:hint="default"/>
+      </w:rPr>
+    </w:lvl>
+    <w:lvl w:ilvl="7">
+      <w:numFmt w:val="bullet"/>
+      <w:lvlText w:val="o"/>
+      <w:lvlJc w:val="left"/>
+      <w:pPr>
+        <w:ind w:left="5760" w:hanging="360"/>
+      </w:pPr>
+      <w:rPr>
+        <w:rFonts w:ascii="Courier New" w:hAnsi="Courier New" w:cs="Courier New" w:hint="default"/>
+      </w:rPr>
+    </w:lvl>
+    <w:lvl w:ilvl="8">
+      <w:numFmt w:val="bullet"/>
+      <w:lvlText w:val=""/>
+      <w:lvlJc w:val="left"/>
+      <w:pPr>
+        <w:ind w:left="6480" w:hanging="360"/>
+      </w:pPr>
+      <w:rPr>
+        <w:rFonts w:ascii="Wingdings" w:hAnsi="Wingdings" w:cs="Wingdings" w:hint="default"/>
+      </w:rPr>
+    </w:lvl>
+  </w:abstractNum>
   <w:num w:numId="1000">
     <w:abstractNumId w:val="990"/>
+  </w:num>
+  <w:num w:numId="1001">
+    <w:abstractNumId w:val="991"/>
   </w:num>
 </w:numbering>
 </file>

</xml_diff>

<commit_message>
after second round of feedback Viktoria
</commit_message>
<xml_diff>
--- a/manuscript.docx
+++ b/manuscript.docx
@@ -49,22 +49,22 @@
         <w:t xml:space="preserve">1</w:t>
       </w:r>
       <w:r>
-        <w:t xml:space="preserve">, Viktoria Cologna</w:t>
+        <w:t xml:space="preserve">, Niels Mede</w:t>
+      </w:r>
+      <w:r>
+        <w:rPr>
+          <w:vertAlign w:val="superscript"/>
+        </w:rPr>
+        <w:t xml:space="preserve">2</w:t>
+      </w:r>
+      <w:r>
+        <w:t xml:space="preserve">, and Viktoria Cologna</w:t>
       </w:r>
       <w:r>
         <w:rPr>
           <w:vertAlign w:val="superscript"/>
         </w:rPr>
         <w:t xml:space="preserve">1</w:t>
-      </w:r>
-      <w:r>
-        <w:t xml:space="preserve">, and Niels Mede</w:t>
-      </w:r>
-      <w:r>
-        <w:rPr>
-          <w:vertAlign w:val="superscript"/>
-        </w:rPr>
-        <w:t xml:space="preserve">2</w:t>
       </w:r>
     </w:p>
     <w:p>
@@ -201,7 +201,7 @@
         <w:pStyle w:val="BodyText"/>
       </w:pPr>
       <w:r>
-        <w:t xml:space="preserve">Viktoria Cologna</w:t>
+        <w:t xml:space="preserve">Niels Mede</w:t>
       </w:r>
       <w:r>
         <w:t xml:space="preserve"> </w:t>
@@ -267,7 +267,7 @@
           <w:rPr>
             <w:rStyle w:val="Hyperlink"/>
           </w:rPr>
-          <w:t xml:space="preserve">https://orcid.org/0000-0003-3706-8669</w:t>
+          <w:t xml:space="preserve">https://orcid.org/0000-0001-5707-7568</w:t>
         </w:r>
       </w:hyperlink>
     </w:p>
@@ -276,7 +276,7 @@
         <w:pStyle w:val="BodyText"/>
       </w:pPr>
       <w:r>
-        <w:t xml:space="preserve">Niels Mede</w:t>
+        <w:t xml:space="preserve">Viktoria Cologna</w:t>
       </w:r>
       <w:r>
         <w:t xml:space="preserve"> </w:t>
@@ -342,7 +342,7 @@
           <w:rPr>
             <w:rStyle w:val="Hyperlink"/>
           </w:rPr>
-          <w:t xml:space="preserve">https://orcid.org/0000-0001-5707-7568</w:t>
+          <w:t xml:space="preserve">https://orcid.org/0000-0003-3706-8669</w:t>
         </w:r>
       </w:hyperlink>
     </w:p>
@@ -351,7 +351,7 @@
         <w:pStyle w:val="BodyText"/>
       </w:pPr>
       <w:r>
-        <w:t xml:space="preserve">Correspondence concerning this article should be addressed to Viktoria Cologna, Department of Environmental Social Sciences, Swiss Federal Institute of Aquatic Science and Technology (Eawag), Email:</w:t>
+        <w:t xml:space="preserve">Correspondence concerning this article should be addressed to Jan Pfänder, Department of Environmental Social Sciences, Swiss Federal Institute of Aquatic Science and Technology (Eawag), Überlandstrasse 133, Switzerland CH-8600 Dübendorf, Email:</w:t>
       </w:r>
       <w:r>
         <w:t xml:space="preserve"> </w:t>
@@ -361,7 +361,7 @@
           <w:rPr>
             <w:rStyle w:val="Hyperlink"/>
           </w:rPr>
-          <w:t xml:space="preserve">viktoria.cologna@eawag.ch</w:t>
+          <w:t xml:space="preserve">janlukas.pfaender@gmail.com</w:t>
         </w:r>
       </w:hyperlink>
     </w:p>
@@ -385,7 +385,7 @@
         <w:pStyle w:val="AbstractFirstParagraph"/>
       </w:pPr>
       <w:r>
-        <w:t xml:space="preserve">TBD</w:t>
+        <w:t xml:space="preserve">Public trust in science is vital for tackling global challenges, and recently, global surveys and manylabs collaborations have begun to broaden the scope of research. However, these studies have also highlighted theoretical and methodological challenges. This review examines current approaches to studying trust in science at two levels: theoretical and methodological. We argue that beyond expanding geographical coverage, greater conceptual clarity and harmonized measures are essential to improve comparability across studies. We conclude by reflecting on the normative assumptions that currently—implicitly or explicitly—guide research on trust in science.</w:t>
       </w:r>
     </w:p>
     <w:p>
@@ -423,7 +423,7 @@
         <w:pStyle w:val="FirstParagraph"/>
       </w:pPr>
       <w:r>
-        <w:t xml:space="preserve">To recognize and effectively address some of the pressing challenges we face as humanity, we need to trust scientists: we cannot observe climate change or viruses ourselves, but have to rely on the analyses of scientists. People who trust scientists more are more likely to recognize human made climate change</w:t>
+        <w:t xml:space="preserve">To recognize and effectively address some of the pressing challenges we face as humanity, we need to trust scientists: challenges such as climate change are so complex in nature that evaluating their risks and mitigation options requires extensive expertise. People with higher trust in scientists are more likely to accept human made climate change</w:t>
       </w:r>
       <w:r>
         <w:t xml:space="preserve"> </w:t>
@@ -443,10 +443,7 @@
         <w:t xml:space="preserve">]</w:t>
       </w:r>
       <w:r>
-        <w:t xml:space="preserve"> </w:t>
-      </w:r>
-      <w:r>
-        <w:t xml:space="preserve">and to engage in pro-environmental behavior</w:t>
+        <w:t xml:space="preserve">, to engage in pro-environmental behavior</w:t>
       </w:r>
       <w:r>
         <w:t xml:space="preserve"> </w:t>
@@ -463,21 +460,86 @@
         </w:r>
       </w:hyperlink>
       <w:r>
+        <w:t xml:space="preserve">–</w:t>
+      </w:r>
+      <w:hyperlink w:anchor="X8c3d24b34f7cbf20a55d262f9fc69ae53184a08">
+        <w:r>
+          <w:rPr>
+            <w:rStyle w:val="Hyperlink"/>
+          </w:rPr>
+          <w:t xml:space="preserve">4</w:t>
+        </w:r>
+      </w:hyperlink>
+      <w:r>
+        <w:t xml:space="preserve">]</w:t>
+      </w:r>
+      <w:r>
+        <w:t xml:space="preserve">, and to be willing to get vaccinated</w:t>
+      </w:r>
+      <w:r>
+        <w:t xml:space="preserve"> </w:t>
+      </w:r>
+      <w:r>
+        <w:t xml:space="preserve">[</w:t>
+      </w:r>
+      <w:hyperlink w:anchor="ref-sturgisTrustScienceSocial2021">
+        <w:r>
+          <w:rPr>
+            <w:rStyle w:val="Hyperlink"/>
+          </w:rPr>
+          <w:t xml:space="preserve">5</w:t>
+        </w:r>
+      </w:hyperlink>
+      <w:r>
+        <w:t xml:space="preserve">,for Covid-19 in particular, see</w:t>
+      </w:r>
+      <w:r>
+        <w:t xml:space="preserve"> </w:t>
+      </w:r>
+      <w:hyperlink w:anchor="ref-alganTrustScientistsTimes2021">
+        <w:r>
+          <w:rPr>
+            <w:rStyle w:val="Hyperlink"/>
+          </w:rPr>
+          <w:t xml:space="preserve">6</w:t>
+        </w:r>
+      </w:hyperlink>
+      <w:r>
         <w:t xml:space="preserve">,</w:t>
       </w:r>
-      <w:hyperlink w:anchor="X9e57b75284c1d1f383f27761307e2ae9c251b25">
-        <w:r>
-          <w:rPr>
-            <w:rStyle w:val="Hyperlink"/>
-          </w:rPr>
-          <w:t xml:space="preserve">3</w:t>
+      <w:hyperlink w:anchor="ref-lindholtPublicAcceptanceCOVID192021">
+        <w:r>
+          <w:rPr>
+            <w:rStyle w:val="Hyperlink"/>
+          </w:rPr>
+          <w:t xml:space="preserve">7</w:t>
         </w:r>
       </w:hyperlink>
       <w:r>
         <w:t xml:space="preserve">]</w:t>
       </w:r>
       <w:r>
-        <w:t xml:space="preserve">. They are also more willing to get vaccinated</w:t>
+        <w:t xml:space="preserve">.</w:t>
+      </w:r>
+    </w:p>
+    <w:p>
+      <w:pPr>
+        <w:pStyle w:val="BodyText"/>
+      </w:pPr>
+      <w:r>
+        <w:t xml:space="preserve">Much research on trust in science has focused on the United States (US) and Europe. However, tackling global issues such as climate change or pandemics requires trust in science at a global scale.</w:t>
+      </w:r>
+      <w:r>
+        <w:t xml:space="preserve"> </w:t>
+      </w:r>
+      <w:r>
+        <w:t xml:space="preserve">“Manylabs”</w:t>
+      </w:r>
+      <w:r>
+        <w:t xml:space="preserve"> </w:t>
+      </w:r>
+      <w:r>
+        <w:t xml:space="preserve">studies present a promising approach to address this gap by pooling resources and expertise from research teams worldwide, allowing for more feasible and harmonized data collection. The recent Trust in Science and Science-related Populism (TISP) Manylabs study with over 71,000 participants from 68 countries illustrates the benefits of this approach by revealing important regional differences in trust in science</w:t>
       </w:r>
       <w:r>
         <w:t xml:space="preserve"> </w:t>
@@ -485,26 +547,12 @@
       <w:r>
         <w:t xml:space="preserve">[</w:t>
       </w:r>
-      <w:hyperlink w:anchor="ref-sturgisTrustScienceSocial2021">
-        <w:r>
-          <w:rPr>
-            <w:rStyle w:val="Hyperlink"/>
-          </w:rPr>
-          <w:t xml:space="preserve">4</w:t>
-        </w:r>
-      </w:hyperlink>
-      <w:r>
-        <w:t xml:space="preserve">,for Covid-19 in particular, see</w:t>
-      </w:r>
-      <w:r>
-        <w:t xml:space="preserve"> </w:t>
-      </w:r>
-      <w:hyperlink w:anchor="ref-lindholtPublicAcceptanceCOVID192021">
-        <w:r>
-          <w:rPr>
-            <w:rStyle w:val="Hyperlink"/>
-          </w:rPr>
-          <w:t xml:space="preserve">5</w:t>
+      <w:hyperlink w:anchor="ref-colognaTrustScientistsTheir2025">
+        <w:r>
+          <w:rPr>
+            <w:rStyle w:val="Hyperlink"/>
+          </w:rPr>
+          <w:t xml:space="preserve">8</w:t>
         </w:r>
       </w:hyperlink>
       <w:r>
@@ -519,53 +567,64 @@
         <w:pStyle w:val="BodyText"/>
       </w:pPr>
       <w:r>
-        <w:t xml:space="preserve">Much research on trust in science has focused on the United States (US) and Europe. However, tackling climate change or pandemics require trust in science at a global scale. Although some global surveys exist</w:t>
-      </w:r>
-      <w:r>
-        <w:t xml:space="preserve"> </w:t>
-      </w:r>
-      <w:r>
-        <w:t xml:space="preserve">[e.g.,</w:t>
-      </w:r>
-      <w:r>
-        <w:t xml:space="preserve"> </w:t>
+        <w:t xml:space="preserve">Recent global approaches</w:t>
+      </w:r>
+      <w:r>
+        <w:t xml:space="preserve"> </w:t>
+      </w:r>
+      <w:r>
+        <w:t xml:space="preserve">[</w:t>
+      </w:r>
+      <w:hyperlink w:anchor="ref-colognaTrustScientistsTheir2025">
+        <w:r>
+          <w:rPr>
+            <w:rStyle w:val="Hyperlink"/>
+          </w:rPr>
+          <w:t xml:space="preserve">8</w:t>
+        </w:r>
+      </w:hyperlink>
+      <w:r>
+        <w:t xml:space="preserve">–</w:t>
+      </w:r>
+      <w:hyperlink w:anchor="X1228c58a1af7bd8622fc2077f37041e3a35d250">
+        <w:r>
+          <w:rPr>
+            <w:rStyle w:val="Hyperlink"/>
+          </w:rPr>
+          <w:t xml:space="preserve">10</w:t>
+        </w:r>
+      </w:hyperlink>
+      <w:r>
+        <w:t xml:space="preserve">]</w:t>
+      </w:r>
+      <w:r>
+        <w:t xml:space="preserve"> </w:t>
+      </w:r>
+      <w:r>
+        <w:t xml:space="preserve">have significantly advanced our scientific understanding of trust in science and its cross-country determinants, but also raised new questions due to contrasting findings. For example, the Wellcome Global Monitor</w:t>
+      </w:r>
+      <w:r>
+        <w:t xml:space="preserve"> </w:t>
+      </w:r>
+      <w:r>
+        <w:t xml:space="preserve">[</w:t>
       </w:r>
       <w:hyperlink w:anchor="X02cb954775672ff7129fb691e9fce8f78cf2ad5">
         <w:r>
           <w:rPr>
             <w:rStyle w:val="Hyperlink"/>
           </w:rPr>
-          <w:t xml:space="preserve">6</w:t>
-        </w:r>
-      </w:hyperlink>
-      <w:r>
-        <w:t xml:space="preserve">,</w:t>
-      </w:r>
-      <w:hyperlink w:anchor="X1228c58a1af7bd8622fc2077f37041e3a35d250">
-        <w:r>
-          <w:rPr>
-            <w:rStyle w:val="Hyperlink"/>
-          </w:rPr>
-          <w:t xml:space="preserve">7</w:t>
+          <w:t xml:space="preserve">9</w:t>
         </w:r>
       </w:hyperlink>
       <w:r>
         <w:t xml:space="preserve">]</w:t>
       </w:r>
       <w:r>
-        <w:t xml:space="preserve">, many world regions remain much less systematically studied.</w:t>
-      </w:r>
-      <w:r>
-        <w:t xml:space="preserve"> </w:t>
-      </w:r>
-      <w:r>
-        <w:t xml:space="preserve">“Manylabs”</w:t>
-      </w:r>
-      <w:r>
-        <w:t xml:space="preserve"> </w:t>
-      </w:r>
-      <w:r>
-        <w:t xml:space="preserve">studies offer one promising approach to address this gap by pooling resources and expertise from research teams worldwide, allowing for more feasible and harmonized data collection. A recent manylabs study with over 71,000 participants from 68 countries illustrates the benefits of this approach by revealing important regional differences</w:t>
+        <w:t xml:space="preserve"> </w:t>
+      </w:r>
+      <w:r>
+        <w:t xml:space="preserve">reported that greater income inequality was negatively associated with trust in scientists, while the TISP Manylabs</w:t>
       </w:r>
       <w:r>
         <w:t xml:space="preserve"> </w:t>
@@ -585,6 +644,92 @@
         <w:t xml:space="preserve">]</w:t>
       </w:r>
       <w:r>
+        <w:t xml:space="preserve"> </w:t>
+      </w:r>
+      <w:r>
+        <w:t xml:space="preserve">study found the opposite. Numerous differences in research design–from measuring trust to country selection–make it difficult to draw meaningful conclusions from these divergent findings.</w:t>
+      </w:r>
+    </w:p>
+    <w:p>
+      <w:pPr>
+        <w:pStyle w:val="BodyText"/>
+      </w:pPr>
+      <w:r>
+        <w:t xml:space="preserve">As this example illustrates, simply broadening the geographical scale is not enough to robustly advance knowledge on trust in science. As the study of trust in science is growing, there is a need to discuss current theoretical and methodological approaches and how they can be improved to advance knowledge. In this review, we outline current challenges and discuss normative considerations that we hope will inform future trust in science research.</w:t>
+      </w:r>
+    </w:p>
+    <w:bookmarkEnd w:id="37"/>
+    <w:bookmarkStart w:id="41" w:name="theoretical-level"/>
+    <w:p>
+      <w:pPr>
+        <w:pStyle w:val="Heading1"/>
+      </w:pPr>
+      <w:r>
+        <w:t xml:space="preserve">Theoretical level</w:t>
+      </w:r>
+    </w:p>
+    <w:p>
+      <w:pPr>
+        <w:pStyle w:val="FirstParagraph"/>
+      </w:pPr>
+      <w:r>
+        <w:t xml:space="preserve">When investigating public trust in science, researchers first need to ask: What exactly do we want to explain? Clearly defining referents of trust will likely improve comparability across studies and produce more robust results.</w:t>
+      </w:r>
+    </w:p>
+    <w:bookmarkStart w:id="39" w:name="trust-in-what"/>
+    <w:p>
+      <w:pPr>
+        <w:pStyle w:val="Heading2"/>
+      </w:pPr>
+      <w:r>
+        <w:t xml:space="preserve">Trust in what?</w:t>
+      </w:r>
+    </w:p>
+    <w:p>
+      <w:pPr>
+        <w:pStyle w:val="FirstParagraph"/>
+      </w:pPr>
+      <w:r>
+        <w:t xml:space="preserve">The term science can evoke different representations among different individuals or groups</w:t>
+      </w:r>
+      <w:r>
+        <w:t xml:space="preserve"> </w:t>
+      </w:r>
+      <w:r>
+        <w:t xml:space="preserve">[</w:t>
+      </w:r>
+      <w:hyperlink w:anchor="ref-gauchatCulturalAuthorityScience2011">
+        <w:r>
+          <w:rPr>
+            <w:rStyle w:val="Hyperlink"/>
+          </w:rPr>
+          <w:t xml:space="preserve">11</w:t>
+        </w:r>
+      </w:hyperlink>
+      <w:r>
+        <w:t xml:space="preserve">]</w:t>
+      </w:r>
+      <w:r>
+        <w:t xml:space="preserve">. Science may be understood as a body of literature, an institution, a method, individual scientists, or disciplines. These representations matter for trust. For example, in the US, people tend to trust scientific methods more than scientific institutions—particularly among less-educated segments of the population</w:t>
+      </w:r>
+      <w:r>
+        <w:t xml:space="preserve"> </w:t>
+      </w:r>
+      <w:r>
+        <w:t xml:space="preserve">[</w:t>
+      </w:r>
+      <w:hyperlink w:anchor="ref-achterbergScienceConfidenceGap2017">
+        <w:r>
+          <w:rPr>
+            <w:rStyle w:val="Hyperlink"/>
+          </w:rPr>
+          <w:t xml:space="preserve">12</w:t>
+        </w:r>
+      </w:hyperlink>
+      <w:r>
+        <w:t xml:space="preserve">]</w:t>
+      </w:r>
+      <w:r>
         <w:t xml:space="preserve">.</w:t>
       </w:r>
     </w:p>
@@ -593,7 +738,7 @@
         <w:pStyle w:val="BodyText"/>
       </w:pPr>
       <w:r>
-        <w:t xml:space="preserve">Yet, simply broadening the geographical focus is not enough to advance our understanding of trust in science and its determinants. Global studies have produced partly inconsistent findings. For example, the</w:t>
+        <w:t xml:space="preserve">Trust in science is also domain-specific: people do not trust all scientific disciplines equally. For instance, people around the world perceive climate scientists as less trustworthy than scientists in general</w:t>
       </w:r>
       <w:r>
         <w:t xml:space="preserve"> </w:t>
@@ -601,22 +746,19 @@
       <w:r>
         <w:t xml:space="preserve">[</w:t>
       </w:r>
-      <w:hyperlink w:anchor="X02cb954775672ff7129fb691e9fce8f78cf2ad5">
-        <w:r>
-          <w:rPr>
-            <w:rStyle w:val="Hyperlink"/>
-          </w:rPr>
-          <w:t xml:space="preserve">6</w:t>
+      <w:hyperlink w:anchor="ref-ghasemiGapsPublicTrust2025">
+        <w:r>
+          <w:rPr>
+            <w:rStyle w:val="Hyperlink"/>
+          </w:rPr>
+          <w:t xml:space="preserve">13</w:t>
         </w:r>
       </w:hyperlink>
       <w:r>
         <w:t xml:space="preserve">]</w:t>
       </w:r>
       <w:r>
-        <w:t xml:space="preserve"> </w:t>
-      </w:r>
-      <w:r>
-        <w:t xml:space="preserve">reported that greater income inequality was negatively associated with trust in scientists. By contrast,</w:t>
+        <w:t xml:space="preserve">. In the US</w:t>
       </w:r>
       <w:r>
         <w:t xml:space="preserve"> </w:t>
@@ -624,22 +766,121 @@
       <w:r>
         <w:t xml:space="preserve">[</w:t>
       </w:r>
-      <w:hyperlink w:anchor="ref-colognaTrustScientistsTheir2025">
-        <w:r>
-          <w:rPr>
-            <w:rStyle w:val="Hyperlink"/>
-          </w:rPr>
-          <w:t xml:space="preserve">8</w:t>
+      <w:hyperlink w:anchor="X00d97608ee621e43f57f3fe58fbc95f88c48acb">
+        <w:r>
+          <w:rPr>
+            <w:rStyle w:val="Hyperlink"/>
+          </w:rPr>
+          <w:t xml:space="preserve">14</w:t>
+        </w:r>
+      </w:hyperlink>
+      <w:r>
+        <w:t xml:space="preserve">–</w:t>
+      </w:r>
+      <w:hyperlink w:anchor="X0e47c0694117ec59a2fbb3044ab48a824fedc7d">
+        <w:r>
+          <w:rPr>
+            <w:rStyle w:val="Hyperlink"/>
+          </w:rPr>
+          <w:t xml:space="preserve">16</w:t>
         </w:r>
       </w:hyperlink>
       <w:r>
         <w:t xml:space="preserve">]</w:t>
       </w:r>
       <w:r>
-        <w:t xml:space="preserve"> </w:t>
-      </w:r>
-      <w:r>
-        <w:t xml:space="preserve">found higher trust in countries with greater income inequality. Numerous differences in research design–from measuring trust to country selection–between the two studies make it difficult to compare the results and to draw conclusions.</w:t>
+        <w:t xml:space="preserve">, but also in France</w:t>
+      </w:r>
+      <w:r>
+        <w:t xml:space="preserve"> </w:t>
+      </w:r>
+      <w:r>
+        <w:t xml:space="preserve">[</w:t>
+      </w:r>
+      <w:hyperlink w:anchor="ref-pfanderFrenchTrustMore2025">
+        <w:r>
+          <w:rPr>
+            <w:rStyle w:val="Hyperlink"/>
+          </w:rPr>
+          <w:t xml:space="preserve">17</w:t>
+        </w:r>
+      </w:hyperlink>
+      <w:r>
+        <w:t xml:space="preserve">]</w:t>
+      </w:r>
+      <w:r>
+        <w:t xml:space="preserve">, disciplines such as biology or physics enjoy considerably more trust than economics or sociology. Scientific knowledge is another example of domain-specific trust. In the US, essentially everyone–even a minority of people who say they do not trust science in general–tends to overwhelmingly trust basic scientific knowledge</w:t>
+      </w:r>
+      <w:r>
+        <w:t xml:space="preserve"> </w:t>
+      </w:r>
+      <w:r>
+        <w:t xml:space="preserve">[e.g. electrons are smaller than atoms,</w:t>
+      </w:r>
+      <w:r>
+        <w:t xml:space="preserve"> </w:t>
+      </w:r>
+      <w:hyperlink w:anchor="X36aee1055ec93821201faa8eee83e1bb9451ae3">
+        <w:r>
+          <w:rPr>
+            <w:rStyle w:val="Hyperlink"/>
+          </w:rPr>
+          <w:t xml:space="preserve">18</w:t>
+        </w:r>
+      </w:hyperlink>
+      <w:r>
+        <w:t xml:space="preserve">]</w:t>
+      </w:r>
+      <w:r>
+        <w:t xml:space="preserve">. Yet, on contentious topics, substantial minorities reject the scientific consensus</w:t>
+      </w:r>
+      <w:r>
+        <w:t xml:space="preserve"> </w:t>
+      </w:r>
+      <w:r>
+        <w:t xml:space="preserve">[</w:t>
+      </w:r>
+      <w:hyperlink w:anchor="ref-pewresearchcenterMajorGapsPublic2015">
+        <w:r>
+          <w:rPr>
+            <w:rStyle w:val="Hyperlink"/>
+          </w:rPr>
+          <w:t xml:space="preserve">19</w:t>
+        </w:r>
+      </w:hyperlink>
+      <w:r>
+        <w:t xml:space="preserve">,on climate change, see, e.g.,</w:t>
+      </w:r>
+      <w:r>
+        <w:t xml:space="preserve"> </w:t>
+      </w:r>
+      <w:hyperlink w:anchor="Xb1d606bed75b3d69801c077284bce341894de14">
+        <w:r>
+          <w:rPr>
+            <w:rStyle w:val="Hyperlink"/>
+          </w:rPr>
+          <w:t xml:space="preserve">20</w:t>
+        </w:r>
+      </w:hyperlink>
+      <w:r>
+        <w:t xml:space="preserve">,on GMOs, see, e.g.,</w:t>
+      </w:r>
+      <w:r>
+        <w:t xml:space="preserve"> </w:t>
+      </w:r>
+      <w:hyperlink w:anchor="ref-uscinskiHaveBeliefsConspiracy2022">
+        <w:r>
+          <w:rPr>
+            <w:rStyle w:val="Hyperlink"/>
+          </w:rPr>
+          <w:t xml:space="preserve">21</w:t>
+        </w:r>
+      </w:hyperlink>
+      <w:r>
+        <w:t xml:space="preserve">]</w:t>
+      </w:r>
+      <w:r>
+        <w:t xml:space="preserve">.</w:t>
       </w:r>
     </w:p>
     <w:p>
@@ -647,246 +888,7 @@
         <w:pStyle w:val="BodyText"/>
       </w:pPr>
       <w:r>
-        <w:t xml:space="preserve">As the field is growing and more knowledge is produced, it is important to consider how we study trust in science, so that evidence can be cumulative and robust. In this review, we summarize current approaches and highlight challenges on two levels: theoretical and methodological. We conclude with some normative considerations for future research.</w:t>
-      </w:r>
-    </w:p>
-    <w:bookmarkEnd w:id="37"/>
-    <w:bookmarkStart w:id="43" w:name="theoretical-level"/>
-    <w:p>
-      <w:pPr>
-        <w:pStyle w:val="Heading1"/>
-      </w:pPr>
-      <w:r>
-        <w:t xml:space="preserve">Theoretical level</w:t>
-      </w:r>
-    </w:p>
-    <w:p>
-      <w:pPr>
-        <w:pStyle w:val="FirstParagraph"/>
-      </w:pPr>
-      <w:r>
-        <w:t xml:space="preserve">When investigating public trust in science, researchers first need to ask: what exactly do we want to explain? Being as precise as possible about this question will improve comparability across studies and likely produce more robust results.</w:t>
-      </w:r>
-    </w:p>
-    <w:bookmarkStart w:id="39" w:name="trust-in-what"/>
-    <w:p>
-      <w:pPr>
-        <w:pStyle w:val="Heading2"/>
-      </w:pPr>
-      <w:r>
-        <w:t xml:space="preserve">Trust in what?</w:t>
-      </w:r>
-    </w:p>
-    <w:p>
-      <w:pPr>
-        <w:pStyle w:val="FirstParagraph"/>
-      </w:pPr>
-      <w:r>
-        <w:t xml:space="preserve">The term science can evoke different representations among different individuals or groups</w:t>
-      </w:r>
-      <w:r>
-        <w:t xml:space="preserve"> </w:t>
-      </w:r>
-      <w:r>
-        <w:t xml:space="preserve">[</w:t>
-      </w:r>
-      <w:hyperlink w:anchor="ref-gauchatCulturalAuthorityScience2011">
-        <w:r>
-          <w:rPr>
-            <w:rStyle w:val="Hyperlink"/>
-          </w:rPr>
-          <w:t xml:space="preserve">9</w:t>
-        </w:r>
-      </w:hyperlink>
-      <w:r>
-        <w:t xml:space="preserve">]</w:t>
-      </w:r>
-      <w:r>
-        <w:t xml:space="preserve">. Science may be understood as a body of literature, an institution, a method, individual scientists, disciplines, or even specific pieces of knowledge. These representations matter for trust. For example, in the US, people tend to trust scientific methods more than scientific institutions—particularly among less-educated segments of the population</w:t>
-      </w:r>
-      <w:r>
-        <w:t xml:space="preserve"> </w:t>
-      </w:r>
-      <w:r>
-        <w:t xml:space="preserve">[</w:t>
-      </w:r>
-      <w:hyperlink w:anchor="ref-achterbergScienceConfidenceGap2017">
-        <w:r>
-          <w:rPr>
-            <w:rStyle w:val="Hyperlink"/>
-          </w:rPr>
-          <w:t xml:space="preserve">10</w:t>
-        </w:r>
-      </w:hyperlink>
-      <w:r>
-        <w:t xml:space="preserve">]</w:t>
-      </w:r>
-      <w:r>
-        <w:t xml:space="preserve">.</w:t>
-      </w:r>
-    </w:p>
-    <w:p>
-      <w:pPr>
-        <w:pStyle w:val="BodyText"/>
-      </w:pPr>
-      <w:r>
-        <w:t xml:space="preserve">Trust in science is also domain-specific: people do not trust all of science equally. Domains may refer to groups of scientists. For instance, people around the world perceive climate scientists as less trustworthy than scientists in general</w:t>
-      </w:r>
-      <w:r>
-        <w:t xml:space="preserve"> </w:t>
-      </w:r>
-      <w:r>
-        <w:t xml:space="preserve">[</w:t>
-      </w:r>
-      <w:hyperlink w:anchor="ref-ghasemiGapsPublicTrust2025">
-        <w:r>
-          <w:rPr>
-            <w:rStyle w:val="Hyperlink"/>
-          </w:rPr>
-          <w:t xml:space="preserve">11</w:t>
-        </w:r>
-      </w:hyperlink>
-      <w:r>
-        <w:t xml:space="preserve">]</w:t>
-      </w:r>
-      <w:r>
-        <w:t xml:space="preserve">. Domains can also refer to scientific disciplines. In the US</w:t>
-      </w:r>
-      <w:r>
-        <w:t xml:space="preserve"> </w:t>
-      </w:r>
-      <w:r>
-        <w:t xml:space="preserve">[</w:t>
-      </w:r>
-      <w:hyperlink w:anchor="X00d97608ee621e43f57f3fe58fbc95f88c48acb">
-        <w:r>
-          <w:rPr>
-            <w:rStyle w:val="Hyperlink"/>
-          </w:rPr>
-          <w:t xml:space="preserve">12</w:t>
-        </w:r>
-      </w:hyperlink>
-      <w:r>
-        <w:t xml:space="preserve">–</w:t>
-      </w:r>
-      <w:hyperlink w:anchor="X0e47c0694117ec59a2fbb3044ab48a824fedc7d">
-        <w:r>
-          <w:rPr>
-            <w:rStyle w:val="Hyperlink"/>
-          </w:rPr>
-          <w:t xml:space="preserve">14</w:t>
-        </w:r>
-      </w:hyperlink>
-      <w:r>
-        <w:t xml:space="preserve">]</w:t>
-      </w:r>
-      <w:r>
-        <w:t xml:space="preserve">, but also in France</w:t>
-      </w:r>
-      <w:r>
-        <w:t xml:space="preserve"> </w:t>
-      </w:r>
-      <w:r>
-        <w:t xml:space="preserve">[</w:t>
-      </w:r>
-      <w:hyperlink w:anchor="ref-pfanderFrenchTrustMore2025">
-        <w:r>
-          <w:rPr>
-            <w:rStyle w:val="Hyperlink"/>
-          </w:rPr>
-          <w:t xml:space="preserve">15</w:t>
-        </w:r>
-      </w:hyperlink>
-      <w:r>
-        <w:t xml:space="preserve">]</w:t>
-      </w:r>
-      <w:r>
-        <w:t xml:space="preserve">, disciplines such as biology or physics enjoy considerably more trust than economics or sociology. Scientific knowledge is another example of domain-specific trust. In the US, essentially everyone–even a minority of people who say they do not trust science in general–tends to overwhelmingly trust basic scientific knowledge</w:t>
-      </w:r>
-      <w:r>
-        <w:t xml:space="preserve"> </w:t>
-      </w:r>
-      <w:r>
-        <w:t xml:space="preserve">[e.g. electrons are smaller than atoms,</w:t>
-      </w:r>
-      <w:r>
-        <w:t xml:space="preserve"> </w:t>
-      </w:r>
-      <w:hyperlink w:anchor="X3aa345bc55a1b443f83628a0a523e7a5d8269dd">
-        <w:r>
-          <w:rPr>
-            <w:rStyle w:val="Hyperlink"/>
-          </w:rPr>
-          <w:t xml:space="preserve">16</w:t>
-        </w:r>
-      </w:hyperlink>
-      <w:r>
-        <w:t xml:space="preserve">]</w:t>
-      </w:r>
-      <w:r>
-        <w:t xml:space="preserve">. Yet, on contentious topics, substantial minorities reject the scientific consensus</w:t>
-      </w:r>
-      <w:r>
-        <w:t xml:space="preserve"> </w:t>
-      </w:r>
-      <w:r>
-        <w:t xml:space="preserve">[</w:t>
-      </w:r>
-      <w:hyperlink w:anchor="ref-pewresearchcenterMajorGapsPublic2015">
-        <w:r>
-          <w:rPr>
-            <w:rStyle w:val="Hyperlink"/>
-          </w:rPr>
-          <w:t xml:space="preserve">17</w:t>
-        </w:r>
-      </w:hyperlink>
-      <w:r>
-        <w:t xml:space="preserve">,on climate change, see, e.g.,</w:t>
-      </w:r>
-      <w:r>
-        <w:t xml:space="preserve"> </w:t>
-      </w:r>
-      <w:hyperlink w:anchor="Xb1d606bed75b3d69801c077284bce341894de14">
-        <w:r>
-          <w:rPr>
-            <w:rStyle w:val="Hyperlink"/>
-          </w:rPr>
-          <w:t xml:space="preserve">18</w:t>
-        </w:r>
-      </w:hyperlink>
-      <w:r>
-        <w:t xml:space="preserve">,on GMOs, see, e.g.,</w:t>
-      </w:r>
-      <w:r>
-        <w:t xml:space="preserve"> </w:t>
-      </w:r>
-      <w:hyperlink w:anchor="ref-uscinskiHaveBeliefsConspiracy2022">
-        <w:r>
-          <w:rPr>
-            <w:rStyle w:val="Hyperlink"/>
-          </w:rPr>
-          <w:t xml:space="preserve">19</w:t>
-        </w:r>
-      </w:hyperlink>
-      <w:r>
-        <w:t xml:space="preserve">]</w:t>
-      </w:r>
-      <w:r>
-        <w:t xml:space="preserve">.</w:t>
-      </w:r>
-    </w:p>
-    <w:p>
-      <w:pPr>
-        <w:pStyle w:val="BodyText"/>
-      </w:pPr>
-      <w:r>
-        <w:t xml:space="preserve">Despite this complexity, many large survey projects assess trust in science with very general questions. For example, the US General Social Survey has tracked trust in science for 50 years, but relies on a single item:</w:t>
-      </w:r>
-      <w:r>
-        <w:t xml:space="preserve"> </w:t>
-      </w:r>
-      <w:r>
-        <w:t xml:space="preserve">“Would you say you have a great deal of confidence, only some confidence, or hardly any confidence at all in the scientific community?”</w:t>
+        <w:t xml:space="preserve">Despite this complexity, many large survey projects assess trust in science with very general questions, often relying on single items</w:t>
       </w:r>
       <w:r>
         <w:rPr>
@@ -895,10 +897,7 @@
         <w:footnoteReference w:id="38"/>
       </w:r>
       <w:r>
-        <w:t xml:space="preserve"> </w:t>
-      </w:r>
-      <w:r>
-        <w:t xml:space="preserve">Because people can hold different representations of science, and because trust is domain-specific, such general questions risk producing inconsistent findings across populations. It remains unclear what exactly these questions capture</w:t>
+        <w:t xml:space="preserve">. Because people can hold different representations of science, and because trust is domain-specific, it remains unclear what exactly these questions capture</w:t>
       </w:r>
       <w:r>
         <w:t xml:space="preserve"> </w:t>
@@ -911,7 +910,7 @@
           <w:rPr>
             <w:rStyle w:val="Hyperlink"/>
           </w:rPr>
-          <w:t xml:space="preserve">21</w:t>
+          <w:t xml:space="preserve">23</w:t>
         </w:r>
       </w:hyperlink>
       <w:r>
@@ -922,24 +921,287 @@
           <w:rPr>
             <w:rStyle w:val="Hyperlink"/>
           </w:rPr>
-          <w:t xml:space="preserve">22</w:t>
+          <w:t xml:space="preserve">24</w:t>
         </w:r>
       </w:hyperlink>
       <w:r>
         <w:t xml:space="preserve">]</w:t>
       </w:r>
       <w:r>
+        <w:t xml:space="preserve">. As a consequence, general single-item measures of trust in science risk producing inconsistent findings across populations and hindering the comparability of findings across studies.</w:t>
+      </w:r>
+    </w:p>
+    <w:bookmarkEnd w:id="39"/>
+    <w:bookmarkStart w:id="40" w:name="X8041b357b48b9d67a8eb56a530b892058f9907b"/>
+    <w:p>
+      <w:pPr>
+        <w:pStyle w:val="Heading2"/>
+      </w:pPr>
+      <w:r>
+        <w:t xml:space="preserve">Perceptions of trustworthiness vs. acts of trusting</w:t>
+      </w:r>
+    </w:p>
+    <w:p>
+      <w:pPr>
+        <w:pStyle w:val="FirstParagraph"/>
+      </w:pPr>
+      <w:r>
+        <w:t xml:space="preserve">Asking people broad questions about their trust in science not only neglects different representations of science; it also blurs the line between perceptions of trustworthiness and acts of trusting. Most research on public trust in science investigates the former—perceptions of scientists’ trustworthiness—while much less attention has been paid to the latter—behavioral trust</w:t>
+      </w:r>
+      <w:r>
+        <w:t xml:space="preserve"> </w:t>
+      </w:r>
+      <w:r>
+        <w:t xml:space="preserve">[</w:t>
+      </w:r>
+      <w:hyperlink w:anchor="ref-besleyWhatAreYou2023">
+        <w:r>
+          <w:rPr>
+            <w:rStyle w:val="Hyperlink"/>
+          </w:rPr>
+          <w:t xml:space="preserve">24</w:t>
+        </w:r>
+      </w:hyperlink>
+      <w:r>
+        <w:t xml:space="preserve">]</w:t>
+      </w:r>
+      <w:r>
         <w:t xml:space="preserve">.</w:t>
       </w:r>
     </w:p>
-    <w:bookmarkEnd w:id="39"/>
-    <w:bookmarkStart w:id="40" w:name="X9a8462d118a280fec09adc1a5df3bf89e7c7936"/>
+    <w:p>
+      <w:pPr>
+        <w:pStyle w:val="BodyText"/>
+      </w:pPr>
+      <w:r>
+        <w:t xml:space="preserve">Perceptions of trustworthiness are often measured by asking people to evaluate scientists’ character traits, such as competence, integrity, or benevolence</w:t>
+      </w:r>
+      <w:r>
+        <w:t xml:space="preserve"> </w:t>
+      </w:r>
+      <w:r>
+        <w:t xml:space="preserve">[</w:t>
+      </w:r>
+      <w:hyperlink w:anchor="ref-hendriksMeasuringLaypeoplesTrust2015">
+        <w:r>
+          <w:rPr>
+            <w:rStyle w:val="Hyperlink"/>
+          </w:rPr>
+          <w:t xml:space="preserve">25</w:t>
+        </w:r>
+      </w:hyperlink>
+      <w:r>
+        <w:t xml:space="preserve">]</w:t>
+      </w:r>
+      <w:r>
+        <w:t xml:space="preserve">. Behavioral trust, by contrast, reflects people’s willingness to make themselves vulnerable to the behaviors or decisions of scientists</w:t>
+      </w:r>
+      <w:r>
+        <w:t xml:space="preserve"> </w:t>
+      </w:r>
+      <w:r>
+        <w:t xml:space="preserve">[</w:t>
+      </w:r>
+      <w:hyperlink w:anchor="ref-besleyWhatAreYou2023">
+        <w:r>
+          <w:rPr>
+            <w:rStyle w:val="Hyperlink"/>
+          </w:rPr>
+          <w:t xml:space="preserve">24</w:t>
+        </w:r>
+      </w:hyperlink>
+      <w:r>
+        <w:t xml:space="preserve">]</w:t>
+      </w:r>
+      <w:r>
+        <w:t xml:space="preserve">. For instance,</w:t>
+      </w:r>
+      <w:r>
+        <w:t xml:space="preserve"> </w:t>
+      </w:r>
+      <w:r>
+        <w:t xml:space="preserve">[</w:t>
+      </w:r>
+      <w:hyperlink w:anchor="ref-besleyReassessingVariablesUsed2021a">
+        <w:r>
+          <w:rPr>
+            <w:rStyle w:val="Hyperlink"/>
+          </w:rPr>
+          <w:t xml:space="preserve">23</w:t>
+        </w:r>
+      </w:hyperlink>
+      <w:r>
+        <w:t xml:space="preserve">]</w:t>
+      </w:r>
+      <w:r>
+        <w:t xml:space="preserve"> </w:t>
+      </w:r>
+      <w:r>
+        <w:t xml:space="preserve">developed a scale to capture how much influence people think scientists should have over public policy and their personal life. This willingness to be vulnerable correlates with trust in scientists</w:t>
+      </w:r>
+      <w:r>
+        <w:t xml:space="preserve"> </w:t>
+      </w:r>
+      <w:r>
+        <w:t xml:space="preserve">[</w:t>
+      </w:r>
+      <w:hyperlink w:anchor="ref-colognaTrustScientistsTheir2025">
+        <w:r>
+          <w:rPr>
+            <w:rStyle w:val="Hyperlink"/>
+          </w:rPr>
+          <w:t xml:space="preserve">8</w:t>
+        </w:r>
+      </w:hyperlink>
+      <w:r>
+        <w:t xml:space="preserve">]</w:t>
+      </w:r>
+      <w:r>
+        <w:t xml:space="preserve">.</w:t>
+      </w:r>
+    </w:p>
+    <w:p>
+      <w:pPr>
+        <w:pStyle w:val="BodyText"/>
+      </w:pPr>
+      <w:r>
+        <w:t xml:space="preserve">However, conceptualizations of behavioral trust differ across studies, and it is not always clear how they can be distinguished from beliefs or perceptions. For example, does believing in human-made climate change already constitute an act of trust in climate scientists? If so, how can we distinguish between different forms of trusting behavior, e.g., wanting more political power for climate scientists?</w:t>
+      </w:r>
+    </w:p>
+    <w:p>
+      <w:pPr>
+        <w:pStyle w:val="BodyText"/>
+      </w:pPr>
+      <w:r>
+        <w:t xml:space="preserve">For social trust in general, it has been shown that trust measured via survey items is associated with behavioral trust</w:t>
+      </w:r>
+      <w:r>
+        <w:t xml:space="preserve"> </w:t>
+      </w:r>
+      <w:r>
+        <w:t xml:space="preserve">[</w:t>
+      </w:r>
+      <w:hyperlink w:anchor="X8598fe6c37d0332477d3318d9e409885acab6c3">
+        <w:r>
+          <w:rPr>
+            <w:rStyle w:val="Hyperlink"/>
+          </w:rPr>
+          <w:t xml:space="preserve">26</w:t>
+        </w:r>
+      </w:hyperlink>
+      <w:r>
+        <w:t xml:space="preserve">]</w:t>
+      </w:r>
+      <w:r>
+        <w:t xml:space="preserve">. In the case of science, that also seems to be the case: For example, it has been shown that during the Covid-19 pandemic, declared trust in science was one of the most important correlates of protection intentions</w:t>
+      </w:r>
+      <w:r>
+        <w:t xml:space="preserve"> </w:t>
+      </w:r>
+      <w:r>
+        <w:t xml:space="preserve">[e.g., social distancing, or maskwearing, see</w:t>
+      </w:r>
+      <w:r>
+        <w:t xml:space="preserve"> </w:t>
+      </w:r>
+      <w:hyperlink w:anchor="X041951be87ff94c666ee9759e48b051145edaff">
+        <w:r>
+          <w:rPr>
+            <w:rStyle w:val="Hyperlink"/>
+          </w:rPr>
+          <w:t xml:space="preserve">27</w:t>
+        </w:r>
+      </w:hyperlink>
+      <w:r>
+        <w:t xml:space="preserve">,</w:t>
+      </w:r>
+      <w:hyperlink w:anchor="ref-pagliaroTrustPredictsCOVID192021">
+        <w:r>
+          <w:rPr>
+            <w:rStyle w:val="Hyperlink"/>
+          </w:rPr>
+          <w:t xml:space="preserve">28</w:t>
+        </w:r>
+      </w:hyperlink>
+      <w:r>
+        <w:t xml:space="preserve">]</w:t>
+      </w:r>
+      <w:r>
+        <w:t xml:space="preserve"> </w:t>
+      </w:r>
+      <w:r>
+        <w:t xml:space="preserve">and supporting protective policies</w:t>
+      </w:r>
+      <w:r>
+        <w:t xml:space="preserve"> </w:t>
+      </w:r>
+      <w:r>
+        <w:t xml:space="preserve">[e.g., implementing curfews, or closing schools,</w:t>
+      </w:r>
+      <w:r>
+        <w:t xml:space="preserve"> </w:t>
+      </w:r>
+      <w:hyperlink w:anchor="ref-alganTrustScientistsTimes2021">
+        <w:r>
+          <w:rPr>
+            <w:rStyle w:val="Hyperlink"/>
+          </w:rPr>
+          <w:t xml:space="preserve">6</w:t>
+        </w:r>
+      </w:hyperlink>
+      <w:r>
+        <w:t xml:space="preserve">]</w:t>
+      </w:r>
+      <w:r>
+        <w:t xml:space="preserve">. However, researchers have could not demonstrate that trust in science caused protection intentions against Covid-19</w:t>
+      </w:r>
+      <w:r>
+        <w:t xml:space="preserve"> </w:t>
+      </w:r>
+      <w:r>
+        <w:t xml:space="preserve">[</w:t>
+      </w:r>
+      <w:hyperlink w:anchor="ref-wingenWhenCorrelationDoes2025">
+        <w:r>
+          <w:rPr>
+            <w:rStyle w:val="Hyperlink"/>
+          </w:rPr>
+          <w:t xml:space="preserve">29</w:t>
+        </w:r>
+      </w:hyperlink>
+      <w:r>
+        <w:t xml:space="preserve">]</w:t>
+      </w:r>
+      <w:r>
+        <w:t xml:space="preserve">. Conceptually distinguishing different forms of trust might help understanding of causal relationships.</w:t>
+      </w:r>
+    </w:p>
+    <w:bookmarkEnd w:id="40"/>
+    <w:bookmarkEnd w:id="41"/>
+    <w:bookmarkStart w:id="47" w:name="methodological-level"/>
+    <w:p>
+      <w:pPr>
+        <w:pStyle w:val="Heading1"/>
+      </w:pPr>
+      <w:r>
+        <w:t xml:space="preserve">Methodological level</w:t>
+      </w:r>
+    </w:p>
+    <w:p>
+      <w:pPr>
+        <w:pStyle w:val="FirstParagraph"/>
+      </w:pPr>
+      <w:r>
+        <w:t xml:space="preserve">Ambiguity and disagreement on the theoretical level is reflected in current methodological approaches related to sample selection and measurement, which hinder robust knowledge generation on trust levels, determinants, and outcomes.</w:t>
+      </w:r>
+    </w:p>
+    <w:bookmarkStart w:id="42" w:name="sample-selection"/>
     <w:p>
       <w:pPr>
         <w:pStyle w:val="Heading2"/>
       </w:pPr>
       <w:r>
-        <w:t xml:space="preserve">Trustees vs. trustors [I don’t know where this section is supposed to go, probably remove it]</w:t>
+        <w:t xml:space="preserve">Sample selection</w:t>
       </w:r>
     </w:p>
     <w:p>
@@ -947,7 +1209,39 @@
         <w:pStyle w:val="FirstParagraph"/>
       </w:pPr>
       <w:r>
-        <w:t xml:space="preserve">Trust relationships involve two sides: trustors, those who place trust, and trustees, those who are trusted</w:t>
+        <w:t xml:space="preserve">In the Global North, research on public perceptions of science is often institutionally anchored in public surveys, such as the National Science Foundation’s (NSF)</w:t>
+      </w:r>
+      <w:r>
+        <w:t xml:space="preserve"> </w:t>
+      </w:r>
+      <w:r>
+        <w:t xml:space="preserve">“Science and Engineering Indicators”</w:t>
+      </w:r>
+      <w:r>
+        <w:t xml:space="preserve"> </w:t>
+      </w:r>
+      <w:r>
+        <w:t xml:space="preserve">in the US, or the</w:t>
+      </w:r>
+      <w:r>
+        <w:t xml:space="preserve"> </w:t>
+      </w:r>
+      <w:r>
+        <w:t xml:space="preserve">“Eurobarometer”</w:t>
+      </w:r>
+      <w:r>
+        <w:t xml:space="preserve"> </w:t>
+      </w:r>
+      <w:r>
+        <w:t xml:space="preserve">in the EU. However, only studying these world regions risks biasing our theories about trust in science and its determinants, as we will illustrate with two examples: political orientation and religiosity.</w:t>
+      </w:r>
+    </w:p>
+    <w:p>
+      <w:pPr>
+        <w:pStyle w:val="BodyText"/>
+      </w:pPr>
+      <w:r>
+        <w:t xml:space="preserve">In the US, there is a strong partisan divide regarding trust in science: democrats tend to express more trust in science, and republicans less</w:t>
       </w:r>
       <w:r>
         <w:t xml:space="preserve"> </w:t>
@@ -955,7 +1249,293 @@
       <w:r>
         <w:t xml:space="preserve">[</w:t>
       </w:r>
-      <w:hyperlink w:anchor="Xf60adf044fc07610415de85807200773c160844">
+      <w:hyperlink w:anchor="ref-krauseTrendsAmericansTrust2019a">
+        <w:r>
+          <w:rPr>
+            <w:rStyle w:val="Hyperlink"/>
+          </w:rPr>
+          <w:t xml:space="preserve">30</w:t>
+        </w:r>
+      </w:hyperlink>
+      <w:r>
+        <w:t xml:space="preserve">–</w:t>
+      </w:r>
+      <w:hyperlink w:anchor="X7d0ca73ddb289ec7febc0c339285bae9bc55471">
+        <w:r>
+          <w:rPr>
+            <w:rStyle w:val="Hyperlink"/>
+          </w:rPr>
+          <w:t xml:space="preserve">32</w:t>
+        </w:r>
+      </w:hyperlink>
+      <w:r>
+        <w:t xml:space="preserve">]</w:t>
+      </w:r>
+      <w:r>
+        <w:t xml:space="preserve">. Based on this evidence, it would be reasonable to assume that political orientations are an important determinant of trust. However, global analyses reveal a more nuanced picture: While in Europe and in the US more right (vs. left) leaning and more conservative (vs. liberal) individuals tend to trust scientists less, the opposite is true in several countries in Africa and Southeast Asia</w:t>
+      </w:r>
+      <w:r>
+        <w:t xml:space="preserve"> </w:t>
+      </w:r>
+      <w:r>
+        <w:t xml:space="preserve">[</w:t>
+      </w:r>
+      <w:hyperlink w:anchor="ref-colognaTrustScientistsTheir2025">
+        <w:r>
+          <w:rPr>
+            <w:rStyle w:val="Hyperlink"/>
+          </w:rPr>
+          <w:t xml:space="preserve">8</w:t>
+        </w:r>
+      </w:hyperlink>
+      <w:r>
+        <w:t xml:space="preserve">]</w:t>
+      </w:r>
+      <w:r>
+        <w:t xml:space="preserve">. Moreover, the role of political orientation can shift across domains of science: For instance, political conservatism is associated with greater climate change skepticism in North America and Europe, but not in other countries</w:t>
+      </w:r>
+      <w:r>
+        <w:t xml:space="preserve"> </w:t>
+      </w:r>
+      <w:r>
+        <w:t xml:space="preserve">[</w:t>
+      </w:r>
+      <w:hyperlink w:anchor="ref-rutjensScienceSkepticism242022">
+        <w:r>
+          <w:rPr>
+            <w:rStyle w:val="Hyperlink"/>
+          </w:rPr>
+          <w:t xml:space="preserve">33</w:t>
+        </w:r>
+      </w:hyperlink>
+      <w:r>
+        <w:t xml:space="preserve">,</w:t>
+      </w:r>
+      <w:hyperlink w:anchor="X33f0b4c61142dd8d445e09d67eaab68c3cc8dc8">
+        <w:r>
+          <w:rPr>
+            <w:rStyle w:val="Hyperlink"/>
+          </w:rPr>
+          <w:t xml:space="preserve">34</w:t>
+        </w:r>
+      </w:hyperlink>
+      <w:r>
+        <w:t xml:space="preserve">]</w:t>
+      </w:r>
+      <w:r>
+        <w:t xml:space="preserve">.</w:t>
+      </w:r>
+    </w:p>
+    <w:p>
+      <w:pPr>
+        <w:pStyle w:val="BodyText"/>
+      </w:pPr>
+      <w:r>
+        <w:t xml:space="preserve">A similar pattern emerges for religiosity. Studies have found that in the US</w:t>
+      </w:r>
+      <w:r>
+        <w:t xml:space="preserve"> </w:t>
+      </w:r>
+      <w:r>
+        <w:t xml:space="preserve">[</w:t>
+      </w:r>
+      <w:hyperlink w:anchor="X7d0ca73ddb289ec7febc0c339285bae9bc55471">
+        <w:r>
+          <w:rPr>
+            <w:rStyle w:val="Hyperlink"/>
+          </w:rPr>
+          <w:t xml:space="preserve">32</w:t>
+        </w:r>
+      </w:hyperlink>
+      <w:r>
+        <w:t xml:space="preserve">]</w:t>
+      </w:r>
+      <w:r>
+        <w:t xml:space="preserve"> </w:t>
+      </w:r>
+      <w:r>
+        <w:t xml:space="preserve">or in the Netherlands</w:t>
+      </w:r>
+      <w:r>
+        <w:t xml:space="preserve"> </w:t>
+      </w:r>
+      <w:r>
+        <w:t xml:space="preserve">[</w:t>
+      </w:r>
+      <w:hyperlink w:anchor="X967e9c5307350e1a5d350ed364c0669bd816aee">
+        <w:r>
+          <w:rPr>
+            <w:rStyle w:val="Hyperlink"/>
+          </w:rPr>
+          <w:t xml:space="preserve">35</w:t>
+        </w:r>
+      </w:hyperlink>
+      <w:r>
+        <w:t xml:space="preserve">]</w:t>
+      </w:r>
+      <w:r>
+        <w:t xml:space="preserve">, more religious individuals express lower trust in scientists. By contrast, evidence from the TISP manylabs study shows that religiosity is, on average, slightly positively associated with trust in scientists, driven mostly by a positive association in several Muslim-majority countries</w:t>
+      </w:r>
+      <w:r>
+        <w:t xml:space="preserve"> </w:t>
+      </w:r>
+      <w:r>
+        <w:t xml:space="preserve">[</w:t>
+      </w:r>
+      <w:hyperlink w:anchor="ref-colognaTrustScientistsTheir2025">
+        <w:r>
+          <w:rPr>
+            <w:rStyle w:val="Hyperlink"/>
+          </w:rPr>
+          <w:t xml:space="preserve">8</w:t>
+        </w:r>
+      </w:hyperlink>
+      <w:r>
+        <w:t xml:space="preserve">]</w:t>
+      </w:r>
+      <w:r>
+        <w:t xml:space="preserve">. This aligns with other findings on other global findings on religion and attitudes towards science more generally</w:t>
+      </w:r>
+      <w:r>
+        <w:t xml:space="preserve"> </w:t>
+      </w:r>
+      <w:r>
+        <w:t xml:space="preserve">[</w:t>
+      </w:r>
+      <w:hyperlink w:anchor="ref-mcphetresReligiousAmericansHave2021">
+        <w:r>
+          <w:rPr>
+            <w:rStyle w:val="Hyperlink"/>
+          </w:rPr>
+          <w:t xml:space="preserve">36</w:t>
+        </w:r>
+      </w:hyperlink>
+      <w:r>
+        <w:t xml:space="preserve">]</w:t>
+      </w:r>
+      <w:r>
+        <w:t xml:space="preserve">, as well as with qualitative research suggesting that Muslims tend to view teachings of their religion and science as overlapping</w:t>
+      </w:r>
+      <w:r>
+        <w:t xml:space="preserve"> </w:t>
+      </w:r>
+      <w:r>
+        <w:t xml:space="preserve">[</w:t>
+      </w:r>
+      <w:hyperlink w:anchor="Xd0b9456a428656ce179bc8876e4f26bc809e9f5">
+        <w:r>
+          <w:rPr>
+            <w:rStyle w:val="Hyperlink"/>
+          </w:rPr>
+          <w:t xml:space="preserve">37</w:t>
+        </w:r>
+      </w:hyperlink>
+      <w:r>
+        <w:t xml:space="preserve">]</w:t>
+      </w:r>
+      <w:r>
+        <w:t xml:space="preserve">.</w:t>
+      </w:r>
+    </w:p>
+    <w:p>
+      <w:pPr>
+        <w:pStyle w:val="BodyText"/>
+      </w:pPr>
+      <w:r>
+        <w:t xml:space="preserve">These examples illustrate how alleged determinants of trust in science can be highly context-dependent. Relying primarily on Global North samples risks overgeneralization, whereas incorporating more diverse samples allows for more refined explanations of (dis)trust in science.</w:t>
+      </w:r>
+    </w:p>
+    <w:bookmarkEnd w:id="42"/>
+    <w:bookmarkStart w:id="46" w:name="measurement"/>
+    <w:p>
+      <w:pPr>
+        <w:pStyle w:val="Heading2"/>
+      </w:pPr>
+      <w:r>
+        <w:t xml:space="preserve">Measurement</w:t>
+      </w:r>
+    </w:p>
+    <w:p>
+      <w:pPr>
+        <w:pStyle w:val="FirstParagraph"/>
+      </w:pPr>
+      <w:r>
+        <w:t xml:space="preserve">Using different measures to assess the same theoretical construct can lead to inconsistent results. This concerns both trust in science and the covariates assessed in relation to trust.</w:t>
+      </w:r>
+    </w:p>
+    <w:p>
+      <w:pPr>
+        <w:pStyle w:val="BodyText"/>
+      </w:pPr>
+      <w:r>
+        <w:t xml:space="preserve">Recent global studies on public perceptions of science have often relied on index measures of trust. For example, the Wellcome Global Monitor surveys use a five-item index to assess trust in scientists</w:t>
+      </w:r>
+      <w:r>
+        <w:t xml:space="preserve"> </w:t>
+      </w:r>
+      <w:r>
+        <w:t xml:space="preserve">[</w:t>
+      </w:r>
+      <w:hyperlink w:anchor="X02cb954775672ff7129fb691e9fce8f78cf2ad5">
+        <w:r>
+          <w:rPr>
+            <w:rStyle w:val="Hyperlink"/>
+          </w:rPr>
+          <w:t xml:space="preserve">9</w:t>
+        </w:r>
+      </w:hyperlink>
+      <w:r>
+        <w:t xml:space="preserve">,</w:t>
+      </w:r>
+      <w:hyperlink w:anchor="X1228c58a1af7bd8622fc2077f37041e3a35d250">
+        <w:r>
+          <w:rPr>
+            <w:rStyle w:val="Hyperlink"/>
+          </w:rPr>
+          <w:t xml:space="preserve">10</w:t>
+        </w:r>
+      </w:hyperlink>
+      <w:r>
+        <w:t xml:space="preserve">]</w:t>
+      </w:r>
+      <w:r>
+        <w:rPr>
+          <w:rStyle w:val="FootnoteReference"/>
+        </w:rPr>
+        <w:footnoteReference w:id="43"/>
+      </w:r>
+      <w:r>
+        <w:t xml:space="preserve">. Index measures help address some concerns about general, single-item questions discussed above. What they cannot address, however, is the issue of comparability: if studies use different trust indices and arrive at different conclusions, it is difficult to reconcile the discrepancies.</w:t>
+      </w:r>
+    </w:p>
+    <w:p>
+      <w:pPr>
+        <w:pStyle w:val="BodyText"/>
+      </w:pPr>
+      <w:r>
+        <w:t xml:space="preserve">To increase comparability, researchers should be more specific about the construct they seek to capture and, ideally, converge on shared, validated scales. For example, the TISP manylabs study</w:t>
+      </w:r>
+      <w:r>
+        <w:t xml:space="preserve"> </w:t>
+      </w:r>
+      <w:r>
+        <w:t xml:space="preserve">[</w:t>
+      </w:r>
+      <w:hyperlink w:anchor="ref-colognaTrustScientistsTheir2025">
+        <w:r>
+          <w:rPr>
+            <w:rStyle w:val="Hyperlink"/>
+          </w:rPr>
+          <w:t xml:space="preserve">8</w:t>
+        </w:r>
+      </w:hyperlink>
+      <w:r>
+        <w:t xml:space="preserve">,items originally proposed by</w:t>
+      </w:r>
+      <w:r>
+        <w:t xml:space="preserve"> </w:t>
+      </w:r>
+      <w:hyperlink w:anchor="ref-besleyReassessingVariablesUsed2021a">
         <w:r>
           <w:rPr>
             <w:rStyle w:val="Hyperlink"/>
@@ -967,7 +1547,42 @@
         <w:t xml:space="preserve">]</w:t>
       </w:r>
       <w:r>
-        <w:t xml:space="preserve">. The side researchers focus on shapes their perspective on the roots of (dis)trust in science, and on possible interventions.</w:t>
+        <w:t xml:space="preserve"> </w:t>
+      </w:r>
+      <w:r>
+        <w:t xml:space="preserve">assessed the perceived trustworthiness of scientists with a multi-item index covering competence, benevolence, integrity, and openness–an index based on a large systematic review of trust dimensions. This more detailed scale allowed for fine-grained insights: While the public perceived scientists’ competence to be high, perceptions of integrity and openness were notably weaker. These findings point to a key challenge for science communication—not only demonstrating expertise but also moral credibility and relatability. Qualitative interviews and thematic analyses of open-ended questions can provide important insights into the public’s opinion of what makes a scientist trustworthy. For example, an analysis of open-ended answers to the question</w:t>
+      </w:r>
+      <w:r>
+        <w:t xml:space="preserve"> </w:t>
+      </w:r>
+      <w:r>
+        <w:t xml:space="preserve">“What makes a scientist trustworthy?”</w:t>
+      </w:r>
+      <w:r>
+        <w:t xml:space="preserve"> </w:t>
+      </w:r>
+      <w:r>
+        <w:t xml:space="preserve">in Ireland showed that elicited responses closely reflected the widely assessed trustworthiness dimensions of competence, integrity, benevolence, and openness.</w:t>
+      </w:r>
+      <w:r>
+        <w:t xml:space="preserve"> </w:t>
+      </w:r>
+      <w:r>
+        <w:t xml:space="preserve">[</w:t>
+      </w:r>
+      <w:hyperlink w:anchor="ref-rocheScienceSocietyIreland2025">
+        <w:r>
+          <w:rPr>
+            <w:rStyle w:val="Hyperlink"/>
+          </w:rPr>
+          <w:t xml:space="preserve">38</w:t>
+        </w:r>
+      </w:hyperlink>
+      <w:r>
+        <w:t xml:space="preserve">]</w:t>
+      </w:r>
+      <w:r>
+        <w:t xml:space="preserve">.</w:t>
       </w:r>
     </w:p>
     <w:p>
@@ -975,7 +1590,7 @@
         <w:pStyle w:val="BodyText"/>
       </w:pPr>
       <w:r>
-        <w:t xml:space="preserve">Work in science communication has typically emphasized the trustees—the scientists. Scholars have identified multiple dimensions of scientists’ trustworthiness, usually including an epistemological and an ethical dimension</w:t>
+        <w:t xml:space="preserve">Measurement heterogeneiety not only applies to trust measures, but also to covariates commonly studied in relation to trust. Sometimes, new operationalizations can strengthen confidence in established findings. For instance, classic research in the field of public understanding of science found that the link between scientific knowledge and attitudes toward science is weak, and largely absent for issue-specific attitudes</w:t>
       </w:r>
       <w:r>
         <w:t xml:space="preserve"> </w:t>
@@ -983,19 +1598,19 @@
       <w:r>
         <w:t xml:space="preserve">[</w:t>
       </w:r>
-      <w:hyperlink w:anchor="Xa84c5cd4017c126ccfc0f070bb3b60eaf6def12">
-        <w:r>
-          <w:rPr>
-            <w:rStyle w:val="Hyperlink"/>
-          </w:rPr>
-          <w:t xml:space="preserve">24</w:t>
+      <w:hyperlink w:anchor="ref-allumScienceKnowledgeAttitudes2008">
+        <w:r>
+          <w:rPr>
+            <w:rStyle w:val="Hyperlink"/>
+          </w:rPr>
+          <w:t xml:space="preserve">39</w:t>
         </w:r>
       </w:hyperlink>
       <w:r>
         <w:t xml:space="preserve">]</w:t>
       </w:r>
       <w:r>
-        <w:t xml:space="preserve">. For example,</w:t>
+        <w:t xml:space="preserve">. Using different measures, the TISP manylabs study</w:t>
       </w:r>
       <w:r>
         <w:t xml:space="preserve"> </w:t>
@@ -1003,12 +1618,12 @@
       <w:r>
         <w:t xml:space="preserve">[</w:t>
       </w:r>
-      <w:hyperlink w:anchor="ref-hendriksMeasuringLaypeoplesTrust2015">
-        <w:r>
-          <w:rPr>
-            <w:rStyle w:val="Hyperlink"/>
-          </w:rPr>
-          <w:t xml:space="preserve">25</w:t>
+      <w:hyperlink w:anchor="ref-colognaTrustScientistsTheir2025">
+        <w:r>
+          <w:rPr>
+            <w:rStyle w:val="Hyperlink"/>
+          </w:rPr>
+          <w:t xml:space="preserve">8</w:t>
         </w:r>
       </w:hyperlink>
       <w:r>
@@ -1018,7 +1633,15 @@
         <w:t xml:space="preserve"> </w:t>
       </w:r>
       <w:r>
-        <w:t xml:space="preserve">proposed three dimensions—expertise, integrity, and benevolence—while</w:t>
+        <w:t xml:space="preserve">confirmed this result: instead of assessing general attitudes toward and measuring science knowledge with narrow factual quizzes, they focused on trust in scientists specifically, and used average national scores from the Program for International Student Assessment (PISA). They found no statistically significant association between countries’ average trust in scientists and their average PISA scores.</w:t>
+      </w:r>
+    </w:p>
+    <w:p>
+      <w:pPr>
+        <w:pStyle w:val="BodyText"/>
+      </w:pPr>
+      <w:r>
+        <w:t xml:space="preserve">At the same time, measuring covariates differently can also challenge previously established findings. For example, many global studies have identified education</w:t>
       </w:r>
       <w:r>
         <w:t xml:space="preserve"> </w:t>
@@ -1026,45 +1649,45 @@
       <w:r>
         <w:t xml:space="preserve">[</w:t>
       </w:r>
-      <w:hyperlink w:anchor="ref-besleyReassessingVariablesUsed2021a">
-        <w:r>
-          <w:rPr>
-            <w:rStyle w:val="Hyperlink"/>
-          </w:rPr>
-          <w:t xml:space="preserve">21</w:t>
+      <w:hyperlink w:anchor="ref-noyScienceGoodEffects2019">
+        <w:r>
+          <w:rPr>
+            <w:rStyle w:val="Hyperlink"/>
+          </w:rPr>
+          <w:t xml:space="preserve">40</w:t>
         </w:r>
       </w:hyperlink>
       <w:r>
         <w:t xml:space="preserve">]</w:t>
       </w:r>
       <w:r>
-        <w:t xml:space="preserve"> </w:t>
-      </w:r>
-      <w:r>
-        <w:t xml:space="preserve">added openness as a fourth. Across these dimensions, competence is generally the dimension on which scientists are rated highest by the public</w:t>
-      </w:r>
-      <w:r>
-        <w:t xml:space="preserve"> </w:t>
-      </w:r>
-      <w:r>
-        <w:t xml:space="preserve">[in the US, see</w:t>
-      </w:r>
-      <w:r>
-        <w:t xml:space="preserve"> </w:t>
-      </w:r>
-      <w:hyperlink w:anchor="ref-kennedyPublicTrustScientists2024">
-        <w:r>
-          <w:rPr>
-            <w:rStyle w:val="Hyperlink"/>
-          </w:rPr>
-          <w:t xml:space="preserve">20</w:t>
-        </w:r>
-      </w:hyperlink>
-      <w:r>
-        <w:t xml:space="preserve">,for global evidence, see</w:t>
-      </w:r>
-      <w:r>
-        <w:t xml:space="preserve"> </w:t>
+        <w:t xml:space="preserve">, and particularly science education</w:t>
+      </w:r>
+      <w:r>
+        <w:t xml:space="preserve"> </w:t>
+      </w:r>
+      <w:r>
+        <w:t xml:space="preserve">[</w:t>
+      </w:r>
+      <w:hyperlink w:anchor="X02cb954775672ff7129fb691e9fce8f78cf2ad5">
+        <w:r>
+          <w:rPr>
+            <w:rStyle w:val="Hyperlink"/>
+          </w:rPr>
+          <w:t xml:space="preserve">9</w:t>
+        </w:r>
+      </w:hyperlink>
+      <w:r>
+        <w:t xml:space="preserve">]</w:t>
+      </w:r>
+      <w:r>
+        <w:t xml:space="preserve">, as one of the strongest correlates of trust in science. By contrast, the TISP manylabs study</w:t>
+      </w:r>
+      <w:r>
+        <w:t xml:space="preserve"> </w:t>
+      </w:r>
+      <w:r>
+        <w:t xml:space="preserve">[</w:t>
       </w:r>
       <w:hyperlink w:anchor="ref-colognaTrustScientistsTheir2025">
         <w:r>
@@ -1078,7 +1701,10 @@
         <w:t xml:space="preserve">]</w:t>
       </w:r>
       <w:r>
-        <w:t xml:space="preserve">.</w:t>
+        <w:t xml:space="preserve"> </w:t>
+      </w:r>
+      <w:r>
+        <w:t xml:space="preserve">tested this relationship using only a coarse distinction between tertiary versus all other forms of education (including none), finding only a weak positive association.</w:t>
       </w:r>
     </w:p>
     <w:p>
@@ -1086,7 +1712,7 @@
         <w:pStyle w:val="BodyText"/>
       </w:pPr>
       <w:r>
-        <w:t xml:space="preserve">By contrast, focusing on the trustors—the public—highlights the role of values, worldviews, and identities in shaping attitudes toward science</w:t>
+        <w:t xml:space="preserve">Another example is, again, religion: As mentioned above, the TISP manylabs study</w:t>
       </w:r>
       <w:r>
         <w:t xml:space="preserve"> </w:t>
@@ -1094,19 +1720,22 @@
       <w:r>
         <w:t xml:space="preserve">[</w:t>
       </w:r>
-      <w:hyperlink w:anchor="ref-hornseyAttitudeRootsJiu2017a">
-        <w:r>
-          <w:rPr>
-            <w:rStyle w:val="Hyperlink"/>
-          </w:rPr>
-          <w:t xml:space="preserve">26</w:t>
+      <w:hyperlink w:anchor="ref-colognaTrustScientistsTheir2025">
+        <w:r>
+          <w:rPr>
+            <w:rStyle w:val="Hyperlink"/>
+          </w:rPr>
+          <w:t xml:space="preserve">8</w:t>
         </w:r>
       </w:hyperlink>
       <w:r>
         <w:t xml:space="preserve">]</w:t>
       </w:r>
       <w:r>
-        <w:t xml:space="preserve">. Certain psychological traits, such as social dominance orientation</w:t>
+        <w:t xml:space="preserve"> </w:t>
+      </w:r>
+      <w:r>
+        <w:t xml:space="preserve">found a positive correlation between religiosity and trust in science in several muslim-majority countries. However,</w:t>
       </w:r>
       <w:r>
         <w:t xml:space="preserve"> </w:t>
@@ -1114,12 +1743,12 @@
       <w:r>
         <w:t xml:space="preserve">[</w:t>
       </w:r>
-      <w:hyperlink w:anchor="ref-hornseyWhyFactsAre2020">
-        <w:r>
-          <w:rPr>
-            <w:rStyle w:val="Hyperlink"/>
-          </w:rPr>
-          <w:t xml:space="preserve">27</w:t>
+      <w:hyperlink w:anchor="ref-noyScienceGoodEffects2019">
+        <w:r>
+          <w:rPr>
+            <w:rStyle w:val="Hyperlink"/>
+          </w:rPr>
+          <w:t xml:space="preserve">40</w:t>
         </w:r>
       </w:hyperlink>
       <w:r>
@@ -1129,556 +1758,16 @@
         <w:t xml:space="preserve"> </w:t>
       </w:r>
       <w:r>
-        <w:t xml:space="preserve">or a tendency toward conspiracy thinking</w:t>
-      </w:r>
-      <w:r>
-        <w:t xml:space="preserve"> </w:t>
-      </w:r>
-      <w:r>
-        <w:t xml:space="preserve">[</w:t>
-      </w:r>
-      <w:hyperlink w:anchor="ref-rutjensConspiracyBeliefsScience2022">
-        <w:r>
-          <w:rPr>
-            <w:rStyle w:val="Hyperlink"/>
-          </w:rPr>
-          <w:t xml:space="preserve">28</w:t>
-        </w:r>
-      </w:hyperlink>
-      <w:r>
-        <w:t xml:space="preserve">]</w:t>
-      </w:r>
-      <w:r>
-        <w:t xml:space="preserve">, are linked to science rejection. Other research suggests that motivated reasoning–selecting and interpreting information to match one’s existing beliefs or behaviors–could be a key driver of science rejection</w:t>
-      </w:r>
-      <w:r>
-        <w:t xml:space="preserve"> </w:t>
-      </w:r>
-      <w:r>
-        <w:t xml:space="preserve">[</w:t>
-      </w:r>
-      <w:hyperlink w:anchor="X3451f52acce70bd6874021632b5ca886fc6dda3">
-        <w:r>
-          <w:rPr>
-            <w:rStyle w:val="Hyperlink"/>
-          </w:rPr>
-          <w:t xml:space="preserve">29</w:t>
-        </w:r>
-      </w:hyperlink>
-      <w:r>
-        <w:t xml:space="preserve">]</w:t>
-      </w:r>
-      <w:r>
-        <w:t xml:space="preserve">.</w:t>
-      </w:r>
-    </w:p>
-    <w:p>
-      <w:pPr>
-        <w:pStyle w:val="BodyText"/>
-      </w:pPr>
-      <w:r>
-        <w:t xml:space="preserve">These two perspectives imply different roots of (dis)trust. A focus on trustees emphasizes factors endogenous to science—how scientists act or present themselves—suggesting that communication strategies may strengthen public trust</w:t>
-      </w:r>
-      <w:r>
-        <w:t xml:space="preserve"> </w:t>
-      </w:r>
-      <w:r>
-        <w:t xml:space="preserve">[e.g.,</w:t>
-      </w:r>
-      <w:r>
-        <w:t xml:space="preserve"> </w:t>
-      </w:r>
-      <w:hyperlink w:anchor="Xbd347fe77537e601457a43834f82a71bc76ee89">
-        <w:r>
-          <w:rPr>
-            <w:rStyle w:val="Hyperlink"/>
-          </w:rPr>
-          <w:t xml:space="preserve">30</w:t>
-        </w:r>
-      </w:hyperlink>
-      <w:r>
-        <w:t xml:space="preserve">]</w:t>
-      </w:r>
-      <w:r>
-        <w:t xml:space="preserve">. A focus on trustors emphasizes factors exogenous to science—rooted in individuals’ psychology and social identities—where communication-based interventions may be less effective.</w:t>
-      </w:r>
-    </w:p>
-    <w:bookmarkEnd w:id="40"/>
-    <w:bookmarkStart w:id="41" w:name="trustworthiness-vs.-trusting"/>
-    <w:p>
-      <w:pPr>
-        <w:pStyle w:val="Heading2"/>
-      </w:pPr>
-      <w:r>
-        <w:t xml:space="preserve">Trustworthiness vs. trusting</w:t>
-      </w:r>
-    </w:p>
-    <w:p>
-      <w:pPr>
-        <w:pStyle w:val="FirstParagraph"/>
-      </w:pPr>
-      <w:r>
-        <w:t xml:space="preserve">Asking people broad questions about their trust in science not only mingles different representations of science; it also blurs the line between perceptions of trustworthiness and acts of trusting. Most research on public trust in science investigates the former—perceptions of scientists’ trustworthiness—while much less attention has been paid to the latter—behavioral trust</w:t>
-      </w:r>
-      <w:r>
-        <w:t xml:space="preserve"> </w:t>
-      </w:r>
-      <w:r>
-        <w:t xml:space="preserve">[</w:t>
-      </w:r>
-      <w:hyperlink w:anchor="ref-besleyWhatAreYou2023">
-        <w:r>
-          <w:rPr>
-            <w:rStyle w:val="Hyperlink"/>
-          </w:rPr>
-          <w:t xml:space="preserve">22</w:t>
-        </w:r>
-      </w:hyperlink>
-      <w:r>
-        <w:t xml:space="preserve">]</w:t>
-      </w:r>
-      <w:r>
-        <w:t xml:space="preserve">.</w:t>
-      </w:r>
-    </w:p>
-    <w:p>
-      <w:pPr>
-        <w:pStyle w:val="BodyText"/>
-      </w:pPr>
-      <w:r>
-        <w:t xml:space="preserve">Perceptions of trustworthiness are often measured by asking people to evaluate scientists’ character traits, such as competence, integrity, or benevolence</w:t>
-      </w:r>
-      <w:r>
-        <w:t xml:space="preserve"> </w:t>
-      </w:r>
-      <w:r>
-        <w:t xml:space="preserve">[</w:t>
-      </w:r>
-      <w:hyperlink w:anchor="ref-hendriksMeasuringLaypeoplesTrust2015">
-        <w:r>
-          <w:rPr>
-            <w:rStyle w:val="Hyperlink"/>
-          </w:rPr>
-          <w:t xml:space="preserve">25</w:t>
-        </w:r>
-      </w:hyperlink>
-      <w:r>
-        <w:t xml:space="preserve">]</w:t>
-      </w:r>
-      <w:r>
-        <w:t xml:space="preserve">. Behavioral trust, by contrast, concerns people’s willingness to accept vulnerability in relation to scientists. For instance,</w:t>
-      </w:r>
-      <w:r>
-        <w:t xml:space="preserve"> </w:t>
-      </w:r>
-      <w:r>
-        <w:t xml:space="preserve">[</w:t>
-      </w:r>
-      <w:hyperlink w:anchor="ref-besleyReassessingVariablesUsed2021a">
-        <w:r>
-          <w:rPr>
-            <w:rStyle w:val="Hyperlink"/>
-          </w:rPr>
-          <w:t xml:space="preserve">21</w:t>
-        </w:r>
-      </w:hyperlink>
-      <w:r>
-        <w:t xml:space="preserve">]</w:t>
-      </w:r>
-      <w:r>
-        <w:t xml:space="preserve"> </w:t>
-      </w:r>
-      <w:r>
-        <w:t xml:space="preserve">developed a scale to capture how much influence people think scientists should have over public policy and their personal life. This willingness to be vulnerable correlates with trust in scientists</w:t>
-      </w:r>
-      <w:r>
-        <w:t xml:space="preserve"> </w:t>
-      </w:r>
-      <w:r>
-        <w:t xml:space="preserve">[</w:t>
-      </w:r>
-      <w:hyperlink w:anchor="ref-colognaTrustScientistsTheir2025">
-        <w:r>
-          <w:rPr>
-            <w:rStyle w:val="Hyperlink"/>
-          </w:rPr>
-          <w:t xml:space="preserve">8</w:t>
-        </w:r>
-      </w:hyperlink>
-      <w:r>
-        <w:t xml:space="preserve">]</w:t>
-      </w:r>
-      <w:r>
-        <w:t xml:space="preserve">.</w:t>
-      </w:r>
-    </w:p>
-    <w:p>
-      <w:pPr>
-        <w:pStyle w:val="BodyText"/>
-      </w:pPr>
-      <w:r>
-        <w:t xml:space="preserve">Yet considerable conceptual work remains. Following</w:t>
-      </w:r>
-      <w:r>
-        <w:t xml:space="preserve"> </w:t>
-      </w:r>
-      <w:r>
-        <w:t xml:space="preserve">[</w:t>
-      </w:r>
-      <w:hyperlink w:anchor="ref-besleyWhatAreYou2023">
-        <w:r>
-          <w:rPr>
-            <w:rStyle w:val="Hyperlink"/>
-          </w:rPr>
-          <w:t xml:space="preserve">22</w:t>
-        </w:r>
-      </w:hyperlink>
-      <w:r>
-        <w:t xml:space="preserve">]</w:t>
-      </w:r>
-      <w:r>
-        <w:t xml:space="preserve">, wanting more political power for climate scientists would be an act of trusting. But scientists’ role in society consists primarily in producing knowledge. Isn’t then believing in human-made climate change already an act of trusting? If so, how can we distinguish between different forms of trusting behavior? Addressing these questions is essential for understanding how, and under what conditions, perceptions of trustworthiness translate into specific acts of trusting.</w:t>
-      </w:r>
-    </w:p>
-    <w:bookmarkEnd w:id="41"/>
-    <w:bookmarkStart w:id="42" w:name="trust-vs.-distrust"/>
-    <w:p>
-      <w:pPr>
-        <w:pStyle w:val="Heading2"/>
-      </w:pPr>
-      <w:r>
-        <w:t xml:space="preserve">Trust vs. distrust</w:t>
-      </w:r>
-    </w:p>
-    <w:p>
-      <w:pPr>
-        <w:pStyle w:val="FirstParagraph"/>
-      </w:pPr>
-      <w:r>
-        <w:t xml:space="preserve">Work on public trust in science typically seeks to explain why people do not trust science (enough). In the context of trust in political institutions, research has shown that trust and distrust are not necessarily symmetrical, and require different measurement approaches</w:t>
-      </w:r>
-      <w:r>
-        <w:t xml:space="preserve"> </w:t>
-      </w:r>
-      <w:r>
-        <w:t xml:space="preserve">[</w:t>
-      </w:r>
-      <w:hyperlink w:anchor="X49e63c10219a17dbe4e11e193fe126a35d78953">
-        <w:r>
-          <w:rPr>
-            <w:rStyle w:val="Hyperlink"/>
-          </w:rPr>
-          <w:t xml:space="preserve">31</w:t>
-        </w:r>
-      </w:hyperlink>
-      <w:r>
-        <w:t xml:space="preserve">]</w:t>
-      </w:r>
-      <w:r>
-        <w:t xml:space="preserve">. However, trust in science mostly relies on scales intended to capture trust. These scales make it hard to distinguish between a (passive) lack of trust and (active) distrust.</w:t>
-      </w:r>
-    </w:p>
-    <w:bookmarkEnd w:id="42"/>
-    <w:bookmarkEnd w:id="43"/>
-    <w:bookmarkStart w:id="47" w:name="methodological-level"/>
-    <w:p>
-      <w:pPr>
-        <w:pStyle w:val="Heading1"/>
-      </w:pPr>
-      <w:r>
-        <w:t xml:space="preserve">Methodological level</w:t>
-      </w:r>
-    </w:p>
-    <w:p>
-      <w:pPr>
-        <w:pStyle w:val="FirstParagraph"/>
-      </w:pPr>
-      <w:r>
-        <w:t xml:space="preserve">On a methodological level, sample selection and measurement influence findings on trust in science.</w:t>
-      </w:r>
-    </w:p>
-    <w:bookmarkStart w:id="44" w:name="sample-selection"/>
-    <w:p>
-      <w:pPr>
-        <w:pStyle w:val="Heading2"/>
-      </w:pPr>
-      <w:r>
-        <w:t xml:space="preserve">Sample selection</w:t>
-      </w:r>
-    </w:p>
-    <w:p>
-      <w:pPr>
-        <w:pStyle w:val="FirstParagraph"/>
-      </w:pPr>
-      <w:r>
-        <w:t xml:space="preserve">In the Global North, research on public perceptions of science is often institutionally anchored in public surveys, such as the National Science Foundation’s (NSF)</w:t>
-      </w:r>
-      <w:r>
-        <w:t xml:space="preserve"> </w:t>
-      </w:r>
-      <w:r>
-        <w:t xml:space="preserve">“Science and Engineering Indicators”</w:t>
-      </w:r>
-      <w:r>
-        <w:t xml:space="preserve"> </w:t>
-      </w:r>
-      <w:r>
-        <w:t xml:space="preserve">in the US, or the</w:t>
-      </w:r>
-      <w:r>
-        <w:t xml:space="preserve"> </w:t>
-      </w:r>
-      <w:r>
-        <w:t xml:space="preserve">“Eurobarometer”</w:t>
-      </w:r>
-      <w:r>
-        <w:t xml:space="preserve"> </w:t>
-      </w:r>
-      <w:r>
-        <w:t xml:space="preserve">in the EU. However, only studying these world regions risks biasing our theories about trust in science and its determinants, as we will illustrate with two examples: political orientation and religiosity.</w:t>
-      </w:r>
-    </w:p>
-    <w:p>
-      <w:pPr>
-        <w:pStyle w:val="BodyText"/>
-      </w:pPr>
-      <w:r>
-        <w:t xml:space="preserve">In the US, there is a strong partisan divide regarding trust in science: democrats tend to express more trust in science, and republicans less</w:t>
-      </w:r>
-      <w:r>
-        <w:t xml:space="preserve"> </w:t>
-      </w:r>
-      <w:r>
-        <w:t xml:space="preserve">[</w:t>
-      </w:r>
-      <w:hyperlink w:anchor="ref-krauseTrendsAmericansTrust2019a">
-        <w:r>
-          <w:rPr>
-            <w:rStyle w:val="Hyperlink"/>
-          </w:rPr>
-          <w:t xml:space="preserve">32</w:t>
-        </w:r>
-      </w:hyperlink>
-      <w:r>
-        <w:t xml:space="preserve">,</w:t>
-      </w:r>
-      <w:hyperlink w:anchor="ref-druckmanContinuityChangeTrust2024">
-        <w:r>
-          <w:rPr>
-            <w:rStyle w:val="Hyperlink"/>
-          </w:rPr>
-          <w:t xml:space="preserve">33</w:t>
-        </w:r>
-      </w:hyperlink>
-      <w:r>
-        <w:t xml:space="preserve">]</w:t>
-      </w:r>
-      <w:r>
-        <w:t xml:space="preserve">. This suggests that political orientations are important determinant of trust. At a global scale, however, the picture is more nuanced. While in Europe and in the US more right (vs. left) leaning and more conservative (vs. liberal) individuals tend to trust scientists less, the opposite is true in several countries in Africa and Southeast Asia</w:t>
-      </w:r>
-      <w:r>
-        <w:t xml:space="preserve"> </w:t>
-      </w:r>
-      <w:r>
-        <w:t xml:space="preserve">[</w:t>
-      </w:r>
-      <w:hyperlink w:anchor="ref-colognaTrustScientistsTheir2025">
-        <w:r>
-          <w:rPr>
-            <w:rStyle w:val="Hyperlink"/>
-          </w:rPr>
-          <w:t xml:space="preserve">8</w:t>
-        </w:r>
-      </w:hyperlink>
-      <w:r>
-        <w:t xml:space="preserve">]</w:t>
-      </w:r>
-      <w:r>
-        <w:t xml:space="preserve">. Moreover, the role of political orientation can shift across domains of science: For instance, political conservatism is associated with greater climate change skepticism in North America and Europe, but not in other countries</w:t>
-      </w:r>
-      <w:r>
-        <w:t xml:space="preserve"> </w:t>
-      </w:r>
-      <w:r>
-        <w:t xml:space="preserve">[</w:t>
-      </w:r>
-      <w:hyperlink w:anchor="ref-rutjensScienceSkepticism242022">
-        <w:r>
-          <w:rPr>
-            <w:rStyle w:val="Hyperlink"/>
-          </w:rPr>
-          <w:t xml:space="preserve">34</w:t>
-        </w:r>
-      </w:hyperlink>
-      <w:r>
-        <w:t xml:space="preserve">,</w:t>
-      </w:r>
-      <w:hyperlink w:anchor="X33f0b4c61142dd8d445e09d67eaab68c3cc8dc8">
-        <w:r>
-          <w:rPr>
-            <w:rStyle w:val="Hyperlink"/>
-          </w:rPr>
-          <w:t xml:space="preserve">35</w:t>
-        </w:r>
-      </w:hyperlink>
-      <w:r>
-        <w:t xml:space="preserve">]</w:t>
-      </w:r>
-      <w:r>
-        <w:t xml:space="preserve">.</w:t>
-      </w:r>
-    </w:p>
-    <w:p>
-      <w:pPr>
-        <w:pStyle w:val="BodyText"/>
-      </w:pPr>
-      <w:r>
-        <w:t xml:space="preserve">A similar pattern emerges for religiosity. Studies have found that in the US</w:t>
-      </w:r>
-      <w:r>
-        <w:t xml:space="preserve"> </w:t>
-      </w:r>
-      <w:r>
-        <w:t xml:space="preserve">[</w:t>
-      </w:r>
-      <w:hyperlink w:anchor="X7d0ca73ddb289ec7febc0c339285bae9bc55471">
-        <w:r>
-          <w:rPr>
-            <w:rStyle w:val="Hyperlink"/>
-          </w:rPr>
-          <w:t xml:space="preserve">36</w:t>
-        </w:r>
-      </w:hyperlink>
-      <w:r>
-        <w:t xml:space="preserve">]</w:t>
-      </w:r>
-      <w:r>
-        <w:t xml:space="preserve"> </w:t>
-      </w:r>
-      <w:r>
-        <w:t xml:space="preserve">or in the Netherlands</w:t>
-      </w:r>
-      <w:r>
-        <w:t xml:space="preserve"> </w:t>
-      </w:r>
-      <w:r>
-        <w:t xml:space="preserve">[</w:t>
-      </w:r>
-      <w:hyperlink w:anchor="X967e9c5307350e1a5d350ed364c0669bd816aee">
-        <w:r>
-          <w:rPr>
-            <w:rStyle w:val="Hyperlink"/>
-          </w:rPr>
-          <w:t xml:space="preserve">37</w:t>
-        </w:r>
-      </w:hyperlink>
-      <w:r>
-        <w:t xml:space="preserve">]</w:t>
-      </w:r>
-      <w:r>
-        <w:t xml:space="preserve">, more religious individuals express lower trust in scientists. By contrast, global evidence shows that religiosity is, on average, slightly positively associated with trust in scientists, driven mostly by a positive association in several Muslim countries</w:t>
-      </w:r>
-      <w:r>
-        <w:t xml:space="preserve"> </w:t>
-      </w:r>
-      <w:r>
-        <w:t xml:space="preserve">[</w:t>
-      </w:r>
-      <w:hyperlink w:anchor="ref-colognaTrustScientistsTheir2025">
-        <w:r>
-          <w:rPr>
-            <w:rStyle w:val="Hyperlink"/>
-          </w:rPr>
-          <w:t xml:space="preserve">8</w:t>
-        </w:r>
-      </w:hyperlink>
-      <w:r>
-        <w:t xml:space="preserve">]</w:t>
-      </w:r>
-      <w:r>
-        <w:t xml:space="preserve">. These results align with other global findings on religion and attitudes towards science more generally</w:t>
-      </w:r>
-      <w:r>
-        <w:t xml:space="preserve"> </w:t>
-      </w:r>
-      <w:r>
-        <w:t xml:space="preserve">[</w:t>
-      </w:r>
-      <w:hyperlink w:anchor="ref-mcphetresReligiousAmericansHave2021">
-        <w:r>
-          <w:rPr>
-            <w:rStyle w:val="Hyperlink"/>
-          </w:rPr>
-          <w:t xml:space="preserve">38</w:t>
-        </w:r>
-      </w:hyperlink>
-      <w:r>
-        <w:t xml:space="preserve">]</w:t>
-      </w:r>
-      <w:r>
-        <w:t xml:space="preserve">.</w:t>
-      </w:r>
-    </w:p>
-    <w:p>
-      <w:pPr>
-        <w:pStyle w:val="BodyText"/>
-      </w:pPr>
-      <w:r>
-        <w:t xml:space="preserve">These examples illustrate how alleged determinants of trust in science can be highly context-dependent. Relying primarily on Global North samples risks overgeneralization, whereas incorporating more diverse samples allows for more refined, and ultimately more accurate, explanations of (dis)trust in science.</w:t>
-      </w:r>
-    </w:p>
-    <w:bookmarkEnd w:id="44"/>
-    <w:bookmarkStart w:id="46" w:name="measurement"/>
-    <w:p>
-      <w:pPr>
-        <w:pStyle w:val="Heading2"/>
-      </w:pPr>
-      <w:r>
-        <w:t xml:space="preserve">Measurement</w:t>
-      </w:r>
-    </w:p>
-    <w:p>
-      <w:pPr>
-        <w:pStyle w:val="FirstParagraph"/>
-      </w:pPr>
-      <w:r>
-        <w:t xml:space="preserve">Using different measures to assess the same theoretical construct can lead to inconsistent results. This concerns both trust in science and the covariates which researchers relate to trust.</w:t>
-      </w:r>
-    </w:p>
-    <w:p>
-      <w:pPr>
-        <w:pStyle w:val="BodyText"/>
-      </w:pPr>
-      <w:r>
-        <w:t xml:space="preserve">Recent global studies on public perceptions of science have often relied on index measures of trust. For example, the Wellcome Global Monitor surveys use a five-item index to assess trust in scientists</w:t>
-      </w:r>
-      <w:r>
-        <w:t xml:space="preserve"> </w:t>
-      </w:r>
-      <w:r>
-        <w:t xml:space="preserve">[</w:t>
-      </w:r>
-      <w:hyperlink w:anchor="X02cb954775672ff7129fb691e9fce8f78cf2ad5">
-        <w:r>
-          <w:rPr>
-            <w:rStyle w:val="Hyperlink"/>
-          </w:rPr>
-          <w:t xml:space="preserve">6</w:t>
-        </w:r>
-      </w:hyperlink>
-      <w:r>
-        <w:t xml:space="preserve">,</w:t>
-      </w:r>
-      <w:hyperlink w:anchor="X1228c58a1af7bd8622fc2077f37041e3a35d250">
-        <w:r>
-          <w:rPr>
-            <w:rStyle w:val="Hyperlink"/>
-          </w:rPr>
-          <w:t xml:space="preserve">7</w:t>
-        </w:r>
-      </w:hyperlink>
-      <w:r>
-        <w:t xml:space="preserve">]</w:t>
+        <w:t xml:space="preserve">used data on religious affiliation not at the country, but at the individual level, and found that, Muslims held the least favorable views of science among several religious groups</w:t>
+      </w:r>
+      <w:r>
+        <w:rPr>
+          <w:rStyle w:val="FootnoteReference"/>
+        </w:rPr>
+        <w:footnoteReference w:id="44"/>
+      </w:r>
+      <w:r>
+        <w:t xml:space="preserve">. Other differences between the two studies, such as model specification and country selection, further impede comparability</w:t>
       </w:r>
       <w:r>
         <w:rPr>
@@ -1687,7 +1776,7 @@
         <w:footnoteReference w:id="45"/>
       </w:r>
       <w:r>
-        <w:t xml:space="preserve">. Index measures help address some concerns about general, single-item questions discussed above in the theoretical section. What they cannot address, however, is the issue of comparability: if studies use different trust indices and arrive at different conclusions, it is difficult to reconcile the discrepancies. As noted in the introduction, this problem is illustrated by conflicting findings on the relationship between trust in scientists and income inequality.</w:t>
+        <w:t xml:space="preserve">.</w:t>
       </w:r>
     </w:p>
     <w:p>
@@ -1695,143 +1784,7 @@
         <w:pStyle w:val="BodyText"/>
       </w:pPr>
       <w:r>
-        <w:t xml:space="preserve">To increase comparability, researchers should be more specific about the construct they seek to capture and, ideally, converge on shared, validated scales. For example,</w:t>
-      </w:r>
-      <w:r>
-        <w:t xml:space="preserve"> </w:t>
-      </w:r>
-      <w:r>
-        <w:t xml:space="preserve">[</w:t>
-      </w:r>
-      <w:hyperlink w:anchor="ref-colognaTrustScientistsTheir2025">
-        <w:r>
-          <w:rPr>
-            <w:rStyle w:val="Hyperlink"/>
-          </w:rPr>
-          <w:t xml:space="preserve">8</w:t>
-        </w:r>
-      </w:hyperlink>
-      <w:r>
-        <w:t xml:space="preserve">]</w:t>
-      </w:r>
-      <w:r>
-        <w:t xml:space="preserve"> </w:t>
-      </w:r>
-      <w:r>
-        <w:t xml:space="preserve">assessed the perceived trustworthiness of scientists with a multi-item index covering competence, benevolence, integrity, and openness. This more detailed scale allowed for fine-grained insights: While the public strongly endorsed scientists’ competence, perceptions of integrity and openness were notably weaker. These findings point to a key challenge for science communication—not only demonstrating expertise but also moral credibility and relatability.</w:t>
-      </w:r>
-    </w:p>
-    <w:p>
-      <w:pPr>
-        <w:pStyle w:val="BodyText"/>
-      </w:pPr>
-      <w:r>
-        <w:t xml:space="preserve">Measurement divergence also applies to covariates commonly studied in relation to trust. Sometimes, new operationalizations can strengthen confidence in established findings. For instance, classic research in the field of public understanding of science found that the link between scientific knowledge and attitudes toward science is weak, and largely absent for issue-specific attitudes</w:t>
-      </w:r>
-      <w:r>
-        <w:t xml:space="preserve"> </w:t>
-      </w:r>
-      <w:r>
-        <w:t xml:space="preserve">[</w:t>
-      </w:r>
-      <w:hyperlink w:anchor="ref-allumScienceKnowledgeAttitudes2008">
-        <w:r>
-          <w:rPr>
-            <w:rStyle w:val="Hyperlink"/>
-          </w:rPr>
-          <w:t xml:space="preserve">39</w:t>
-        </w:r>
-      </w:hyperlink>
-      <w:r>
-        <w:t xml:space="preserve">]</w:t>
-      </w:r>
-      <w:r>
-        <w:t xml:space="preserve">. Using different measures,</w:t>
-      </w:r>
-      <w:r>
-        <w:t xml:space="preserve"> </w:t>
-      </w:r>
-      <w:r>
-        <w:t xml:space="preserve">[</w:t>
-      </w:r>
-      <w:hyperlink w:anchor="ref-colognaTrustScientistsTheir2025">
-        <w:r>
-          <w:rPr>
-            <w:rStyle w:val="Hyperlink"/>
-          </w:rPr>
-          <w:t xml:space="preserve">8</w:t>
-        </w:r>
-      </w:hyperlink>
-      <w:r>
-        <w:t xml:space="preserve">]</w:t>
-      </w:r>
-      <w:r>
-        <w:t xml:space="preserve"> </w:t>
-      </w:r>
-      <w:r>
-        <w:t xml:space="preserve">confirmed this result: instead of assessing general attitudes toward and mesuring science knowledge with narrow factual quizzes, they focused on trust in scientists specifically, and used average national scores from the Program for International Student Assessment (PISA). They found no statistically significant association between countries’ average trust in scientists their average PISA scores.</w:t>
-      </w:r>
-    </w:p>
-    <w:p>
-      <w:pPr>
-        <w:pStyle w:val="BodyText"/>
-      </w:pPr>
-      <w:r>
-        <w:t xml:space="preserve">At the same time, measuring covariates differently can also introduce confusion. For example, many global studies have identified education—and particularly science education—as one of the strongest correlates of trust in science</w:t>
-      </w:r>
-      <w:r>
-        <w:t xml:space="preserve"> </w:t>
-      </w:r>
-      <w:r>
-        <w:t xml:space="preserve">[</w:t>
-      </w:r>
-      <w:hyperlink w:anchor="X02cb954775672ff7129fb691e9fce8f78cf2ad5">
-        <w:r>
-          <w:rPr>
-            <w:rStyle w:val="Hyperlink"/>
-          </w:rPr>
-          <w:t xml:space="preserve">6</w:t>
-        </w:r>
-      </w:hyperlink>
-      <w:r>
-        <w:t xml:space="preserve">,</w:t>
-      </w:r>
-      <w:hyperlink w:anchor="ref-noyScienceGoodEffects2019">
-        <w:r>
-          <w:rPr>
-            <w:rStyle w:val="Hyperlink"/>
-          </w:rPr>
-          <w:t xml:space="preserve">40</w:t>
-        </w:r>
-      </w:hyperlink>
-      <w:r>
-        <w:t xml:space="preserve">]</w:t>
-      </w:r>
-      <w:r>
-        <w:t xml:space="preserve">. By contrast,</w:t>
-      </w:r>
-      <w:r>
-        <w:t xml:space="preserve"> </w:t>
-      </w:r>
-      <w:r>
-        <w:t xml:space="preserve">[</w:t>
-      </w:r>
-      <w:hyperlink w:anchor="ref-colognaTrustScientistsTheir2025">
-        <w:r>
-          <w:rPr>
-            <w:rStyle w:val="Hyperlink"/>
-          </w:rPr>
-          <w:t xml:space="preserve">8</w:t>
-        </w:r>
-      </w:hyperlink>
-      <w:r>
-        <w:t xml:space="preserve">]</w:t>
-      </w:r>
-      <w:r>
-        <w:t xml:space="preserve"> </w:t>
-      </w:r>
-      <w:r>
-        <w:t xml:space="preserve">tested this relationship using only a coarse distinction between tertiary versus all other forms of education (including none), finding only a weak positive association. Had education been categorized in line with other studies, results might have been more comparable.</w:t>
+        <w:t xml:space="preserve">As research on trust in science increasingly relies on more culturally diverse samples, our understanding of regional patterns of trust has improved. However, greater conceptual clarity and agreement on shared measures is needed for findings to be comparable across contexts and theory to advance. Collaborative efforts, such as manylabs studies, provide promising pathways to achieve this.</w:t>
       </w:r>
     </w:p>
     <w:bookmarkEnd w:id="46"/>
@@ -1850,7 +1803,7 @@
         <w:pStyle w:val="FirstParagraph"/>
       </w:pPr>
       <w:r>
-        <w:t xml:space="preserve">As research on trust in science increasingly relies on more culturally diverse samples, our understanding of regional patterns of trust and distrust has improved. This is valuable, but—as we have argued throughout this review—it is not sufficient on its own. For findings to be comparable across contexts and for theory to advance, we also need greater conceptual clarity and agreement on shared measures. Collaborative efforts, such as manylabs studies, provide promising pathways to achieve this.</w:t>
+        <w:t xml:space="preserve">Approaches to studying trust in science are not neutral: they are guided, implicitly or explicitly, by normative assumptions about what trust in science should look like. Moving forward, we believe the field needs to reflect more explicitly on its underlying normative assumptions.</w:t>
       </w:r>
     </w:p>
     <w:p>
@@ -1858,7 +1811,226 @@
         <w:pStyle w:val="BodyText"/>
       </w:pPr>
       <w:r>
-        <w:t xml:space="preserve">Our approaches to studying trust in science are not neutral: they are guided, implicitly or explicitly, by normative assumptions about what trust in science should look like. Moving forward, we believe the field needs to reflect more explicitly on its normative foundations.</w:t>
+        <w:t xml:space="preserve">One important example is the long-standing influence of deficit thinking. For decades, research on public perceptions of science has emphasized various public</w:t>
+      </w:r>
+      <w:r>
+        <w:t xml:space="preserve"> </w:t>
+      </w:r>
+      <w:r>
+        <w:t xml:space="preserve">“deficits”</w:t>
+      </w:r>
+      <w:r>
+        <w:t xml:space="preserve">—from a lack of knowledge to a lack of trust</w:t>
+      </w:r>
+      <w:r>
+        <w:t xml:space="preserve"> </w:t>
+      </w:r>
+      <w:r>
+        <w:t xml:space="preserve">[</w:t>
+      </w:r>
+      <w:hyperlink w:anchor="ref-bauerWhatCanWe2007">
+        <w:r>
+          <w:rPr>
+            <w:rStyle w:val="Hyperlink"/>
+          </w:rPr>
+          <w:t xml:space="preserve">41</w:t>
+        </w:r>
+      </w:hyperlink>
+      <w:r>
+        <w:t xml:space="preserve">,</w:t>
+      </w:r>
+      <w:hyperlink w:anchor="ref-scheufeleThirtyYearsScience2022">
+        <w:r>
+          <w:rPr>
+            <w:rStyle w:val="Hyperlink"/>
+          </w:rPr>
+          <w:t xml:space="preserve">42</w:t>
+        </w:r>
+      </w:hyperlink>
+      <w:r>
+        <w:t xml:space="preserve">]</w:t>
+      </w:r>
+      <w:r>
+        <w:t xml:space="preserve">. We argue that this deficit thinking has two major consequences: First, it takes trust in science for granted and treats it as a rational default. Theoretical approaches in psychology</w:t>
+      </w:r>
+      <w:r>
+        <w:t xml:space="preserve"> </w:t>
+      </w:r>
+      <w:r>
+        <w:t xml:space="preserve">[</w:t>
+      </w:r>
+      <w:hyperlink w:anchor="ref-hornseyAttitudeRootsJiu2017a">
+        <w:r>
+          <w:rPr>
+            <w:rStyle w:val="Hyperlink"/>
+          </w:rPr>
+          <w:t xml:space="preserve">43</w:t>
+        </w:r>
+      </w:hyperlink>
+      <w:r>
+        <w:t xml:space="preserve">–</w:t>
+      </w:r>
+      <w:hyperlink w:anchor="X3451f52acce70bd6874021632b5ca886fc6dda3">
+        <w:r>
+          <w:rPr>
+            <w:rStyle w:val="Hyperlink"/>
+          </w:rPr>
+          <w:t xml:space="preserve">45</w:t>
+        </w:r>
+      </w:hyperlink>
+      <w:r>
+        <w:t xml:space="preserve">]</w:t>
+      </w:r>
+      <w:r>
+        <w:t xml:space="preserve">, communication</w:t>
+      </w:r>
+      <w:r>
+        <w:t xml:space="preserve"> </w:t>
+      </w:r>
+      <w:r>
+        <w:t xml:space="preserve">[</w:t>
+      </w:r>
+      <w:hyperlink w:anchor="X3a579f7b8f7c50140ad69cec2269892b8bed906">
+        <w:r>
+          <w:rPr>
+            <w:rStyle w:val="Hyperlink"/>
+          </w:rPr>
+          <w:t xml:space="preserve">46</w:t>
+        </w:r>
+      </w:hyperlink>
+      <w:r>
+        <w:t xml:space="preserve">,</w:t>
+      </w:r>
+      <w:hyperlink w:anchor="ref-medeWhoSupportsSciencerelated2022">
+        <w:r>
+          <w:rPr>
+            <w:rStyle w:val="Hyperlink"/>
+          </w:rPr>
+          <w:t xml:space="preserve">47</w:t>
+        </w:r>
+      </w:hyperlink>
+      <w:r>
+        <w:t xml:space="preserve">]</w:t>
+      </w:r>
+      <w:r>
+        <w:t xml:space="preserve">, political science</w:t>
+      </w:r>
+      <w:r>
+        <w:t xml:space="preserve"> </w:t>
+      </w:r>
+      <w:r>
+        <w:t xml:space="preserve">[</w:t>
+      </w:r>
+      <w:hyperlink w:anchor="Xc900ab6802c75bf5233fe72972aab9d24342892">
+        <w:r>
+          <w:rPr>
+            <w:rStyle w:val="Hyperlink"/>
+          </w:rPr>
+          <w:t xml:space="preserve">48</w:t>
+        </w:r>
+      </w:hyperlink>
+      <w:r>
+        <w:t xml:space="preserve">]</w:t>
+      </w:r>
+      <w:r>
+        <w:t xml:space="preserve">, and sociology</w:t>
+      </w:r>
+      <w:r>
+        <w:t xml:space="preserve"> </w:t>
+      </w:r>
+      <w:r>
+        <w:t xml:space="preserve">[</w:t>
+      </w:r>
+      <w:hyperlink w:anchor="ref-gauchatCulturalAuthorityScience2011">
+        <w:r>
+          <w:rPr>
+            <w:rStyle w:val="Hyperlink"/>
+          </w:rPr>
+          <w:t xml:space="preserve">11</w:t>
+        </w:r>
+      </w:hyperlink>
+      <w:r>
+        <w:t xml:space="preserve">,</w:t>
+      </w:r>
+      <w:hyperlink w:anchor="ref-gauchatLegitimacyScience2023">
+        <w:r>
+          <w:rPr>
+            <w:rStyle w:val="Hyperlink"/>
+          </w:rPr>
+          <w:t xml:space="preserve">49</w:t>
+        </w:r>
+      </w:hyperlink>
+      <w:r>
+        <w:t xml:space="preserve">]</w:t>
+      </w:r>
+      <w:r>
+        <w:t xml:space="preserve"> </w:t>
+      </w:r>
+      <w:r>
+        <w:t xml:space="preserve">have focused on why certain groups deviate from that default. More research is needed on why people across the globe tend to trust science</w:t>
+      </w:r>
+      <w:r>
+        <w:t xml:space="preserve"> </w:t>
+      </w:r>
+      <w:r>
+        <w:t xml:space="preserve">[</w:t>
+      </w:r>
+      <w:hyperlink w:anchor="ref-colognaTrustScientistsTheir2025">
+        <w:r>
+          <w:rPr>
+            <w:rStyle w:val="Hyperlink"/>
+          </w:rPr>
+          <w:t xml:space="preserve">8</w:t>
+        </w:r>
+      </w:hyperlink>
+      <w:r>
+        <w:t xml:space="preserve">]</w:t>
+      </w:r>
+      <w:r>
+        <w:t xml:space="preserve">, in spite of knowing little about it</w:t>
+      </w:r>
+      <w:r>
+        <w:t xml:space="preserve"> </w:t>
+      </w:r>
+      <w:r>
+        <w:t xml:space="preserve">[</w:t>
+      </w:r>
+      <w:hyperlink w:anchor="X87ba04d7f6f955d7dab2970dc3ff653de6258ce">
+        <w:r>
+          <w:rPr>
+            <w:rStyle w:val="Hyperlink"/>
+          </w:rPr>
+          <w:t xml:space="preserve">50</w:t>
+        </w:r>
+      </w:hyperlink>
+      <w:r>
+        <w:t xml:space="preserve">]</w:t>
+      </w:r>
+      <w:r>
+        <w:t xml:space="preserve">. Addressing this gap is essential if we want to understand how trust can be fostered and sustained [Reference dissertation]. Second, deficit thinking suggests that the more people trust science, the better. For topics with a well-established scientific consensus–e.g., the existence of human made climate change, or the safety of vaccines–more trust in science can indeed be expected to lead to better societal outcomes. But trust in science should not be blind, either: for disruptive knowledge and emerging technologies to be in the best public interest, the public needs to critically evaluate them</w:t>
+      </w:r>
+      <w:r>
+        <w:t xml:space="preserve"> </w:t>
+      </w:r>
+      <w:r>
+        <w:t xml:space="preserve">[see e.g.,</w:t>
+      </w:r>
+      <w:r>
+        <w:t xml:space="preserve"> </w:t>
+      </w:r>
+      <w:hyperlink w:anchor="ref-scheufeleWhatWeKnow2021">
+        <w:r>
+          <w:rPr>
+            <w:rStyle w:val="Hyperlink"/>
+          </w:rPr>
+          <w:t xml:space="preserve">51</w:t>
+        </w:r>
+      </w:hyperlink>
+      <w:r>
+        <w:t xml:space="preserve">]</w:t>
+      </w:r>
+      <w:r>
+        <w:t xml:space="preserve">. A research agenda on trust should therefore not only ask how to increase trust, but also when healthy skepticism is warranted.</w:t>
       </w:r>
     </w:p>
     <w:p>
@@ -1866,16 +2038,7 @@
         <w:pStyle w:val="BodyText"/>
       </w:pPr>
       <w:r>
-        <w:t xml:space="preserve">One important example is the long-standing influence of a deficit thinking. For decades, research on public perceptions of science has emphasized various public</w:t>
-      </w:r>
-      <w:r>
-        <w:t xml:space="preserve"> </w:t>
-      </w:r>
-      <w:r>
-        <w:t xml:space="preserve">“deficits”</w:t>
-      </w:r>
-      <w:r>
-        <w:t xml:space="preserve">—from a lack of knowledge to a lack of trust</w:t>
+        <w:t xml:space="preserve">To meaningfully advance research on trust in science, three key aspects deserve greater consideration: theoretical clarity about what trust is, methodological rigor to measure it consistently across contexts, and normative deliberation of what levels and forms of trust are desirable. Elevated levels of public trust in science should not encourage complacency. As demonstrated by recent political developments, science is under attack even in countries such as the US, where most people trust science at least to some extent, but where narratives of a loss of public trust are instrumentalized to justify budget cuts for US universities</w:t>
       </w:r>
       <w:r>
         <w:t xml:space="preserve"> </w:t>
@@ -1883,381 +2046,23 @@
       <w:r>
         <w:t xml:space="preserve">[</w:t>
       </w:r>
-      <w:hyperlink w:anchor="ref-bauerWhatCanWe2007">
-        <w:r>
-          <w:rPr>
-            <w:rStyle w:val="Hyperlink"/>
-          </w:rPr>
-          <w:t xml:space="preserve">41</w:t>
-        </w:r>
-      </w:hyperlink>
-      <w:r>
-        <w:t xml:space="preserve">,</w:t>
-      </w:r>
-      <w:hyperlink w:anchor="ref-scheufeleThirtyYearsScience2022">
-        <w:r>
-          <w:rPr>
-            <w:rStyle w:val="Hyperlink"/>
-          </w:rPr>
-          <w:t xml:space="preserve">42</w:t>
+      <w:hyperlink w:anchor="ref-mervisTrumpsScienceAdviser2025">
+        <w:r>
+          <w:rPr>
+            <w:rStyle w:val="Hyperlink"/>
+          </w:rPr>
+          <w:t xml:space="preserve">52</w:t>
         </w:r>
       </w:hyperlink>
       <w:r>
         <w:t xml:space="preserve">]</w:t>
       </w:r>
       <w:r>
-        <w:t xml:space="preserve">. This deficit thinking, we believe, has two major consequences. First, it takes trust in science for granted, as a rational default. Theoretical approaches in psychology</w:t>
-      </w:r>
-      <w:r>
-        <w:t xml:space="preserve"> </w:t>
-      </w:r>
-      <w:r>
-        <w:t xml:space="preserve">[</w:t>
-      </w:r>
-      <w:hyperlink w:anchor="ref-hornseyAttitudeRootsJiu2017a">
-        <w:r>
-          <w:rPr>
-            <w:rStyle w:val="Hyperlink"/>
-          </w:rPr>
-          <w:t xml:space="preserve">26</w:t>
-        </w:r>
-      </w:hyperlink>
-      <w:r>
-        <w:t xml:space="preserve">,</w:t>
-      </w:r>
-      <w:hyperlink w:anchor="ref-rutjensConspiracyBeliefsScience2022">
-        <w:r>
-          <w:rPr>
-            <w:rStyle w:val="Hyperlink"/>
-          </w:rPr>
-          <w:t xml:space="preserve">28</w:t>
-        </w:r>
-      </w:hyperlink>
-      <w:r>
-        <w:t xml:space="preserve">,</w:t>
-      </w:r>
-      <w:hyperlink w:anchor="X3451f52acce70bd6874021632b5ca886fc6dda3">
-        <w:r>
-          <w:rPr>
-            <w:rStyle w:val="Hyperlink"/>
-          </w:rPr>
-          <w:t xml:space="preserve">29</w:t>
-        </w:r>
-      </w:hyperlink>
-      <w:r>
-        <w:t xml:space="preserve">]</w:t>
-      </w:r>
-      <w:r>
-        <w:t xml:space="preserve">, communication</w:t>
-      </w:r>
-      <w:r>
-        <w:t xml:space="preserve"> </w:t>
-      </w:r>
-      <w:r>
-        <w:t xml:space="preserve">[</w:t>
-      </w:r>
-      <w:hyperlink w:anchor="X3a579f7b8f7c50140ad69cec2269892b8bed906">
-        <w:r>
-          <w:rPr>
-            <w:rStyle w:val="Hyperlink"/>
-          </w:rPr>
-          <w:t xml:space="preserve">43</w:t>
-        </w:r>
-      </w:hyperlink>
-      <w:r>
-        <w:t xml:space="preserve">,</w:t>
-      </w:r>
-      <w:hyperlink w:anchor="ref-medeWhoSupportsSciencerelated2022">
-        <w:r>
-          <w:rPr>
-            <w:rStyle w:val="Hyperlink"/>
-          </w:rPr>
-          <w:t xml:space="preserve">44</w:t>
-        </w:r>
-      </w:hyperlink>
-      <w:r>
-        <w:t xml:space="preserve">]</w:t>
-      </w:r>
-      <w:r>
-        <w:t xml:space="preserve">, political science</w:t>
-      </w:r>
-      <w:r>
-        <w:t xml:space="preserve"> </w:t>
-      </w:r>
-      <w:r>
-        <w:t xml:space="preserve">[</w:t>
-      </w:r>
-      <w:hyperlink w:anchor="Xc900ab6802c75bf5233fe72972aab9d24342892">
-        <w:r>
-          <w:rPr>
-            <w:rStyle w:val="Hyperlink"/>
-          </w:rPr>
-          <w:t xml:space="preserve">45</w:t>
-        </w:r>
-      </w:hyperlink>
-      <w:r>
-        <w:t xml:space="preserve">]</w:t>
-      </w:r>
-      <w:r>
-        <w:t xml:space="preserve">, and sociology</w:t>
-      </w:r>
-      <w:r>
-        <w:t xml:space="preserve"> </w:t>
-      </w:r>
-      <w:r>
-        <w:t xml:space="preserve">[</w:t>
-      </w:r>
-      <w:hyperlink w:anchor="ref-gauchatCulturalAuthorityScience2011">
-        <w:r>
-          <w:rPr>
-            <w:rStyle w:val="Hyperlink"/>
-          </w:rPr>
-          <w:t xml:space="preserve">9</w:t>
-        </w:r>
-      </w:hyperlink>
-      <w:r>
-        <w:t xml:space="preserve">,</w:t>
-      </w:r>
-      <w:hyperlink w:anchor="ref-gauchatLegitimacyScience2023">
-        <w:r>
-          <w:rPr>
-            <w:rStyle w:val="Hyperlink"/>
-          </w:rPr>
-          <w:t xml:space="preserve">46</w:t>
-        </w:r>
-      </w:hyperlink>
-      <w:r>
-        <w:t xml:space="preserve">]</w:t>
-      </w:r>
-      <w:r>
-        <w:t xml:space="preserve"> </w:t>
-      </w:r>
-      <w:r>
-        <w:t xml:space="preserve">have focused mainly on why certain groups deviate from that baseline. More research is needed on why people across the globe tend to trust science</w:t>
-      </w:r>
-      <w:r>
-        <w:t xml:space="preserve"> </w:t>
-      </w:r>
-      <w:r>
-        <w:t xml:space="preserve">[</w:t>
-      </w:r>
-      <w:hyperlink w:anchor="ref-colognaTrustScientistsTheir2025">
-        <w:r>
-          <w:rPr>
-            <w:rStyle w:val="Hyperlink"/>
-          </w:rPr>
-          <w:t xml:space="preserve">8</w:t>
-        </w:r>
-      </w:hyperlink>
-      <w:r>
-        <w:t xml:space="preserve">]</w:t>
-      </w:r>
-      <w:r>
-        <w:t xml:space="preserve">, in spite of knowing little about it</w:t>
-      </w:r>
-      <w:r>
-        <w:t xml:space="preserve"> </w:t>
-      </w:r>
-      <w:r>
-        <w:t xml:space="preserve">[</w:t>
-      </w:r>
-      <w:hyperlink w:anchor="X87ba04d7f6f955d7dab2970dc3ff653de6258ce">
-        <w:r>
-          <w:rPr>
-            <w:rStyle w:val="Hyperlink"/>
-          </w:rPr>
-          <w:t xml:space="preserve">47</w:t>
-        </w:r>
-      </w:hyperlink>
-      <w:r>
-        <w:t xml:space="preserve">]</w:t>
-      </w:r>
-      <w:r>
-        <w:t xml:space="preserve">. Addressing this gap is essential if we want to understand how trust can be fostered and sustained [Potentially add preprint of theory paper with Hugo]. Second, deficit thinking suggests that the more trust in science the better. For many established topics of scientific consensus–e.g., the existence of human made climate change, or the safety of vaccines and GMOs–more trust in science can indeed be expected to better for society. But trust in science should not be blind, either: for disruptive knowledge and emerging technologies to be in the best public interest, the public needs to critically evaluated them</w:t>
-      </w:r>
-      <w:r>
-        <w:t xml:space="preserve"> </w:t>
-      </w:r>
-      <w:r>
-        <w:t xml:space="preserve">[see e.g.,</w:t>
-      </w:r>
-      <w:r>
-        <w:t xml:space="preserve"> </w:t>
-      </w:r>
-      <w:hyperlink w:anchor="ref-scheufeleWhatWeKnow2021">
-        <w:r>
-          <w:rPr>
-            <w:rStyle w:val="Hyperlink"/>
-          </w:rPr>
-          <w:t xml:space="preserve">48</w:t>
-        </w:r>
-      </w:hyperlink>
-      <w:r>
-        <w:t xml:space="preserve">]</w:t>
-      </w:r>
-      <w:r>
-        <w:t xml:space="preserve">. A normative research agenda on trust should therefore not only ask how to increase trust, but also when healthy skepticism is warranted.</w:t>
-      </w:r>
-    </w:p>
-    <w:p>
-      <w:pPr>
-        <w:pStyle w:val="BodyText"/>
-      </w:pPr>
-      <w:r>
-        <w:t xml:space="preserve">In sum, we believe that moving forward, in science research lies needs to integrate three levels of reflection: theoretical clarity about what trust is, methodological rigor to measure it consistently across contexts, and normative awareness of what levels and forms of trust are desirable. Elevated levels of public trust in science should not encourage complacency. In the US, too, most people trust science at least to some extent–yet, this year, the incumbent government has withdrawn from the World Health Organization</w:t>
-      </w:r>
-      <w:r>
-        <w:t xml:space="preserve"> </w:t>
-      </w:r>
-      <w:r>
-        <w:t xml:space="preserve">[</w:t>
-      </w:r>
-      <w:hyperlink w:anchor="Xcf56e9a6c722b51e4217e6d740550b546d3e387">
-        <w:r>
-          <w:rPr>
-            <w:rStyle w:val="Hyperlink"/>
-          </w:rPr>
-          <w:t xml:space="preserve">49</w:t>
-        </w:r>
-      </w:hyperlink>
-      <w:r>
-        <w:t xml:space="preserve">]</w:t>
-      </w:r>
-      <w:r>
-        <w:t xml:space="preserve"> </w:t>
-      </w:r>
-      <w:r>
-        <w:t xml:space="preserve">as well as from the Paris Agreement on climate change</w:t>
-      </w:r>
-      <w:r>
-        <w:t xml:space="preserve"> </w:t>
-      </w:r>
-      <w:r>
-        <w:t xml:space="preserve">[</w:t>
-      </w:r>
-      <w:hyperlink w:anchor="ref-thewhitehousePuttingAmericaFirst2025">
-        <w:r>
-          <w:rPr>
-            <w:rStyle w:val="Hyperlink"/>
-          </w:rPr>
-          <w:t xml:space="preserve">50</w:t>
-        </w:r>
-      </w:hyperlink>
-      <w:r>
-        <w:t xml:space="preserve">]</w:t>
-      </w:r>
-      <w:r>
-        <w:t xml:space="preserve">; introduced massive budget cuts for scientific institutions</w:t>
-      </w:r>
-      <w:r>
-        <w:t xml:space="preserve"> </w:t>
-      </w:r>
-      <w:r>
-        <w:t xml:space="preserve">[</w:t>
-      </w:r>
-      <w:hyperlink w:anchor="ref-bedekovicsMappingFederalFunding2025">
-        <w:r>
-          <w:rPr>
-            <w:rStyle w:val="Hyperlink"/>
-          </w:rPr>
-          <w:t xml:space="preserve">51</w:t>
-        </w:r>
-      </w:hyperlink>
-      <w:r>
-        <w:t xml:space="preserve">]</w:t>
-      </w:r>
-      <w:r>
-        <w:t xml:space="preserve">, arguing, ironically, that U.S. universities have</w:t>
-      </w:r>
-      <w:r>
-        <w:t xml:space="preserve"> </w:t>
-      </w:r>
-      <w:r>
-        <w:t xml:space="preserve">“lost the public’s trust”</w:t>
-      </w:r>
-      <w:r>
-        <w:t xml:space="preserve"> </w:t>
-      </w:r>
-      <w:r>
-        <w:t xml:space="preserve">[</w:t>
-      </w:r>
-      <w:hyperlink w:anchor="ref-mervisTrumpsScienceAdviser2025">
-        <w:r>
-          <w:rPr>
-            <w:rStyle w:val="Hyperlink"/>
-          </w:rPr>
-          <w:t xml:space="preserve">52</w:t>
-        </w:r>
-      </w:hyperlink>
-      <w:r>
-        <w:t xml:space="preserve">]</w:t>
-      </w:r>
-      <w:r>
-        <w:t xml:space="preserve">; successfully sued universities</w:t>
-      </w:r>
-      <w:r>
-        <w:t xml:space="preserve"> </w:t>
-      </w:r>
-      <w:r>
-        <w:t xml:space="preserve">[</w:t>
-      </w:r>
-      <w:hyperlink w:anchor="ref-drenonColumbiaUniversityPay2025">
-        <w:r>
-          <w:rPr>
-            <w:rStyle w:val="Hyperlink"/>
-          </w:rPr>
-          <w:t xml:space="preserve">53</w:t>
-        </w:r>
-      </w:hyperlink>
-      <w:r>
-        <w:t xml:space="preserve">]</w:t>
-      </w:r>
-      <w:r>
-        <w:t xml:space="preserve">; frozen already allocated research grants</w:t>
-      </w:r>
-      <w:r>
-        <w:t xml:space="preserve"> </w:t>
-      </w:r>
-      <w:r>
-        <w:t xml:space="preserve">[</w:t>
-      </w:r>
-      <w:hyperlink w:anchor="ref-mineoFreezingFundingHalts2025">
-        <w:r>
-          <w:rPr>
-            <w:rStyle w:val="Hyperlink"/>
-          </w:rPr>
-          <w:t xml:space="preserve">54</w:t>
-        </w:r>
-      </w:hyperlink>
-      <w:r>
-        <w:t xml:space="preserve">]</w:t>
-      </w:r>
-      <w:r>
-        <w:t xml:space="preserve">; and interfered with the publishing of scientific research</w:t>
-      </w:r>
-      <w:r>
-        <w:t xml:space="preserve"> </w:t>
-      </w:r>
-      <w:r>
-        <w:t xml:space="preserve">[</w:t>
-      </w:r>
-      <w:hyperlink w:anchor="ref-ajasaEPATellsScientists2025">
-        <w:r>
-          <w:rPr>
-            <w:rStyle w:val="Hyperlink"/>
-          </w:rPr>
-          <w:t xml:space="preserve">55</w:t>
-        </w:r>
-      </w:hyperlink>
-      <w:r>
-        <w:t xml:space="preserve">]</w:t>
-      </w:r>
-      <w:r>
-        <w:t xml:space="preserve">. Advancing research on public trust in science is more important than ever.</w:t>
+        <w:t xml:space="preserve">. In the face of these challenges, advancing research on public trust in science is perhaps more important than ever.</w:t>
       </w:r>
     </w:p>
     <w:bookmarkEnd w:id="48"/>
-    <w:bookmarkStart w:id="160" w:name="references"/>
+    <w:bookmarkStart w:id="154" w:name="references"/>
     <w:p>
       <w:pPr>
         <w:pStyle w:val="Heading1"/>
@@ -2266,7 +2071,7 @@
         <w:t xml:space="preserve">References</w:t>
       </w:r>
     </w:p>
-    <w:bookmarkStart w:id="159" w:name="refs"/>
+    <w:bookmarkStart w:id="153" w:name="refs"/>
     <w:bookmarkStart w:id="50" w:name="ref-bogertEffectTrustScience2024"/>
     <w:p>
       <w:pPr>
@@ -2366,7 +2171,7 @@
       </w:r>
     </w:p>
     <w:bookmarkEnd w:id="54"/>
-    <w:bookmarkStart w:id="56" w:name="ref-sturgisTrustScienceSocial2021"/>
+    <w:bookmarkStart w:id="56" w:name="X8c3d24b34f7cbf20a55d262f9fc69ae53184a08"/>
     <w:p>
       <w:pPr>
         <w:pStyle w:val="Bibliography"/>
@@ -2381,12 +2186,45 @@
         <w:t xml:space="preserve">	</w:t>
       </w:r>
       <w:r>
+        <w:t xml:space="preserve">Todorova B, Steyrl D, Hornsey MJ, Pearson S, Brick C, Lange F, et al. Machine learning identifies key individual and nation-level factors predicting climate-relevant beliefs and behaviors. Npj Climate Action 2025;4:46.</w:t>
+      </w:r>
+      <w:r>
+        <w:t xml:space="preserve"> </w:t>
+      </w:r>
+      <w:hyperlink r:id="rId55">
+        <w:r>
+          <w:rPr>
+            <w:rStyle w:val="Hyperlink"/>
+          </w:rPr>
+          <w:t xml:space="preserve">https://doi.org/10.1038/s44168-025-00251-4</w:t>
+        </w:r>
+      </w:hyperlink>
+      <w:r>
+        <w:t xml:space="preserve">.</w:t>
+      </w:r>
+    </w:p>
+    <w:bookmarkEnd w:id="56"/>
+    <w:bookmarkStart w:id="58" w:name="ref-sturgisTrustScienceSocial2021"/>
+    <w:p>
+      <w:pPr>
+        <w:pStyle w:val="Bibliography"/>
+      </w:pPr>
+      <w:r>
+        <w:t xml:space="preserve">[5]</w:t>
+      </w:r>
+      <w:r>
+        <w:t xml:space="preserve"> </w:t>
+      </w:r>
+      <w:r>
+        <w:t xml:space="preserve">	</w:t>
+      </w:r>
+      <w:r>
         <w:t xml:space="preserve">Sturgis P, Brunton-Smith I, Jackson J. Trust in science, social consensus and vaccine confidence. Nature Human Behaviour 2021;5:1528–34.</w:t>
       </w:r>
       <w:r>
         <w:t xml:space="preserve"> </w:t>
       </w:r>
-      <w:hyperlink r:id="rId55">
+      <w:hyperlink r:id="rId57">
         <w:r>
           <w:rPr>
             <w:rStyle w:val="Hyperlink"/>
@@ -2398,14 +2236,14 @@
         <w:t xml:space="preserve">.</w:t>
       </w:r>
     </w:p>
-    <w:bookmarkEnd w:id="56"/>
-    <w:bookmarkStart w:id="58" w:name="ref-lindholtPublicAcceptanceCOVID192021"/>
+    <w:bookmarkEnd w:id="58"/>
+    <w:bookmarkStart w:id="60" w:name="ref-alganTrustScientistsTimes2021"/>
     <w:p>
       <w:pPr>
         <w:pStyle w:val="Bibliography"/>
       </w:pPr>
       <w:r>
-        <w:t xml:space="preserve">[5]</w:t>
+        <w:t xml:space="preserve">[6]</w:t>
       </w:r>
       <w:r>
         <w:t xml:space="preserve"> </w:t>
@@ -2414,12 +2252,45 @@
         <w:t xml:space="preserve">	</w:t>
       </w:r>
       <w:r>
+        <w:t xml:space="preserve">Algan Y, Cohen D, Davoine E, Foucault M, Stantcheva S. Trust in scientists in times of pandemic: Panel evidence from 12 countries. Proceedings of the National Academy of Sciences 2021;118:e2108576118.</w:t>
+      </w:r>
+      <w:r>
+        <w:t xml:space="preserve"> </w:t>
+      </w:r>
+      <w:hyperlink r:id="rId59">
+        <w:r>
+          <w:rPr>
+            <w:rStyle w:val="Hyperlink"/>
+          </w:rPr>
+          <w:t xml:space="preserve">https://doi.org/10.1073/pnas.2108576118</w:t>
+        </w:r>
+      </w:hyperlink>
+      <w:r>
+        <w:t xml:space="preserve">.</w:t>
+      </w:r>
+    </w:p>
+    <w:bookmarkEnd w:id="60"/>
+    <w:bookmarkStart w:id="62" w:name="ref-lindholtPublicAcceptanceCOVID192021"/>
+    <w:p>
+      <w:pPr>
+        <w:pStyle w:val="Bibliography"/>
+      </w:pPr>
+      <w:r>
+        <w:t xml:space="preserve">[7]</w:t>
+      </w:r>
+      <w:r>
+        <w:t xml:space="preserve"> </w:t>
+      </w:r>
+      <w:r>
+        <w:t xml:space="preserve">	</w:t>
+      </w:r>
+      <w:r>
         <w:t xml:space="preserve">Lindholt MF, Jørgensen F, Bor A, Petersen MB. Public acceptance of COVID-19 vaccines: cross-national evidence on levels and individual-level predictors using observational data. BMJ Open 2021;11:e048172.</w:t>
       </w:r>
       <w:r>
         <w:t xml:space="preserve"> </w:t>
       </w:r>
-      <w:hyperlink r:id="rId57">
+      <w:hyperlink r:id="rId61">
         <w:r>
           <w:rPr>
             <w:rStyle w:val="Hyperlink"/>
@@ -2429,72 +2300,6 @@
       </w:hyperlink>
       <w:r>
         <w:t xml:space="preserve">.</w:t>
-      </w:r>
-    </w:p>
-    <w:bookmarkEnd w:id="58"/>
-    <w:bookmarkStart w:id="60" w:name="X02cb954775672ff7129fb691e9fce8f78cf2ad5"/>
-    <w:p>
-      <w:pPr>
-        <w:pStyle w:val="Bibliography"/>
-      </w:pPr>
-      <w:r>
-        <w:t xml:space="preserve">[6]</w:t>
-      </w:r>
-      <w:r>
-        <w:t xml:space="preserve"> </w:t>
-      </w:r>
-      <w:r>
-        <w:t xml:space="preserve">	</w:t>
-      </w:r>
-      <w:r>
-        <w:t xml:space="preserve">Wellcome Global Monitor.</w:t>
-      </w:r>
-      <w:r>
-        <w:t xml:space="preserve"> </w:t>
-      </w:r>
-      <w:hyperlink r:id="rId59">
-        <w:r>
-          <w:rPr>
-            <w:rStyle w:val="Hyperlink"/>
-          </w:rPr>
-          <w:t xml:space="preserve">Wellcome Global Monitor 2018</w:t>
-        </w:r>
-      </w:hyperlink>
-      <w:r>
-        <w:t xml:space="preserve">. 2018.</w:t>
-      </w:r>
-    </w:p>
-    <w:bookmarkEnd w:id="60"/>
-    <w:bookmarkStart w:id="62" w:name="X1228c58a1af7bd8622fc2077f37041e3a35d250"/>
-    <w:p>
-      <w:pPr>
-        <w:pStyle w:val="Bibliography"/>
-      </w:pPr>
-      <w:r>
-        <w:t xml:space="preserve">[7]</w:t>
-      </w:r>
-      <w:r>
-        <w:t xml:space="preserve"> </w:t>
-      </w:r>
-      <w:r>
-        <w:t xml:space="preserve">	</w:t>
-      </w:r>
-      <w:r>
-        <w:t xml:space="preserve">Wellcome Global Monitor.</w:t>
-      </w:r>
-      <w:r>
-        <w:t xml:space="preserve"> </w:t>
-      </w:r>
-      <w:hyperlink r:id="rId61">
-        <w:r>
-          <w:rPr>
-            <w:rStyle w:val="Hyperlink"/>
-          </w:rPr>
-          <w:t xml:space="preserve">Wellcome Global Monitor 2020: Covid-19</w:t>
-        </w:r>
-      </w:hyperlink>
-      <w:r>
-        <w:t xml:space="preserve">. 2020.</w:t>
       </w:r>
     </w:p>
     <w:bookmarkEnd w:id="62"/>
@@ -2531,7 +2336,7 @@
       </w:r>
     </w:p>
     <w:bookmarkEnd w:id="64"/>
-    <w:bookmarkStart w:id="66" w:name="ref-gauchatCulturalAuthorityScience2011"/>
+    <w:bookmarkStart w:id="66" w:name="X02cb954775672ff7129fb691e9fce8f78cf2ad5"/>
     <w:p>
       <w:pPr>
         <w:pStyle w:val="Bibliography"/>
@@ -2546,12 +2351,78 @@
         <w:t xml:space="preserve">	</w:t>
       </w:r>
       <w:r>
+        <w:t xml:space="preserve">Wellcome Global Monitor.</w:t>
+      </w:r>
+      <w:r>
+        <w:t xml:space="preserve"> </w:t>
+      </w:r>
+      <w:hyperlink r:id="rId65">
+        <w:r>
+          <w:rPr>
+            <w:rStyle w:val="Hyperlink"/>
+          </w:rPr>
+          <w:t xml:space="preserve">Wellcome Global Monitor 2018</w:t>
+        </w:r>
+      </w:hyperlink>
+      <w:r>
+        <w:t xml:space="preserve">. 2018.</w:t>
+      </w:r>
+    </w:p>
+    <w:bookmarkEnd w:id="66"/>
+    <w:bookmarkStart w:id="68" w:name="X1228c58a1af7bd8622fc2077f37041e3a35d250"/>
+    <w:p>
+      <w:pPr>
+        <w:pStyle w:val="Bibliography"/>
+      </w:pPr>
+      <w:r>
+        <w:t xml:space="preserve">[10]</w:t>
+      </w:r>
+      <w:r>
+        <w:t xml:space="preserve"> </w:t>
+      </w:r>
+      <w:r>
+        <w:t xml:space="preserve">	</w:t>
+      </w:r>
+      <w:r>
+        <w:t xml:space="preserve">Wellcome Global Monitor.</w:t>
+      </w:r>
+      <w:r>
+        <w:t xml:space="preserve"> </w:t>
+      </w:r>
+      <w:hyperlink r:id="rId67">
+        <w:r>
+          <w:rPr>
+            <w:rStyle w:val="Hyperlink"/>
+          </w:rPr>
+          <w:t xml:space="preserve">Wellcome Global Monitor 2020: Covid-19</w:t>
+        </w:r>
+      </w:hyperlink>
+      <w:r>
+        <w:t xml:space="preserve">. 2020.</w:t>
+      </w:r>
+    </w:p>
+    <w:bookmarkEnd w:id="68"/>
+    <w:bookmarkStart w:id="70" w:name="ref-gauchatCulturalAuthorityScience2011"/>
+    <w:p>
+      <w:pPr>
+        <w:pStyle w:val="Bibliography"/>
+      </w:pPr>
+      <w:r>
+        <w:t xml:space="preserve">[11]</w:t>
+      </w:r>
+      <w:r>
+        <w:t xml:space="preserve"> </w:t>
+      </w:r>
+      <w:r>
+        <w:t xml:space="preserve">	</w:t>
+      </w:r>
+      <w:r>
         <w:t xml:space="preserve">Gauchat G. The cultural authority of science: Public trust and acceptance of organized science. Public Understanding of Science 2011;20:751–70.</w:t>
       </w:r>
       <w:r>
         <w:t xml:space="preserve"> </w:t>
       </w:r>
-      <w:hyperlink r:id="rId65">
+      <w:hyperlink r:id="rId69">
         <w:r>
           <w:rPr>
             <w:rStyle w:val="Hyperlink"/>
@@ -2563,14 +2434,14 @@
         <w:t xml:space="preserve">.</w:t>
       </w:r>
     </w:p>
-    <w:bookmarkEnd w:id="66"/>
-    <w:bookmarkStart w:id="68" w:name="ref-achterbergScienceConfidenceGap2017"/>
+    <w:bookmarkEnd w:id="70"/>
+    <w:bookmarkStart w:id="72" w:name="ref-achterbergScienceConfidenceGap2017"/>
     <w:p>
       <w:pPr>
         <w:pStyle w:val="Bibliography"/>
       </w:pPr>
       <w:r>
-        <w:t xml:space="preserve">[10]</w:t>
+        <w:t xml:space="preserve">[12]</w:t>
       </w:r>
       <w:r>
         <w:t xml:space="preserve"> </w:t>
@@ -2584,7 +2455,7 @@
       <w:r>
         <w:t xml:space="preserve"> </w:t>
       </w:r>
-      <w:hyperlink r:id="rId67">
+      <w:hyperlink r:id="rId71">
         <w:r>
           <w:rPr>
             <w:rStyle w:val="Hyperlink"/>
@@ -2596,14 +2467,14 @@
         <w:t xml:space="preserve">.</w:t>
       </w:r>
     </w:p>
-    <w:bookmarkEnd w:id="68"/>
-    <w:bookmarkStart w:id="70" w:name="ref-ghasemiGapsPublicTrust2025"/>
+    <w:bookmarkEnd w:id="72"/>
+    <w:bookmarkStart w:id="74" w:name="ref-ghasemiGapsPublicTrust2025"/>
     <w:p>
       <w:pPr>
         <w:pStyle w:val="Bibliography"/>
       </w:pPr>
       <w:r>
-        <w:t xml:space="preserve">[11]</w:t>
+        <w:t xml:space="preserve">[13]</w:t>
       </w:r>
       <w:r>
         <w:t xml:space="preserve"> </w:t>
@@ -2617,7 +2488,7 @@
       <w:r>
         <w:t xml:space="preserve"> </w:t>
       </w:r>
-      <w:hyperlink r:id="rId69">
+      <w:hyperlink r:id="rId73">
         <w:r>
           <w:rPr>
             <w:rStyle w:val="Hyperlink"/>
@@ -2629,14 +2500,14 @@
         <w:t xml:space="preserve">.</w:t>
       </w:r>
     </w:p>
-    <w:bookmarkEnd w:id="70"/>
-    <w:bookmarkStart w:id="72" w:name="X00d97608ee621e43f57f3fe58fbc95f88c48acb"/>
+    <w:bookmarkEnd w:id="74"/>
+    <w:bookmarkStart w:id="76" w:name="X00d97608ee621e43f57f3fe58fbc95f88c48acb"/>
     <w:p>
       <w:pPr>
         <w:pStyle w:val="Bibliography"/>
       </w:pPr>
       <w:r>
-        <w:t xml:space="preserve">[12]</w:t>
+        <w:t xml:space="preserve">[14]</w:t>
       </w:r>
       <w:r>
         <w:t xml:space="preserve"> </w:t>
@@ -2650,7 +2521,7 @@
       <w:r>
         <w:t xml:space="preserve"> </w:t>
       </w:r>
-      <w:hyperlink r:id="rId71">
+      <w:hyperlink r:id="rId75">
         <w:r>
           <w:rPr>
             <w:rStyle w:val="Hyperlink"/>
@@ -2662,14 +2533,14 @@
         <w:t xml:space="preserve">.</w:t>
       </w:r>
     </w:p>
-    <w:bookmarkEnd w:id="72"/>
-    <w:bookmarkStart w:id="74" w:name="ref-gligoricHowSocialEvaluations2024"/>
+    <w:bookmarkEnd w:id="76"/>
+    <w:bookmarkStart w:id="78" w:name="ref-gligoricHowSocialEvaluations2024"/>
     <w:p>
       <w:pPr>
         <w:pStyle w:val="Bibliography"/>
       </w:pPr>
       <w:r>
-        <w:t xml:space="preserve">[13]</w:t>
+        <w:t xml:space="preserve">[15]</w:t>
       </w:r>
       <w:r>
         <w:t xml:space="preserve"> </w:t>
@@ -2683,7 +2554,7 @@
       <w:r>
         <w:t xml:space="preserve"> </w:t>
       </w:r>
-      <w:hyperlink r:id="rId73">
+      <w:hyperlink r:id="rId77">
         <w:r>
           <w:rPr>
             <w:rStyle w:val="Hyperlink"/>
@@ -2695,14 +2566,14 @@
         <w:t xml:space="preserve">.</w:t>
       </w:r>
     </w:p>
-    <w:bookmarkEnd w:id="74"/>
-    <w:bookmarkStart w:id="76" w:name="X0e47c0694117ec59a2fbb3044ab48a824fedc7d"/>
+    <w:bookmarkEnd w:id="78"/>
+    <w:bookmarkStart w:id="80" w:name="X0e47c0694117ec59a2fbb3044ab48a824fedc7d"/>
     <w:p>
       <w:pPr>
         <w:pStyle w:val="Bibliography"/>
       </w:pPr>
       <w:r>
-        <w:t xml:space="preserve">[14]</w:t>
+        <w:t xml:space="preserve">[16]</w:t>
       </w:r>
       <w:r>
         <w:t xml:space="preserve"> </w:t>
@@ -2716,7 +2587,7 @@
       <w:r>
         <w:t xml:space="preserve"> </w:t>
       </w:r>
-      <w:hyperlink r:id="rId75">
+      <w:hyperlink r:id="rId79">
         <w:r>
           <w:rPr>
             <w:rStyle w:val="Hyperlink"/>
@@ -2728,14 +2599,14 @@
         <w:t xml:space="preserve">.</w:t>
       </w:r>
     </w:p>
-    <w:bookmarkEnd w:id="76"/>
-    <w:bookmarkStart w:id="78" w:name="ref-pfanderFrenchTrustMore2025"/>
+    <w:bookmarkEnd w:id="80"/>
+    <w:bookmarkStart w:id="82" w:name="ref-pfanderFrenchTrustMore2025"/>
     <w:p>
       <w:pPr>
         <w:pStyle w:val="Bibliography"/>
       </w:pPr>
       <w:r>
-        <w:t xml:space="preserve">[15]</w:t>
+        <w:t xml:space="preserve">[17]</w:t>
       </w:r>
       <w:r>
         <w:t xml:space="preserve"> </w:t>
@@ -2749,7 +2620,7 @@
       <w:r>
         <w:t xml:space="preserve"> </w:t>
       </w:r>
-      <w:hyperlink r:id="rId77">
+      <w:hyperlink r:id="rId81">
         <w:r>
           <w:rPr>
             <w:rStyle w:val="Hyperlink"/>
@@ -2761,14 +2632,14 @@
         <w:t xml:space="preserve">.</w:t>
       </w:r>
     </w:p>
-    <w:bookmarkEnd w:id="78"/>
-    <w:bookmarkStart w:id="80" w:name="X3aa345bc55a1b443f83628a0a523e7a5d8269dd"/>
+    <w:bookmarkEnd w:id="82"/>
+    <w:bookmarkStart w:id="84" w:name="X36aee1055ec93821201faa8eee83e1bb9451ae3"/>
     <w:p>
       <w:pPr>
         <w:pStyle w:val="Bibliography"/>
       </w:pPr>
       <w:r>
-        <w:t xml:space="preserve">[16]</w:t>
+        <w:t xml:space="preserve">[18]</w:t>
       </w:r>
       <w:r>
         <w:t xml:space="preserve"> </w:t>
@@ -2777,31 +2648,31 @@
         <w:t xml:space="preserve">	</w:t>
       </w:r>
       <w:r>
-        <w:t xml:space="preserve">Pfänder J, Kerzreho L, Mercier H. Quasi-universal acceptance of basic science in the US 2025.</w:t>
-      </w:r>
-      <w:r>
-        <w:t xml:space="preserve"> </w:t>
-      </w:r>
-      <w:hyperlink r:id="rId79">
-        <w:r>
-          <w:rPr>
-            <w:rStyle w:val="Hyperlink"/>
-          </w:rPr>
-          <w:t xml:space="preserve">https://doi.org/10.31219/osf.io/qc43v_v2</w:t>
+        <w:t xml:space="preserve">Pfänder J, Kerzreho L, Mercier H. Quasi-universal acceptance of basic science in the United States. Public Understanding of Science 2025:09636625251364407.</w:t>
+      </w:r>
+      <w:r>
+        <w:t xml:space="preserve"> </w:t>
+      </w:r>
+      <w:hyperlink r:id="rId83">
+        <w:r>
+          <w:rPr>
+            <w:rStyle w:val="Hyperlink"/>
+          </w:rPr>
+          <w:t xml:space="preserve">https://doi.org/10.1177/09636625251364407</w:t>
         </w:r>
       </w:hyperlink>
       <w:r>
         <w:t xml:space="preserve">.</w:t>
       </w:r>
     </w:p>
-    <w:bookmarkEnd w:id="80"/>
-    <w:bookmarkStart w:id="82" w:name="ref-pewresearchcenterMajorGapsPublic2015"/>
+    <w:bookmarkEnd w:id="84"/>
+    <w:bookmarkStart w:id="86" w:name="ref-pewresearchcenterMajorGapsPublic2015"/>
     <w:p>
       <w:pPr>
         <w:pStyle w:val="Bibliography"/>
       </w:pPr>
       <w:r>
-        <w:t xml:space="preserve">[17]</w:t>
+        <w:t xml:space="preserve">[19]</w:t>
       </w:r>
       <w:r>
         <w:t xml:space="preserve"> </w:t>
@@ -2815,7 +2686,7 @@
       <w:r>
         <w:t xml:space="preserve"> </w:t>
       </w:r>
-      <w:hyperlink r:id="rId81">
+      <w:hyperlink r:id="rId85">
         <w:r>
           <w:rPr>
             <w:rStyle w:val="Hyperlink"/>
@@ -2827,14 +2698,14 @@
         <w:t xml:space="preserve">. 2015.</w:t>
       </w:r>
     </w:p>
-    <w:bookmarkEnd w:id="82"/>
-    <w:bookmarkStart w:id="84" w:name="Xb1d606bed75b3d69801c077284bce341894de14"/>
+    <w:bookmarkEnd w:id="86"/>
+    <w:bookmarkStart w:id="88" w:name="Xb1d606bed75b3d69801c077284bce341894de14"/>
     <w:p>
       <w:pPr>
         <w:pStyle w:val="Bibliography"/>
       </w:pPr>
       <w:r>
-        <w:t xml:space="preserve">[18]</w:t>
+        <w:t xml:space="preserve">[20]</w:t>
       </w:r>
       <w:r>
         <w:t xml:space="preserve"> </w:t>
@@ -2848,7 +2719,7 @@
       <w:r>
         <w:t xml:space="preserve"> </w:t>
       </w:r>
-      <w:hyperlink r:id="rId83">
+      <w:hyperlink r:id="rId87">
         <w:r>
           <w:rPr>
             <w:rStyle w:val="Hyperlink"/>
@@ -2860,14 +2731,14 @@
         <w:t xml:space="preserve">.</w:t>
       </w:r>
     </w:p>
-    <w:bookmarkEnd w:id="84"/>
-    <w:bookmarkStart w:id="86" w:name="ref-uscinskiHaveBeliefsConspiracy2022"/>
+    <w:bookmarkEnd w:id="88"/>
+    <w:bookmarkStart w:id="90" w:name="ref-uscinskiHaveBeliefsConspiracy2022"/>
     <w:p>
       <w:pPr>
         <w:pStyle w:val="Bibliography"/>
       </w:pPr>
       <w:r>
-        <w:t xml:space="preserve">[19]</w:t>
+        <w:t xml:space="preserve">[21]</w:t>
       </w:r>
       <w:r>
         <w:t xml:space="preserve"> </w:t>
@@ -2881,7 +2752,7 @@
       <w:r>
         <w:t xml:space="preserve"> </w:t>
       </w:r>
-      <w:hyperlink r:id="rId85">
+      <w:hyperlink r:id="rId89">
         <w:r>
           <w:rPr>
             <w:rStyle w:val="Hyperlink"/>
@@ -2893,14 +2764,14 @@
         <w:t xml:space="preserve">.</w:t>
       </w:r>
     </w:p>
-    <w:bookmarkEnd w:id="86"/>
-    <w:bookmarkStart w:id="88" w:name="ref-kennedyPublicTrustScientists2024"/>
+    <w:bookmarkEnd w:id="90"/>
+    <w:bookmarkStart w:id="92" w:name="ref-kennedyPublicTrustScientists2024"/>
     <w:p>
       <w:pPr>
         <w:pStyle w:val="Bibliography"/>
       </w:pPr>
       <w:r>
-        <w:t xml:space="preserve">[20]</w:t>
+        <w:t xml:space="preserve">[22]</w:t>
       </w:r>
       <w:r>
         <w:t xml:space="preserve"> </w:t>
@@ -2914,7 +2785,7 @@
       <w:r>
         <w:t xml:space="preserve"> </w:t>
       </w:r>
-      <w:hyperlink r:id="rId87">
+      <w:hyperlink r:id="rId91">
         <w:r>
           <w:rPr>
             <w:rStyle w:val="Hyperlink"/>
@@ -2926,14 +2797,14 @@
         <w:t xml:space="preserve">. 2024.</w:t>
       </w:r>
     </w:p>
-    <w:bookmarkEnd w:id="88"/>
-    <w:bookmarkStart w:id="90" w:name="ref-besleyReassessingVariablesUsed2021a"/>
+    <w:bookmarkEnd w:id="92"/>
+    <w:bookmarkStart w:id="94" w:name="ref-besleyReassessingVariablesUsed2021a"/>
     <w:p>
       <w:pPr>
         <w:pStyle w:val="Bibliography"/>
       </w:pPr>
       <w:r>
-        <w:t xml:space="preserve">[21]</w:t>
+        <w:t xml:space="preserve">[23]</w:t>
       </w:r>
       <w:r>
         <w:t xml:space="preserve"> </w:t>
@@ -2947,7 +2818,7 @@
       <w:r>
         <w:t xml:space="preserve"> </w:t>
       </w:r>
-      <w:hyperlink r:id="rId89">
+      <w:hyperlink r:id="rId93">
         <w:r>
           <w:rPr>
             <w:rStyle w:val="Hyperlink"/>
@@ -2959,14 +2830,14 @@
         <w:t xml:space="preserve">.</w:t>
       </w:r>
     </w:p>
-    <w:bookmarkEnd w:id="90"/>
-    <w:bookmarkStart w:id="92" w:name="ref-besleyWhatAreYou2023"/>
+    <w:bookmarkEnd w:id="94"/>
+    <w:bookmarkStart w:id="96" w:name="ref-besleyWhatAreYou2023"/>
     <w:p>
       <w:pPr>
         <w:pStyle w:val="Bibliography"/>
       </w:pPr>
       <w:r>
-        <w:t xml:space="preserve">[22]</w:t>
+        <w:t xml:space="preserve">[24]</w:t>
       </w:r>
       <w:r>
         <w:t xml:space="preserve"> </w:t>
@@ -2998,78 +2869,12 @@
       <w:r>
         <w:t xml:space="preserve"> </w:t>
       </w:r>
-      <w:hyperlink r:id="rId91">
+      <w:hyperlink r:id="rId95">
         <w:r>
           <w:rPr>
             <w:rStyle w:val="Hyperlink"/>
           </w:rPr>
           <w:t xml:space="preserve">https://doi.org/10.1177/09636625231161302</w:t>
-        </w:r>
-      </w:hyperlink>
-      <w:r>
-        <w:t xml:space="preserve">.</w:t>
-      </w:r>
-    </w:p>
-    <w:bookmarkEnd w:id="92"/>
-    <w:bookmarkStart w:id="94" w:name="Xf60adf044fc07610415de85807200773c160844"/>
-    <w:p>
-      <w:pPr>
-        <w:pStyle w:val="Bibliography"/>
-      </w:pPr>
-      <w:r>
-        <w:t xml:space="preserve">[23]</w:t>
-      </w:r>
-      <w:r>
-        <w:t xml:space="preserve"> </w:t>
-      </w:r>
-      <w:r>
-        <w:t xml:space="preserve">	</w:t>
-      </w:r>
-      <w:r>
-        <w:t xml:space="preserve">Mayer RC, Davis JH, Schoorman FD. An Integrative Model of Organizational Trust. The Academy of Management Review 1995;20:709.</w:t>
-      </w:r>
-      <w:r>
-        <w:t xml:space="preserve"> </w:t>
-      </w:r>
-      <w:hyperlink r:id="rId93">
-        <w:r>
-          <w:rPr>
-            <w:rStyle w:val="Hyperlink"/>
-          </w:rPr>
-          <w:t xml:space="preserve">https://doi.org/10.2307/258792</w:t>
-        </w:r>
-      </w:hyperlink>
-      <w:r>
-        <w:t xml:space="preserve">.</w:t>
-      </w:r>
-    </w:p>
-    <w:bookmarkEnd w:id="94"/>
-    <w:bookmarkStart w:id="96" w:name="Xa84c5cd4017c126ccfc0f070bb3b60eaf6def12"/>
-    <w:p>
-      <w:pPr>
-        <w:pStyle w:val="Bibliography"/>
-      </w:pPr>
-      <w:r>
-        <w:t xml:space="preserve">[24]</w:t>
-      </w:r>
-      <w:r>
-        <w:t xml:space="preserve"> </w:t>
-      </w:r>
-      <w:r>
-        <w:t xml:space="preserve">	</w:t>
-      </w:r>
-      <w:r>
-        <w:t xml:space="preserve">Intemann K. Science communication and public trust in science. Interdisciplinary Science Reviews 2023;48:350–65.</w:t>
-      </w:r>
-      <w:r>
-        <w:t xml:space="preserve"> </w:t>
-      </w:r>
-      <w:hyperlink r:id="rId95">
-        <w:r>
-          <w:rPr>
-            <w:rStyle w:val="Hyperlink"/>
-          </w:rPr>
-          <w:t xml:space="preserve">https://doi.org/10.1080/03080188.2022.2152244</w:t>
         </w:r>
       </w:hyperlink>
       <w:r>
@@ -3116,7 +2921,7 @@
       </w:r>
     </w:p>
     <w:bookmarkEnd w:id="98"/>
-    <w:bookmarkStart w:id="100" w:name="ref-hornseyAttitudeRootsJiu2017a"/>
+    <w:bookmarkStart w:id="100" w:name="X8598fe6c37d0332477d3318d9e409885acab6c3"/>
     <w:p>
       <w:pPr>
         <w:pStyle w:val="Bibliography"/>
@@ -3131,7 +2936,7 @@
         <w:t xml:space="preserve">	</w:t>
       </w:r>
       <w:r>
-        <w:t xml:space="preserve">Hornsey MJ, Fielding KS. Attitude roots and Jiu Jitsu persuasion: Understanding and overcoming the motivated rejection of science. American Psychologist 2017;72:459–73.</w:t>
+        <w:t xml:space="preserve">Ahmed AM, Salas O. The Relationship between Behavioral and Attitudinal Trust: A Cross-cultural Study. Review of Social Economy 2009;67:457–82.</w:t>
       </w:r>
       <w:r>
         <w:t xml:space="preserve"> </w:t>
@@ -3141,7 +2946,7 @@
           <w:rPr>
             <w:rStyle w:val="Hyperlink"/>
           </w:rPr>
-          <w:t xml:space="preserve">https://doi.org/10.1037/a0040437</w:t>
+          <w:t xml:space="preserve">https://doi.org/10.1080/00346760902908625</w:t>
         </w:r>
       </w:hyperlink>
       <w:r>
@@ -3149,7 +2954,7 @@
       </w:r>
     </w:p>
     <w:bookmarkEnd w:id="100"/>
-    <w:bookmarkStart w:id="102" w:name="ref-hornseyWhyFactsAre2020"/>
+    <w:bookmarkStart w:id="102" w:name="X041951be87ff94c666ee9759e48b051145edaff"/>
     <w:p>
       <w:pPr>
         <w:pStyle w:val="Bibliography"/>
@@ -3164,7 +2969,7 @@
         <w:t xml:space="preserve">	</w:t>
       </w:r>
       <w:r>
-        <w:t xml:space="preserve">Hornsey MJ. Why Facts Are Not Enough: Understanding and Managing the Motivated Rejection of Science. Current Directions in Psychological Science 2020;29:583–91.</w:t>
+        <w:t xml:space="preserve">Dohle S, Wingen T, Schreiber M. Acceptance and adoption of protective measures during the COVID-19 pandemic: The role of trust in politics and trust in science. Social Psychological Bulletin 2020;15:e4315.</w:t>
       </w:r>
       <w:r>
         <w:t xml:space="preserve"> </w:t>
@@ -3174,7 +2979,7 @@
           <w:rPr>
             <w:rStyle w:val="Hyperlink"/>
           </w:rPr>
-          <w:t xml:space="preserve">https://doi.org/10.1177/0963721420969364</w:t>
+          <w:t xml:space="preserve">https://doi.org/10.32872/spb.4315</w:t>
         </w:r>
       </w:hyperlink>
       <w:r>
@@ -3182,7 +2987,7 @@
       </w:r>
     </w:p>
     <w:bookmarkEnd w:id="102"/>
-    <w:bookmarkStart w:id="104" w:name="ref-rutjensConspiracyBeliefsScience2022"/>
+    <w:bookmarkStart w:id="104" w:name="ref-pagliaroTrustPredictsCOVID192021"/>
     <w:p>
       <w:pPr>
         <w:pStyle w:val="Bibliography"/>
@@ -3197,7 +3002,7 @@
         <w:t xml:space="preserve">	</w:t>
       </w:r>
       <w:r>
-        <w:t xml:space="preserve">Rutjens BT, Većkalov B. Conspiracy beliefs and science rejection. Current Opinion in Psychology 2022;46:101392.</w:t>
+        <w:t xml:space="preserve">Pagliaro S, Sacchi S, Pacilli MG, Brambilla M, Lionetti F, Bettache K, et al. Trust predicts COVID-19 prescribed and discretionary behavioral intentions in 23 countries. PLOS ONE 2021;16:e0248334.</w:t>
       </w:r>
       <w:r>
         <w:t xml:space="preserve"> </w:t>
@@ -3207,7 +3012,7 @@
           <w:rPr>
             <w:rStyle w:val="Hyperlink"/>
           </w:rPr>
-          <w:t xml:space="preserve">https://doi.org/10.1016/j.copsyc.2022.101392</w:t>
+          <w:t xml:space="preserve">https://doi.org/10.1371/journal.pone.0248334</w:t>
         </w:r>
       </w:hyperlink>
       <w:r>
@@ -3215,7 +3020,7 @@
       </w:r>
     </w:p>
     <w:bookmarkEnd w:id="104"/>
-    <w:bookmarkStart w:id="106" w:name="X3451f52acce70bd6874021632b5ca886fc6dda3"/>
+    <w:bookmarkStart w:id="106" w:name="ref-wingenWhenCorrelationDoes2025"/>
     <w:p>
       <w:pPr>
         <w:pStyle w:val="Bibliography"/>
@@ -3230,7 +3035,16 @@
         <w:t xml:space="preserve">	</w:t>
       </w:r>
       <w:r>
-        <w:t xml:space="preserve">Lewandowsky S, Oberauer K. Worldview-motivated rejection of science and the norms of science. Cognition 2021;215:104820.</w:t>
+        <w:t xml:space="preserve">Wingen T, Posten A-C, Dohle S. When Correlation Does Not Imply Causation</w:t>
+      </w:r>
+      <w:r>
+        <w:t xml:space="preserve"> </w:t>
+      </w:r>
+      <w:r>
+        <w:t xml:space="preserve"> </w:t>
+      </w:r>
+      <w:r>
+        <w:t xml:space="preserve">No Evidence for Causal Effects of Trust in Science on Pandemic-Related Protection Intentions n.d.</w:t>
       </w:r>
       <w:r>
         <w:t xml:space="preserve"> </w:t>
@@ -3240,7 +3054,7 @@
           <w:rPr>
             <w:rStyle w:val="Hyperlink"/>
           </w:rPr>
-          <w:t xml:space="preserve">https://doi.org/10.1016/j.cognition.2021.104820</w:t>
+          <w:t xml:space="preserve">https://doi.org/10.31219/osf.io/th953_v1</w:t>
         </w:r>
       </w:hyperlink>
       <w:r>
@@ -3248,7 +3062,7 @@
       </w:r>
     </w:p>
     <w:bookmarkEnd w:id="106"/>
-    <w:bookmarkStart w:id="108" w:name="Xbd347fe77537e601457a43834f82a71bc76ee89"/>
+    <w:bookmarkStart w:id="108" w:name="ref-krauseTrendsAmericansTrust2019a"/>
     <w:p>
       <w:pPr>
         <w:pStyle w:val="Bibliography"/>
@@ -3263,7 +3077,10 @@
         <w:t xml:space="preserve">	</w:t>
       </w:r>
       <w:r>
-        <w:t xml:space="preserve">Besley JC, O’Hara K, Dudo A. Strategic science communication as planned behavior: Understanding scientists</w:t>
+        <w:t xml:space="preserve">Krause NM, Brossard D, Scheufele DA, Xenos MA, Franke K. Trends</w:t>
+      </w:r>
+      <w:r>
+        <w:t xml:space="preserve">americans</w:t>
       </w:r>
       <w:r>
         <w:t xml:space="preserve">’</w:t>
@@ -3272,7 +3089,7 @@
         <w:t xml:space="preserve"> </w:t>
       </w:r>
       <w:r>
-        <w:t xml:space="preserve">willingness to choose specific tactics. PLOS ONE 2019;14:e0224039.</w:t>
+        <w:t xml:space="preserve">trust in science and scientists. Public Opinion Quarterly 2019;83:817–36.</w:t>
       </w:r>
       <w:r>
         <w:t xml:space="preserve"> </w:t>
@@ -3282,7 +3099,7 @@
           <w:rPr>
             <w:rStyle w:val="Hyperlink"/>
           </w:rPr>
-          <w:t xml:space="preserve">https://doi.org/10.1371/journal.pone.0224039</w:t>
+          <w:t xml:space="preserve">https://doi.org/10.1093/poq/nfz041</w:t>
         </w:r>
       </w:hyperlink>
       <w:r>
@@ -3290,7 +3107,7 @@
       </w:r>
     </w:p>
     <w:bookmarkEnd w:id="108"/>
-    <w:bookmarkStart w:id="110" w:name="X49e63c10219a17dbe4e11e193fe126a35d78953"/>
+    <w:bookmarkStart w:id="110" w:name="ref-druckmanContinuityChangeTrust2024"/>
     <w:p>
       <w:pPr>
         <w:pStyle w:val="Bibliography"/>
@@ -3305,7 +3122,7 @@
         <w:t xml:space="preserve">	</w:t>
       </w:r>
       <w:r>
-        <w:t xml:space="preserve">Bertsou E. Rethinking political distrust. European Political Science Review 2019;11:213–30.</w:t>
+        <w:t xml:space="preserve">Druckman JN, Schulman J, Safarpour AC, Baum M, Ognyanova K, Kenny M, et al. Continuity and Change in Trust in Scientists in the United States: Demographic Stability and Partisan Polarization 2024.</w:t>
       </w:r>
       <w:r>
         <w:t xml:space="preserve"> </w:t>
@@ -3315,7 +3132,7 @@
           <w:rPr>
             <w:rStyle w:val="Hyperlink"/>
           </w:rPr>
-          <w:t xml:space="preserve">https://doi.org/10.1017/S1755773919000080</w:t>
+          <w:t xml:space="preserve">https://doi.org/10.2139/ssrn.4929030</w:t>
         </w:r>
       </w:hyperlink>
       <w:r>
@@ -3323,7 +3140,7 @@
       </w:r>
     </w:p>
     <w:bookmarkEnd w:id="110"/>
-    <w:bookmarkStart w:id="112" w:name="ref-krauseTrendsAmericansTrust2019a"/>
+    <w:bookmarkStart w:id="112" w:name="X7d0ca73ddb289ec7febc0c339285bae9bc55471"/>
     <w:p>
       <w:pPr>
         <w:pStyle w:val="Bibliography"/>
@@ -3338,19 +3155,7 @@
         <w:t xml:space="preserve">	</w:t>
       </w:r>
       <w:r>
-        <w:t xml:space="preserve">Krause NM, Brossard D, Scheufele DA, Xenos MA, Franke K. Trends</w:t>
-      </w:r>
-      <w:r>
-        <w:t xml:space="preserve">americans</w:t>
-      </w:r>
-      <w:r>
-        <w:t xml:space="preserve">’</w:t>
-      </w:r>
-      <w:r>
-        <w:t xml:space="preserve"> </w:t>
-      </w:r>
-      <w:r>
-        <w:t xml:space="preserve">trust in science and scientists. Public Opinion Quarterly 2019;83:817–36.</w:t>
+        <w:t xml:space="preserve">Azevedo F, Jost JT. The ideological basis of antiscientific attitudes: Effects of authoritarianism, conservatism, religiosity, social dominance, and system justification. Group Processes &amp; Intergroup Relations 2021;24:518–49.</w:t>
       </w:r>
       <w:r>
         <w:t xml:space="preserve"> </w:t>
@@ -3360,7 +3165,7 @@
           <w:rPr>
             <w:rStyle w:val="Hyperlink"/>
           </w:rPr>
-          <w:t xml:space="preserve">https://doi.org/10.1093/poq/nfz041</w:t>
+          <w:t xml:space="preserve">https://doi.org/10.1177/1368430221990104</w:t>
         </w:r>
       </w:hyperlink>
       <w:r>
@@ -3368,7 +3173,7 @@
       </w:r>
     </w:p>
     <w:bookmarkEnd w:id="112"/>
-    <w:bookmarkStart w:id="114" w:name="ref-druckmanContinuityChangeTrust2024"/>
+    <w:bookmarkStart w:id="114" w:name="ref-rutjensScienceSkepticism242022"/>
     <w:p>
       <w:pPr>
         <w:pStyle w:val="Bibliography"/>
@@ -3383,7 +3188,7 @@
         <w:t xml:space="preserve">	</w:t>
       </w:r>
       <w:r>
-        <w:t xml:space="preserve">Druckman JN, Schulman J, Safarpour AC, Baum M, Ognyanova K, Kenny M, et al. Continuity and Change in Trust in Scientists in the United States: Demographic Stability and Partisan Polarization 2024.</w:t>
+        <w:t xml:space="preserve">Rutjens BT, Sengupta N, Der Lee RV, Van Koningsbruggen GM, Martens JP, Rabelo A, et al. Science Skepticism Across 24 Countries. Social Psychological and Personality Science 2022;13:102–17.</w:t>
       </w:r>
       <w:r>
         <w:t xml:space="preserve"> </w:t>
@@ -3393,7 +3198,7 @@
           <w:rPr>
             <w:rStyle w:val="Hyperlink"/>
           </w:rPr>
-          <w:t xml:space="preserve">https://doi.org/10.2139/ssrn.4929030</w:t>
+          <w:t xml:space="preserve">https://doi.org/10.1177/19485506211001329</w:t>
         </w:r>
       </w:hyperlink>
       <w:r>
@@ -3401,7 +3206,7 @@
       </w:r>
     </w:p>
     <w:bookmarkEnd w:id="114"/>
-    <w:bookmarkStart w:id="116" w:name="ref-rutjensScienceSkepticism242022"/>
+    <w:bookmarkStart w:id="116" w:name="X33f0b4c61142dd8d445e09d67eaab68c3cc8dc8"/>
     <w:p>
       <w:pPr>
         <w:pStyle w:val="Bibliography"/>
@@ -3416,7 +3221,7 @@
         <w:t xml:space="preserve">	</w:t>
       </w:r>
       <w:r>
-        <w:t xml:space="preserve">Rutjens BT, Sengupta N, Der Lee RV, Van Koningsbruggen GM, Martens JP, Rabelo A, et al. Science Skepticism Across 24 Countries. Social Psychological and Personality Science 2022;13:102–17.</w:t>
+        <w:t xml:space="preserve">Hornsey MJ, Harris EA, Fielding KS. Relationships among conspiratorial beliefs, conservatism and climate scepticism across nations. Nature Climate Change 2018;8:614–20.</w:t>
       </w:r>
       <w:r>
         <w:t xml:space="preserve"> </w:t>
@@ -3426,7 +3231,7 @@
           <w:rPr>
             <w:rStyle w:val="Hyperlink"/>
           </w:rPr>
-          <w:t xml:space="preserve">https://doi.org/10.1177/19485506211001329</w:t>
+          <w:t xml:space="preserve">https://doi.org/10.1038/s41558-018-0157-2</w:t>
         </w:r>
       </w:hyperlink>
       <w:r>
@@ -3434,7 +3239,7 @@
       </w:r>
     </w:p>
     <w:bookmarkEnd w:id="116"/>
-    <w:bookmarkStart w:id="118" w:name="X33f0b4c61142dd8d445e09d67eaab68c3cc8dc8"/>
+    <w:bookmarkStart w:id="118" w:name="X967e9c5307350e1a5d350ed364c0669bd816aee"/>
     <w:p>
       <w:pPr>
         <w:pStyle w:val="Bibliography"/>
@@ -3449,7 +3254,7 @@
         <w:t xml:space="preserve">	</w:t>
       </w:r>
       <w:r>
-        <w:t xml:space="preserve">Hornsey MJ, Harris EA, Fielding KS. Relationships among conspiratorial beliefs, conservatism and climate scepticism across nations. Nature Climate Change 2018;8:614–20.</w:t>
+        <w:t xml:space="preserve">Rutjens BT, Van Der Lee R. Spiritual skepticism? Heterogeneous science skepticism in the Netherlands. Public Understanding of Science 2020;29:335–52.</w:t>
       </w:r>
       <w:r>
         <w:t xml:space="preserve"> </w:t>
@@ -3459,7 +3264,7 @@
           <w:rPr>
             <w:rStyle w:val="Hyperlink"/>
           </w:rPr>
-          <w:t xml:space="preserve">https://doi.org/10.1038/s41558-018-0157-2</w:t>
+          <w:t xml:space="preserve">https://doi.org/10.1177/0963662520908534</w:t>
         </w:r>
       </w:hyperlink>
       <w:r>
@@ -3467,7 +3272,7 @@
       </w:r>
     </w:p>
     <w:bookmarkEnd w:id="118"/>
-    <w:bookmarkStart w:id="120" w:name="X7d0ca73ddb289ec7febc0c339285bae9bc55471"/>
+    <w:bookmarkStart w:id="120" w:name="ref-mcphetresReligiousAmericansHave2021"/>
     <w:p>
       <w:pPr>
         <w:pStyle w:val="Bibliography"/>
@@ -3482,7 +3287,7 @@
         <w:t xml:space="preserve">	</w:t>
       </w:r>
       <w:r>
-        <w:t xml:space="preserve">Azevedo F, Jost JT. The ideological basis of antiscientific attitudes: Effects of authoritarianism, conservatism, religiosity, social dominance, and system justification. Group Processes &amp; Intergroup Relations 2021;24:518–49.</w:t>
+        <w:t xml:space="preserve">McPhetres J, Jong J, Zuckerman M. Religious Americans Have Less Positive Attitudes Toward Science, but This Does Not Extend to Other Cultures. Social Psychological and Personality Science 2021;12:528–36.</w:t>
       </w:r>
       <w:r>
         <w:t xml:space="preserve"> </w:t>
@@ -3492,7 +3297,7 @@
           <w:rPr>
             <w:rStyle w:val="Hyperlink"/>
           </w:rPr>
-          <w:t xml:space="preserve">https://doi.org/10.1177/1368430221990104</w:t>
+          <w:t xml:space="preserve">https://doi.org/10.1177/1948550620923239</w:t>
         </w:r>
       </w:hyperlink>
       <w:r>
@@ -3500,7 +3305,7 @@
       </w:r>
     </w:p>
     <w:bookmarkEnd w:id="120"/>
-    <w:bookmarkStart w:id="122" w:name="X967e9c5307350e1a5d350ed364c0669bd816aee"/>
+    <w:bookmarkStart w:id="122" w:name="Xd0b9456a428656ce179bc8876e4f26bc809e9f5"/>
     <w:p>
       <w:pPr>
         <w:pStyle w:val="Bibliography"/>
@@ -3515,7 +3320,7 @@
         <w:t xml:space="preserve">	</w:t>
       </w:r>
       <w:r>
-        <w:t xml:space="preserve">Rutjens BT, Van Der Lee R. Spiritual skepticism? Heterogeneous science skepticism in the Netherlands. Public Understanding of Science 2020;29:335–52.</w:t>
+        <w:t xml:space="preserve">Thigpen CL, Johnson C, Funk C.</w:t>
       </w:r>
       <w:r>
         <w:t xml:space="preserve"> </w:t>
@@ -3525,15 +3330,18 @@
           <w:rPr>
             <w:rStyle w:val="Hyperlink"/>
           </w:rPr>
-          <w:t xml:space="preserve">https://doi.org/10.1177/0963662520908534</w:t>
-        </w:r>
-      </w:hyperlink>
-      <w:r>
-        <w:t xml:space="preserve">.</w:t>
+          <w:t xml:space="preserve">On the intersection of science and religion</w:t>
+        </w:r>
+      </w:hyperlink>
+      <w:r>
+        <w:t xml:space="preserve"> </w:t>
+      </w:r>
+      <w:r>
+        <w:t xml:space="preserve">2020.</w:t>
       </w:r>
     </w:p>
     <w:bookmarkEnd w:id="122"/>
-    <w:bookmarkStart w:id="124" w:name="ref-mcphetresReligiousAmericansHave2021"/>
+    <w:bookmarkStart w:id="124" w:name="ref-rocheScienceSocietyIreland2025"/>
     <w:p>
       <w:pPr>
         <w:pStyle w:val="Bibliography"/>
@@ -3548,7 +3356,7 @@
         <w:t xml:space="preserve">	</w:t>
       </w:r>
       <w:r>
-        <w:t xml:space="preserve">McPhetres J, Jong J, Zuckerman M. Religious Americans Have Less Positive Attitudes Toward Science, but This Does Not Extend to Other Cultures. Social Psychological and Personality Science 2021;12:528–36.</w:t>
+        <w:t xml:space="preserve">Roche J, Hurley M, Fowler K, McConville A, Taylor A, Mede NG, et al. Science and society in Ireland: examining public trust in scientists against a global background. Irish Educational Studies 2025:1–22.</w:t>
       </w:r>
       <w:r>
         <w:t xml:space="preserve"> </w:t>
@@ -3558,7 +3366,7 @@
           <w:rPr>
             <w:rStyle w:val="Hyperlink"/>
           </w:rPr>
-          <w:t xml:space="preserve">https://doi.org/10.1177/1948550620923239</w:t>
+          <w:t xml:space="preserve">https://doi.org/10.1080/03323315.2025.2488804</w:t>
         </w:r>
       </w:hyperlink>
       <w:r>
@@ -3707,7 +3515,7 @@
       </w:r>
     </w:p>
     <w:bookmarkEnd w:id="132"/>
-    <w:bookmarkStart w:id="134" w:name="X3a579f7b8f7c50140ad69cec2269892b8bed906"/>
+    <w:bookmarkStart w:id="134" w:name="ref-hornseyAttitudeRootsJiu2017a"/>
     <w:p>
       <w:pPr>
         <w:pStyle w:val="Bibliography"/>
@@ -3722,12 +3530,111 @@
         <w:t xml:space="preserve">	</w:t>
       </w:r>
       <w:r>
+        <w:t xml:space="preserve">Hornsey MJ, Fielding KS. Attitude roots and Jiu Jitsu persuasion: Understanding and overcoming the motivated rejection of science. American Psychologist 2017;72:459–73.</w:t>
+      </w:r>
+      <w:r>
+        <w:t xml:space="preserve"> </w:t>
+      </w:r>
+      <w:hyperlink r:id="rId133">
+        <w:r>
+          <w:rPr>
+            <w:rStyle w:val="Hyperlink"/>
+          </w:rPr>
+          <w:t xml:space="preserve">https://doi.org/10.1037/a0040437</w:t>
+        </w:r>
+      </w:hyperlink>
+      <w:r>
+        <w:t xml:space="preserve">.</w:t>
+      </w:r>
+    </w:p>
+    <w:bookmarkEnd w:id="134"/>
+    <w:bookmarkStart w:id="136" w:name="ref-rutjensConspiracyBeliefsScience2022"/>
+    <w:p>
+      <w:pPr>
+        <w:pStyle w:val="Bibliography"/>
+      </w:pPr>
+      <w:r>
+        <w:t xml:space="preserve">[44]</w:t>
+      </w:r>
+      <w:r>
+        <w:t xml:space="preserve"> </w:t>
+      </w:r>
+      <w:r>
+        <w:t xml:space="preserve">	</w:t>
+      </w:r>
+      <w:r>
+        <w:t xml:space="preserve">Rutjens BT, Većkalov B. Conspiracy beliefs and science rejection. Current Opinion in Psychology 2022;46:101392.</w:t>
+      </w:r>
+      <w:r>
+        <w:t xml:space="preserve"> </w:t>
+      </w:r>
+      <w:hyperlink r:id="rId135">
+        <w:r>
+          <w:rPr>
+            <w:rStyle w:val="Hyperlink"/>
+          </w:rPr>
+          <w:t xml:space="preserve">https://doi.org/10.1016/j.copsyc.2022.101392</w:t>
+        </w:r>
+      </w:hyperlink>
+      <w:r>
+        <w:t xml:space="preserve">.</w:t>
+      </w:r>
+    </w:p>
+    <w:bookmarkEnd w:id="136"/>
+    <w:bookmarkStart w:id="138" w:name="X3451f52acce70bd6874021632b5ca886fc6dda3"/>
+    <w:p>
+      <w:pPr>
+        <w:pStyle w:val="Bibliography"/>
+      </w:pPr>
+      <w:r>
+        <w:t xml:space="preserve">[45]</w:t>
+      </w:r>
+      <w:r>
+        <w:t xml:space="preserve"> </w:t>
+      </w:r>
+      <w:r>
+        <w:t xml:space="preserve">	</w:t>
+      </w:r>
+      <w:r>
+        <w:t xml:space="preserve">Lewandowsky S, Oberauer K. Worldview-motivated rejection of science and the norms of science. Cognition 2021;215:104820.</w:t>
+      </w:r>
+      <w:r>
+        <w:t xml:space="preserve"> </w:t>
+      </w:r>
+      <w:hyperlink r:id="rId137">
+        <w:r>
+          <w:rPr>
+            <w:rStyle w:val="Hyperlink"/>
+          </w:rPr>
+          <w:t xml:space="preserve">https://doi.org/10.1016/j.cognition.2021.104820</w:t>
+        </w:r>
+      </w:hyperlink>
+      <w:r>
+        <w:t xml:space="preserve">.</w:t>
+      </w:r>
+    </w:p>
+    <w:bookmarkEnd w:id="138"/>
+    <w:bookmarkStart w:id="140" w:name="X3a579f7b8f7c50140ad69cec2269892b8bed906"/>
+    <w:p>
+      <w:pPr>
+        <w:pStyle w:val="Bibliography"/>
+      </w:pPr>
+      <w:r>
+        <w:t xml:space="preserve">[46]</w:t>
+      </w:r>
+      <w:r>
+        <w:t xml:space="preserve"> </w:t>
+      </w:r>
+      <w:r>
+        <w:t xml:space="preserve">	</w:t>
+      </w:r>
+      <w:r>
         <w:t xml:space="preserve">Mede NG, Schäfer MS. Science-related populism: Conceptualizing populist demands toward science. Public Understanding of Science 2020;29:473–91.</w:t>
       </w:r>
       <w:r>
         <w:t xml:space="preserve"> </w:t>
       </w:r>
-      <w:hyperlink r:id="rId133">
+      <w:hyperlink r:id="rId139">
         <w:r>
           <w:rPr>
             <w:rStyle w:val="Hyperlink"/>
@@ -3739,14 +3646,14 @@
         <w:t xml:space="preserve">.</w:t>
       </w:r>
     </w:p>
-    <w:bookmarkEnd w:id="134"/>
-    <w:bookmarkStart w:id="136" w:name="ref-medeWhoSupportsSciencerelated2022"/>
+    <w:bookmarkEnd w:id="140"/>
+    <w:bookmarkStart w:id="142" w:name="ref-medeWhoSupportsSciencerelated2022"/>
     <w:p>
       <w:pPr>
         <w:pStyle w:val="Bibliography"/>
       </w:pPr>
       <w:r>
-        <w:t xml:space="preserve">[44]</w:t>
+        <w:t xml:space="preserve">[47]</w:t>
       </w:r>
       <w:r>
         <w:t xml:space="preserve"> </w:t>
@@ -3760,7 +3667,7 @@
       <w:r>
         <w:t xml:space="preserve"> </w:t>
       </w:r>
-      <w:hyperlink r:id="rId135">
+      <w:hyperlink r:id="rId141">
         <w:r>
           <w:rPr>
             <w:rStyle w:val="Hyperlink"/>
@@ -3772,14 +3679,14 @@
         <w:t xml:space="preserve">.</w:t>
       </w:r>
     </w:p>
-    <w:bookmarkEnd w:id="136"/>
-    <w:bookmarkStart w:id="138" w:name="Xc900ab6802c75bf5233fe72972aab9d24342892"/>
+    <w:bookmarkEnd w:id="142"/>
+    <w:bookmarkStart w:id="144" w:name="Xc900ab6802c75bf5233fe72972aab9d24342892"/>
     <w:p>
       <w:pPr>
         <w:pStyle w:val="Bibliography"/>
       </w:pPr>
       <w:r>
-        <w:t xml:space="preserve">[45]</w:t>
+        <w:t xml:space="preserve">[48]</w:t>
       </w:r>
       <w:r>
         <w:t xml:space="preserve"> </w:t>
@@ -3793,7 +3700,7 @@
       <w:r>
         <w:t xml:space="preserve"> </w:t>
       </w:r>
-      <w:hyperlink r:id="rId137">
+      <w:hyperlink r:id="rId143">
         <w:r>
           <w:rPr>
             <w:rStyle w:val="Hyperlink"/>
@@ -3805,14 +3712,14 @@
         <w:t xml:space="preserve">.</w:t>
       </w:r>
     </w:p>
-    <w:bookmarkEnd w:id="138"/>
-    <w:bookmarkStart w:id="140" w:name="ref-gauchatLegitimacyScience2023"/>
+    <w:bookmarkEnd w:id="144"/>
+    <w:bookmarkStart w:id="146" w:name="ref-gauchatLegitimacyScience2023"/>
     <w:p>
       <w:pPr>
         <w:pStyle w:val="Bibliography"/>
       </w:pPr>
       <w:r>
-        <w:t xml:space="preserve">[46]</w:t>
+        <w:t xml:space="preserve">[49]</w:t>
       </w:r>
       <w:r>
         <w:t xml:space="preserve"> </w:t>
@@ -3826,7 +3733,7 @@
       <w:r>
         <w:t xml:space="preserve"> </w:t>
       </w:r>
-      <w:hyperlink r:id="rId139">
+      <w:hyperlink r:id="rId145">
         <w:r>
           <w:rPr>
             <w:rStyle w:val="Hyperlink"/>
@@ -3838,14 +3745,14 @@
         <w:t xml:space="preserve">.</w:t>
       </w:r>
     </w:p>
-    <w:bookmarkEnd w:id="140"/>
-    <w:bookmarkStart w:id="142" w:name="X87ba04d7f6f955d7dab2970dc3ff653de6258ce"/>
+    <w:bookmarkEnd w:id="146"/>
+    <w:bookmarkStart w:id="148" w:name="X87ba04d7f6f955d7dab2970dc3ff653de6258ce"/>
     <w:p>
       <w:pPr>
         <w:pStyle w:val="Bibliography"/>
       </w:pPr>
       <w:r>
-        <w:t xml:space="preserve">[47]</w:t>
+        <w:t xml:space="preserve">[50]</w:t>
       </w:r>
       <w:r>
         <w:t xml:space="preserve"> </w:t>
@@ -3859,7 +3766,7 @@
       <w:r>
         <w:t xml:space="preserve"> </w:t>
       </w:r>
-      <w:hyperlink r:id="rId141">
+      <w:hyperlink r:id="rId147">
         <w:r>
           <w:rPr>
             <w:rStyle w:val="Hyperlink"/>
@@ -3871,14 +3778,14 @@
         <w:t xml:space="preserve">.</w:t>
       </w:r>
     </w:p>
-    <w:bookmarkEnd w:id="142"/>
-    <w:bookmarkStart w:id="144" w:name="ref-scheufeleWhatWeKnow2021"/>
+    <w:bookmarkEnd w:id="148"/>
+    <w:bookmarkStart w:id="150" w:name="ref-scheufeleWhatWeKnow2021"/>
     <w:p>
       <w:pPr>
         <w:pStyle w:val="Bibliography"/>
       </w:pPr>
       <w:r>
-        <w:t xml:space="preserve">[48]</w:t>
+        <w:t xml:space="preserve">[51]</w:t>
       </w:r>
       <w:r>
         <w:t xml:space="preserve"> </w:t>
@@ -3892,7 +3799,7 @@
       <w:r>
         <w:t xml:space="preserve"> </w:t>
       </w:r>
-      <w:hyperlink r:id="rId143">
+      <w:hyperlink r:id="rId149">
         <w:r>
           <w:rPr>
             <w:rStyle w:val="Hyperlink"/>
@@ -3902,114 +3809,6 @@
       </w:hyperlink>
       <w:r>
         <w:t xml:space="preserve">.</w:t>
-      </w:r>
-    </w:p>
-    <w:bookmarkEnd w:id="144"/>
-    <w:bookmarkStart w:id="146" w:name="Xcf56e9a6c722b51e4217e6d740550b546d3e387"/>
-    <w:p>
-      <w:pPr>
-        <w:pStyle w:val="Bibliography"/>
-      </w:pPr>
-      <w:r>
-        <w:t xml:space="preserve">[49]</w:t>
-      </w:r>
-      <w:r>
-        <w:t xml:space="preserve"> </w:t>
-      </w:r>
-      <w:r>
-        <w:t xml:space="preserve">	</w:t>
-      </w:r>
-      <w:r>
-        <w:t xml:space="preserve">The White House.</w:t>
-      </w:r>
-      <w:r>
-        <w:t xml:space="preserve"> </w:t>
-      </w:r>
-      <w:hyperlink r:id="rId145">
-        <w:r>
-          <w:rPr>
-            <w:rStyle w:val="Hyperlink"/>
-          </w:rPr>
-          <w:t xml:space="preserve">Withdrawing the united states from the world health organization</w:t>
-        </w:r>
-      </w:hyperlink>
-      <w:r>
-        <w:t xml:space="preserve"> </w:t>
-      </w:r>
-      <w:r>
-        <w:t xml:space="preserve">2025.</w:t>
-      </w:r>
-    </w:p>
-    <w:bookmarkEnd w:id="146"/>
-    <w:bookmarkStart w:id="148" w:name="ref-thewhitehousePuttingAmericaFirst2025"/>
-    <w:p>
-      <w:pPr>
-        <w:pStyle w:val="Bibliography"/>
-      </w:pPr>
-      <w:r>
-        <w:t xml:space="preserve">[50]</w:t>
-      </w:r>
-      <w:r>
-        <w:t xml:space="preserve"> </w:t>
-      </w:r>
-      <w:r>
-        <w:t xml:space="preserve">	</w:t>
-      </w:r>
-      <w:r>
-        <w:t xml:space="preserve">The White House.</w:t>
-      </w:r>
-      <w:r>
-        <w:t xml:space="preserve"> </w:t>
-      </w:r>
-      <w:hyperlink r:id="rId147">
-        <w:r>
-          <w:rPr>
-            <w:rStyle w:val="Hyperlink"/>
-          </w:rPr>
-          <w:t xml:space="preserve">Putting america first in international environmental agreements</w:t>
-        </w:r>
-      </w:hyperlink>
-      <w:r>
-        <w:t xml:space="preserve"> </w:t>
-      </w:r>
-      <w:r>
-        <w:t xml:space="preserve">2025.</w:t>
-      </w:r>
-    </w:p>
-    <w:bookmarkEnd w:id="148"/>
-    <w:bookmarkStart w:id="150" w:name="ref-bedekovicsMappingFederalFunding2025"/>
-    <w:p>
-      <w:pPr>
-        <w:pStyle w:val="Bibliography"/>
-      </w:pPr>
-      <w:r>
-        <w:t xml:space="preserve">[51]</w:t>
-      </w:r>
-      <w:r>
-        <w:t xml:space="preserve"> </w:t>
-      </w:r>
-      <w:r>
-        <w:t xml:space="preserve">	</w:t>
-      </w:r>
-      <w:r>
-        <w:t xml:space="preserve">Bedekovics G, Ragland W.</w:t>
-      </w:r>
-      <w:r>
-        <w:t xml:space="preserve"> </w:t>
-      </w:r>
-      <w:hyperlink r:id="rId149">
-        <w:r>
-          <w:rPr>
-            <w:rStyle w:val="Hyperlink"/>
-          </w:rPr>
-          <w:t xml:space="preserve">Mapping Federal Funding Cuts to U.S. Colleges and Universities</w:t>
-        </w:r>
-      </w:hyperlink>
-      <w:r>
-        <w:t xml:space="preserve"> </w:t>
-      </w:r>
-      <w:r>
-        <w:t xml:space="preserve">2025.</w:t>
       </w:r>
     </w:p>
     <w:bookmarkEnd w:id="150"/>
@@ -4094,128 +3893,8 @@
       </w:r>
     </w:p>
     <w:bookmarkEnd w:id="152"/>
-    <w:bookmarkStart w:id="154" w:name="ref-drenonColumbiaUniversityPay2025"/>
-    <w:p>
-      <w:pPr>
-        <w:pStyle w:val="Bibliography"/>
-      </w:pPr>
-      <w:r>
-        <w:t xml:space="preserve">[53]</w:t>
-      </w:r>
-      <w:r>
-        <w:t xml:space="preserve"> </w:t>
-      </w:r>
-      <w:r>
-        <w:t xml:space="preserve">	</w:t>
-      </w:r>
-      <w:r>
-        <w:t xml:space="preserve">Drenon B.</w:t>
-      </w:r>
-      <w:r>
-        <w:t xml:space="preserve"> </w:t>
-      </w:r>
-      <w:hyperlink r:id="rId153">
-        <w:r>
-          <w:rPr>
-            <w:rStyle w:val="Hyperlink"/>
-          </w:rPr>
-          <w:t xml:space="preserve">Columbia university to pay trump admin</w:t>
-        </w:r>
-        <w:r>
-          <w:rPr>
-            <w:rStyle w:val="Hyperlink"/>
-          </w:rPr>
-          <w:t xml:space="preserve"> </w:t>
-        </w:r>
-        <w:r>
-          <w:rPr>
-            <w:rStyle w:val="Hyperlink"/>
-          </w:rPr>
-          <w:t xml:space="preserve">$</w:t>
-        </w:r>
-        <w:r>
-          <w:rPr>
-            <w:rStyle w:val="Hyperlink"/>
-          </w:rPr>
-          <w:t xml:space="preserve">200m to settle dispute</w:t>
-        </w:r>
-      </w:hyperlink>
-      <w:r>
-        <w:t xml:space="preserve">. BBC News 2025.</w:t>
-      </w:r>
-    </w:p>
+    <w:bookmarkEnd w:id="153"/>
     <w:bookmarkEnd w:id="154"/>
-    <w:bookmarkStart w:id="156" w:name="ref-mineoFreezingFundingHalts2025"/>
-    <w:p>
-      <w:pPr>
-        <w:pStyle w:val="Bibliography"/>
-      </w:pPr>
-      <w:r>
-        <w:t xml:space="preserve">[54]</w:t>
-      </w:r>
-      <w:r>
-        <w:t xml:space="preserve"> </w:t>
-      </w:r>
-      <w:r>
-        <w:t xml:space="preserve">	</w:t>
-      </w:r>
-      <w:r>
-        <w:t xml:space="preserve">Mineo L.</w:t>
-      </w:r>
-      <w:r>
-        <w:t xml:space="preserve"> </w:t>
-      </w:r>
-      <w:hyperlink r:id="rId155">
-        <w:r>
-          <w:rPr>
-            <w:rStyle w:val="Hyperlink"/>
-          </w:rPr>
-          <w:t xml:space="preserve">Freezing funding halts medical, engineering, and scientific research</w:t>
-        </w:r>
-      </w:hyperlink>
-      <w:r>
-        <w:t xml:space="preserve"> </w:t>
-      </w:r>
-      <w:r>
-        <w:t xml:space="preserve">2025.</w:t>
-      </w:r>
-    </w:p>
-    <w:bookmarkEnd w:id="156"/>
-    <w:bookmarkStart w:id="158" w:name="ref-ajasaEPATellsScientists2025"/>
-    <w:p>
-      <w:pPr>
-        <w:pStyle w:val="Bibliography"/>
-      </w:pPr>
-      <w:r>
-        <w:t xml:space="preserve">[55]</w:t>
-      </w:r>
-      <w:r>
-        <w:t xml:space="preserve"> </w:t>
-      </w:r>
-      <w:r>
-        <w:t xml:space="preserve">	</w:t>
-      </w:r>
-      <w:r>
-        <w:t xml:space="preserve">Ajasa A, Natanson H.</w:t>
-      </w:r>
-      <w:r>
-        <w:t xml:space="preserve"> </w:t>
-      </w:r>
-      <w:hyperlink r:id="rId157">
-        <w:r>
-          <w:rPr>
-            <w:rStyle w:val="Hyperlink"/>
-          </w:rPr>
-          <w:t xml:space="preserve">EPA tells scientists to stop publishing studies, employees say</w:t>
-        </w:r>
-      </w:hyperlink>
-      <w:r>
-        <w:t xml:space="preserve">. The Washington Post 2025.</w:t>
-      </w:r>
-    </w:p>
-    <w:bookmarkEnd w:id="158"/>
-    <w:bookmarkEnd w:id="159"/>
-    <w:bookmarkEnd w:id="160"/>
     <w:sectPr>
       <w:headerReference r:id="rId9" w:type="even"/>
       <w:headerReference r:id="rId11" w:type="default"/>
@@ -4296,7 +3975,16 @@
         <w:t xml:space="preserve"> </w:t>
       </w:r>
       <w:r>
-        <w:t xml:space="preserve">Similarly, the Pew research center relies on a single-item question, asking people about how much confidence they have that</w:t>
+        <w:t xml:space="preserve">For example, the US General Social Survey has tracked trust in science for 50 years, but relies on a single item:</w:t>
+      </w:r>
+      <w:r>
+        <w:t xml:space="preserve"> </w:t>
+      </w:r>
+      <w:r>
+        <w:t xml:space="preserve">“Would you say you have a great deal of confidence, only some confidence, or hardly any confidence at all in the scientific community?”</w:t>
+      </w:r>
+      <w:r>
+        <w:t xml:space="preserve">. Similarly, the Pew research center relies on a single-item question, asking people about how much confidence they have that</w:t>
       </w:r>
       <w:r>
         <w:t xml:space="preserve"> </w:t>
@@ -4315,7 +4003,7 @@
           <w:rPr>
             <w:rStyle w:val="Hyperlink"/>
           </w:rPr>
-          <w:t xml:space="preserve">20</w:t>
+          <w:t xml:space="preserve">22</w:t>
         </w:r>
       </w:hyperlink>
       <w:r>
@@ -4326,7 +4014,7 @@
       </w:r>
     </w:p>
   </w:footnote>
-  <w:footnote w:id="45">
+  <w:footnote w:id="43">
     <w:p>
       <w:pPr>
         <w:pStyle w:val="FootnoteText"/>
@@ -4384,6 +4072,84 @@
       </w:r>
       <w:r>
         <w:t xml:space="preserve">“How much do you trust scientists working for companies in this country to do their work with the intention of benefiting the public? A lot, some, not much or none at all?”</w:t>
+      </w:r>
+    </w:p>
+  </w:footnote>
+  <w:footnote w:id="44">
+    <w:p>
+      <w:pPr>
+        <w:pStyle w:val="FootnoteText"/>
+      </w:pPr>
+      <w:r>
+        <w:rPr>
+          <w:rStyle w:val="FootnoteReference"/>
+        </w:rPr>
+        <w:footnoteRef/>
+      </w:r>
+      <w:r>
+        <w:t xml:space="preserve"> </w:t>
+      </w:r>
+      <w:r>
+        <w:t xml:space="preserve">The other religious groups were Catholic, Protestant, Orthodox, Jewish, Buddhist and Hindu</w:t>
+      </w:r>
+    </w:p>
+  </w:footnote>
+  <w:footnote w:id="45">
+    <w:p>
+      <w:pPr>
+        <w:pStyle w:val="FootnoteText"/>
+      </w:pPr>
+      <w:r>
+        <w:rPr>
+          <w:rStyle w:val="FootnoteReference"/>
+        </w:rPr>
+        <w:footnoteRef/>
+      </w:r>
+      <w:r>
+        <w:t xml:space="preserve"> </w:t>
+      </w:r>
+      <w:r>
+        <w:t xml:space="preserve">[</w:t>
+      </w:r>
+      <w:hyperlink w:anchor="ref-noyScienceGoodEffects2019">
+        <w:r>
+          <w:rPr>
+            <w:rStyle w:val="Hyperlink"/>
+          </w:rPr>
+          <w:t xml:space="preserve">40</w:t>
+        </w:r>
+      </w:hyperlink>
+      <w:r>
+        <w:t xml:space="preserve">]</w:t>
+      </w:r>
+      <w:r>
+        <w:t xml:space="preserve"> </w:t>
+      </w:r>
+      <w:r>
+        <w:t xml:space="preserve">use several additional covariates in their model, and do not include countries in which the TISP manylabs study</w:t>
+      </w:r>
+      <w:r>
+        <w:t xml:space="preserve"> </w:t>
+      </w:r>
+      <w:r>
+        <w:t xml:space="preserve">[</w:t>
+      </w:r>
+      <w:hyperlink w:anchor="ref-colognaTrustScientistsTheir2025">
+        <w:r>
+          <w:rPr>
+            <w:rStyle w:val="Hyperlink"/>
+          </w:rPr>
+          <w:t xml:space="preserve">8</w:t>
+        </w:r>
+      </w:hyperlink>
+      <w:r>
+        <w:t xml:space="preserve">]</w:t>
+      </w:r>
+      <w:r>
+        <w:t xml:space="preserve"> </w:t>
+      </w:r>
+      <w:r>
+        <w:t xml:space="preserve">found a positive effect of religiosity and which are majority Muslim, such as Malaysia, Egypt, Morocco, Bangladesh.</w:t>
       </w:r>
     </w:p>
   </w:footnote>

</xml_diff>